<commit_message>
MAT 103 and Python training course updated
</commit_message>
<xml_diff>
--- a/pythonTraining/PythonBasicIntro.docx
+++ b/pythonTraining/PythonBasicIntro.docx
@@ -29,12 +29,12 @@
           <wp:inline distB="114300" distT="114300" distL="114300" distR="114300">
             <wp:extent cx="3133725" cy="4029075"/>
             <wp:effectExtent b="0" l="0" r="0" t="0"/>
-            <wp:docPr id="1" name="image1.png"/>
+            <wp:docPr id="1" name="image3.png"/>
             <a:graphic>
               <a:graphicData uri="http://schemas.openxmlformats.org/drawingml/2006/picture">
                 <pic:pic>
                   <pic:nvPicPr>
-                    <pic:cNvPr id="0" name="image1.png"/>
+                    <pic:cNvPr id="0" name="image3.png"/>
                     <pic:cNvPicPr preferRelativeResize="0"/>
                   </pic:nvPicPr>
                   <pic:blipFill>
@@ -556,12 +556,12 @@
           <wp:inline distB="114300" distT="114300" distL="114300" distR="114300">
             <wp:extent cx="4846181" cy="2920135"/>
             <wp:effectExtent b="0" l="0" r="0" t="0"/>
-            <wp:docPr id="2" name="image2.png"/>
+            <wp:docPr id="2" name="image1.png"/>
             <a:graphic>
               <a:graphicData uri="http://schemas.openxmlformats.org/drawingml/2006/picture">
                 <pic:pic>
                   <pic:nvPicPr>
-                    <pic:cNvPr id="0" name="image2.png"/>
+                    <pic:cNvPr id="0" name="image1.png"/>
                     <pic:cNvPicPr preferRelativeResize="0"/>
                   </pic:nvPicPr>
                   <pic:blipFill>
@@ -651,7 +651,7 @@
       <w:pPr>
         <w:numPr>
           <w:ilvl w:val="0"/>
-          <w:numId w:val="12"/>
+          <w:numId w:val="13"/>
         </w:numPr>
         <w:ind w:left="720" w:hanging="360"/>
         <w:rPr>
@@ -683,7 +683,7 @@
       <w:pPr>
         <w:numPr>
           <w:ilvl w:val="0"/>
-          <w:numId w:val="12"/>
+          <w:numId w:val="13"/>
         </w:numPr>
         <w:ind w:left="720" w:hanging="360"/>
         <w:rPr>
@@ -2907,7 +2907,7 @@
       <w:pPr>
         <w:numPr>
           <w:ilvl w:val="0"/>
-          <w:numId w:val="9"/>
+          <w:numId w:val="10"/>
         </w:numPr>
         <w:ind w:left="720" w:hanging="360"/>
         <w:rPr>
@@ -4459,7 +4459,7 @@
       <w:pPr>
         <w:numPr>
           <w:ilvl w:val="0"/>
-          <w:numId w:val="10"/>
+          <w:numId w:val="11"/>
         </w:numPr>
         <w:ind w:left="720" w:hanging="360"/>
         <w:rPr>
@@ -4471,84 +4471,6 @@
           <w:rtl w:val="0"/>
         </w:rPr>
         <w:t xml:space="preserve">Ask user to input an email address.</w:t>
-      </w:r>
-    </w:p>
-    <w:p>
-      <w:pPr>
-        <w:numPr>
-          <w:ilvl w:val="0"/>
-          <w:numId w:val="10"/>
-        </w:numPr>
-        <w:ind w:left="720" w:hanging="360"/>
-        <w:rPr>
-          <w:u w:val="none"/>
-        </w:rPr>
-      </w:pPr>
-      <w:r>
-        <w:rPr>
-          <w:rtl w:val="0"/>
-        </w:rPr>
-        <w:t xml:space="preserve">Checks if the input is a valid email address or not. (By looking for “@” character )</w:t>
-      </w:r>
-    </w:p>
-    <w:p>
-      <w:pPr>
-        <w:numPr>
-          <w:ilvl w:val="0"/>
-          <w:numId w:val="10"/>
-        </w:numPr>
-        <w:ind w:left="720" w:hanging="360"/>
-        <w:rPr>
-          <w:u w:val="none"/>
-        </w:rPr>
-      </w:pPr>
-      <w:r>
-        <w:rPr>
-          <w:rtl w:val="0"/>
-        </w:rPr>
-        <w:t xml:space="preserve">Throughs out some warning kind of message if it is not  a valid email address. </w:t>
-      </w:r>
-    </w:p>
-    <w:p>
-      <w:pPr>
-        <w:rPr>
-          <w:b w:val="1"/>
-        </w:rPr>
-      </w:pPr>
-      <w:r>
-        <w:rPr>
-          <w:rtl w:val="0"/>
-        </w:rPr>
-      </w:r>
-    </w:p>
-    <w:p>
-      <w:pPr>
-        <w:rPr>
-          <w:b w:val="1"/>
-        </w:rPr>
-      </w:pPr>
-      <w:r>
-        <w:rPr>
-          <w:rtl w:val="0"/>
-        </w:rPr>
-      </w:r>
-    </w:p>
-    <w:p>
-      <w:pPr>
-        <w:rPr/>
-      </w:pPr>
-      <w:r>
-        <w:rPr>
-          <w:b w:val="1"/>
-          <w:rtl w:val="0"/>
-        </w:rPr>
-        <w:t xml:space="preserve">Exercise:</w:t>
-      </w:r>
-      <w:r>
-        <w:rPr>
-          <w:rtl w:val="0"/>
-        </w:rPr>
-        <w:t xml:space="preserve"> Write a program which asks user to create password which must be </w:t>
       </w:r>
     </w:p>
     <w:p>
@@ -4566,7 +4488,7 @@
         <w:rPr>
           <w:rtl w:val="0"/>
         </w:rPr>
-        <w:t xml:space="preserve">Of  8 &lt; lenth &lt; 16</w:t>
+        <w:t xml:space="preserve">Checks if the input is a valid email address or not. (By looking for “@” character )</w:t>
       </w:r>
     </w:p>
     <w:p>
@@ -4584,29 +4506,107 @@
         <w:rPr>
           <w:rtl w:val="0"/>
         </w:rPr>
-        <w:t xml:space="preserve">Must have at least one of these special characters: @, ! </w:t>
+        <w:t xml:space="preserve">Throughs out some warning kind of message if it is not  a valid email address. </w:t>
+      </w:r>
+    </w:p>
+    <w:p>
+      <w:pPr>
+        <w:rPr>
+          <w:b w:val="1"/>
+        </w:rPr>
+      </w:pPr>
+      <w:r>
+        <w:rPr>
+          <w:rtl w:val="0"/>
+        </w:rPr>
+      </w:r>
+    </w:p>
+    <w:p>
+      <w:pPr>
+        <w:rPr>
+          <w:b w:val="1"/>
+        </w:rPr>
+      </w:pPr>
+      <w:r>
+        <w:rPr>
+          <w:rtl w:val="0"/>
+        </w:rPr>
+      </w:r>
+    </w:p>
+    <w:p>
+      <w:pPr>
+        <w:rPr/>
+      </w:pPr>
+      <w:r>
+        <w:rPr>
+          <w:b w:val="1"/>
+          <w:rtl w:val="0"/>
+        </w:rPr>
+        <w:t xml:space="preserve">Exercise:</w:t>
+      </w:r>
+      <w:r>
+        <w:rPr>
+          <w:rtl w:val="0"/>
+        </w:rPr>
+        <w:t xml:space="preserve"> Write a program which asks user to create password which must be </w:t>
       </w:r>
     </w:p>
     <w:p>
       <w:pPr>
         <w:numPr>
           <w:ilvl w:val="0"/>
-          <w:numId w:val="10"/>
+          <w:numId w:val="12"/>
         </w:numPr>
         <w:ind w:left="720" w:hanging="360"/>
-      </w:pPr>
-      <w:r>
-        <w:rPr>
-          <w:rtl w:val="0"/>
-        </w:rPr>
-        <w:t xml:space="preserve">Check if the password is valid</w:t>
+        <w:rPr>
+          <w:u w:val="none"/>
+        </w:rPr>
+      </w:pPr>
+      <w:r>
+        <w:rPr>
+          <w:rtl w:val="0"/>
+        </w:rPr>
+        <w:t xml:space="preserve">Of  8 &lt; lenth &lt; 16</w:t>
       </w:r>
     </w:p>
     <w:p>
       <w:pPr>
         <w:numPr>
           <w:ilvl w:val="0"/>
-          <w:numId w:val="10"/>
+          <w:numId w:val="12"/>
+        </w:numPr>
+        <w:ind w:left="720" w:hanging="360"/>
+        <w:rPr>
+          <w:u w:val="none"/>
+        </w:rPr>
+      </w:pPr>
+      <w:r>
+        <w:rPr>
+          <w:rtl w:val="0"/>
+        </w:rPr>
+        <w:t xml:space="preserve">Must have at least one of these special characters: @, ! </w:t>
+      </w:r>
+    </w:p>
+    <w:p>
+      <w:pPr>
+        <w:numPr>
+          <w:ilvl w:val="0"/>
+          <w:numId w:val="11"/>
+        </w:numPr>
+        <w:ind w:left="720" w:hanging="360"/>
+      </w:pPr>
+      <w:r>
+        <w:rPr>
+          <w:rtl w:val="0"/>
+        </w:rPr>
+        <w:t xml:space="preserve">Check if the password is valid</w:t>
+      </w:r>
+    </w:p>
+    <w:p>
+      <w:pPr>
+        <w:numPr>
+          <w:ilvl w:val="0"/>
+          <w:numId w:val="11"/>
         </w:numPr>
         <w:ind w:left="720" w:hanging="360"/>
       </w:pPr>
@@ -4656,12 +4656,12 @@
           <wp:inline distB="114300" distT="114300" distL="114300" distR="114300">
             <wp:extent cx="5224463" cy="1498054"/>
             <wp:effectExtent b="0" l="0" r="0" t="0"/>
-            <wp:docPr id="3" name="image3.png"/>
+            <wp:docPr id="3" name="image2.png"/>
             <a:graphic>
               <a:graphicData uri="http://schemas.openxmlformats.org/drawingml/2006/picture">
                 <pic:pic>
                   <pic:nvPicPr>
-                    <pic:cNvPr id="0" name="image3.png"/>
+                    <pic:cNvPr id="0" name="image2.png"/>
                     <pic:cNvPicPr preferRelativeResize="0"/>
                   </pic:nvPicPr>
                   <pic:blipFill>
@@ -5494,7 +5494,7 @@
       <w:pPr>
         <w:numPr>
           <w:ilvl w:val="0"/>
-          <w:numId w:val="13"/>
+          <w:numId w:val="14"/>
         </w:numPr>
         <w:ind w:left="720" w:hanging="360"/>
         <w:rPr>
@@ -10381,6 +10381,2764 @@
         <w:t xml:space="preserve">.”)</w:t>
       </w:r>
     </w:p>
+    <w:p>
+      <w:pPr>
+        <w:jc w:val="both"/>
+        <w:rPr/>
+      </w:pPr>
+      <w:r>
+        <w:rPr>
+          <w:rtl w:val="0"/>
+        </w:rPr>
+      </w:r>
+    </w:p>
+    <w:p>
+      <w:pPr>
+        <w:jc w:val="both"/>
+        <w:rPr/>
+      </w:pPr>
+      <w:r>
+        <w:rPr>
+          <w:rtl w:val="0"/>
+        </w:rPr>
+      </w:r>
+    </w:p>
+    <w:p>
+      <w:pPr>
+        <w:jc w:val="both"/>
+        <w:rPr/>
+      </w:pPr>
+      <w:r>
+        <w:rPr>
+          <w:rtl w:val="0"/>
+        </w:rPr>
+      </w:r>
+    </w:p>
+    <w:p>
+      <w:pPr>
+        <w:jc w:val="both"/>
+        <w:rPr/>
+      </w:pPr>
+      <w:r>
+        <w:rPr>
+          <w:rtl w:val="0"/>
+        </w:rPr>
+      </w:r>
+    </w:p>
+    <w:p>
+      <w:pPr>
+        <w:jc w:val="both"/>
+        <w:rPr/>
+      </w:pPr>
+      <w:r>
+        <w:br w:type="page"/>
+      </w:r>
+      <w:r>
+        <w:rPr>
+          <w:rtl w:val="0"/>
+        </w:rPr>
+      </w:r>
+    </w:p>
+    <w:p>
+      <w:pPr>
+        <w:pStyle w:val="Heading1"/>
+        <w:jc w:val="both"/>
+        <w:rPr/>
+      </w:pPr>
+      <w:bookmarkStart w:colFirst="0" w:colLast="0" w:name="_xbfl2sexdn3q" w:id="21"/>
+      <w:bookmarkEnd w:id="21"/>
+      <w:r>
+        <w:rPr>
+          <w:rtl w:val="0"/>
+        </w:rPr>
+        <w:t xml:space="preserve">Lists</w:t>
+      </w:r>
+    </w:p>
+    <w:p>
+      <w:pPr>
+        <w:rPr/>
+      </w:pPr>
+      <w:r>
+        <w:rPr>
+          <w:rtl w:val="0"/>
+        </w:rPr>
+        <w:t xml:space="preserve">Variables which contains one or more other objects.</w:t>
+      </w:r>
+    </w:p>
+    <w:p>
+      <w:pPr>
+        <w:keepNext w:val="0"/>
+        <w:keepLines w:val="0"/>
+        <w:widowControl w:val="0"/>
+        <w:pBdr>
+          <w:top w:space="0" w:sz="0" w:val="nil"/>
+          <w:left w:space="0" w:sz="0" w:val="nil"/>
+          <w:bottom w:space="0" w:sz="0" w:val="nil"/>
+          <w:right w:space="0" w:sz="0" w:val="nil"/>
+          <w:between w:space="0" w:sz="0" w:val="nil"/>
+        </w:pBdr>
+        <w:shd w:fill="auto" w:val="clear"/>
+        <w:spacing w:after="0" w:before="0" w:line="276" w:lineRule="auto"/>
+        <w:ind w:left="0" w:right="0" w:firstLine="0"/>
+        <w:jc w:val="left"/>
+        <w:rPr/>
+      </w:pPr>
+      <w:r>
+        <w:rPr>
+          <w:rtl w:val="0"/>
+        </w:rPr>
+      </w:r>
+    </w:p>
+    <w:tbl>
+      <w:tblPr>
+        <w:tblStyle w:val="Table39"/>
+        <w:jc w:val="left"/>
+        <w:tblInd w:w="100.0" w:type="pct"/>
+        <w:tblLayout w:type="fixed"/>
+        <w:tblLook w:val="0600"/>
+      </w:tblPr>
+      <w:tblGrid>
+        <w:gridCol w:w="9360"/>
+        <w:tblGridChange w:id="0">
+          <w:tblGrid>
+            <w:gridCol w:w="9360"/>
+          </w:tblGrid>
+        </w:tblGridChange>
+      </w:tblGrid>
+      <w:tr>
+        <w:tc>
+          <w:tcPr>
+            <w:shd w:fill="282c34" w:val="clear"/>
+            <w:tcMar>
+              <w:top w:w="100.0" w:type="dxa"/>
+              <w:left w:w="100.0" w:type="dxa"/>
+              <w:bottom w:w="100.0" w:type="dxa"/>
+              <w:right w:w="100.0" w:type="dxa"/>
+            </w:tcMar>
+            <w:vAlign w:val="top"/>
+          </w:tcPr>
+          <w:p>
+            <w:pPr>
+              <w:keepNext w:val="0"/>
+              <w:keepLines w:val="0"/>
+              <w:widowControl w:val="0"/>
+              <w:pBdr>
+                <w:top w:space="0" w:sz="0" w:val="nil"/>
+                <w:left w:space="0" w:sz="0" w:val="nil"/>
+                <w:bottom w:space="0" w:sz="0" w:val="nil"/>
+                <w:right w:space="0" w:sz="0" w:val="nil"/>
+                <w:between w:space="0" w:sz="0" w:val="nil"/>
+              </w:pBdr>
+              <w:shd w:fill="auto" w:val="clear"/>
+              <w:spacing w:after="0" w:before="0" w:line="276" w:lineRule="auto"/>
+              <w:ind w:left="0" w:right="0" w:firstLine="0"/>
+              <w:jc w:val="left"/>
+              <w:rPr/>
+            </w:pPr>
+            <w:r>
+              <w:rPr>
+                <w:rFonts w:ascii="Consolas" w:cs="Consolas" w:eastAsia="Consolas" w:hAnsi="Consolas"/>
+                <w:color w:val="abb2bf"/>
+                <w:shd w:fill="282c34" w:val="clear"/>
+                <w:rtl w:val="0"/>
+              </w:rPr>
+              <w:t xml:space="preserve">pets = [</w:t>
+            </w:r>
+            <w:r>
+              <w:rPr>
+                <w:rFonts w:ascii="Consolas" w:cs="Consolas" w:eastAsia="Consolas" w:hAnsi="Consolas"/>
+                <w:color w:val="98c379"/>
+                <w:shd w:fill="282c34" w:val="clear"/>
+                <w:rtl w:val="0"/>
+              </w:rPr>
+              <w:t xml:space="preserve">'cat'</w:t>
+            </w:r>
+            <w:r>
+              <w:rPr>
+                <w:rFonts w:ascii="Consolas" w:cs="Consolas" w:eastAsia="Consolas" w:hAnsi="Consolas"/>
+                <w:color w:val="abb2bf"/>
+                <w:shd w:fill="282c34" w:val="clear"/>
+                <w:rtl w:val="0"/>
+              </w:rPr>
+              <w:t xml:space="preserve">, </w:t>
+            </w:r>
+            <w:r>
+              <w:rPr>
+                <w:rFonts w:ascii="Consolas" w:cs="Consolas" w:eastAsia="Consolas" w:hAnsi="Consolas"/>
+                <w:color w:val="98c379"/>
+                <w:shd w:fill="282c34" w:val="clear"/>
+                <w:rtl w:val="0"/>
+              </w:rPr>
+              <w:t xml:space="preserve">'dog'</w:t>
+            </w:r>
+            <w:r>
+              <w:rPr>
+                <w:rFonts w:ascii="Consolas" w:cs="Consolas" w:eastAsia="Consolas" w:hAnsi="Consolas"/>
+                <w:color w:val="abb2bf"/>
+                <w:shd w:fill="282c34" w:val="clear"/>
+                <w:rtl w:val="0"/>
+              </w:rPr>
+              <w:t xml:space="preserve">, </w:t>
+            </w:r>
+            <w:r>
+              <w:rPr>
+                <w:rFonts w:ascii="Consolas" w:cs="Consolas" w:eastAsia="Consolas" w:hAnsi="Consolas"/>
+                <w:color w:val="98c379"/>
+                <w:shd w:fill="282c34" w:val="clear"/>
+                <w:rtl w:val="0"/>
+              </w:rPr>
+              <w:t xml:space="preserve">'cow'</w:t>
+            </w:r>
+            <w:r>
+              <w:rPr>
+                <w:rFonts w:ascii="Consolas" w:cs="Consolas" w:eastAsia="Consolas" w:hAnsi="Consolas"/>
+                <w:color w:val="abb2bf"/>
+                <w:shd w:fill="282c34" w:val="clear"/>
+                <w:rtl w:val="0"/>
+              </w:rPr>
+              <w:t xml:space="preserve">, </w:t>
+            </w:r>
+            <w:r>
+              <w:rPr>
+                <w:rFonts w:ascii="Consolas" w:cs="Consolas" w:eastAsia="Consolas" w:hAnsi="Consolas"/>
+                <w:color w:val="98c379"/>
+                <w:shd w:fill="282c34" w:val="clear"/>
+                <w:rtl w:val="0"/>
+              </w:rPr>
+              <w:t xml:space="preserve">'horse'</w:t>
+            </w:r>
+            <w:r>
+              <w:rPr>
+                <w:rFonts w:ascii="Consolas" w:cs="Consolas" w:eastAsia="Consolas" w:hAnsi="Consolas"/>
+                <w:color w:val="abb2bf"/>
+                <w:shd w:fill="282c34" w:val="clear"/>
+                <w:rtl w:val="0"/>
+              </w:rPr>
+              <w:t xml:space="preserve">]</w:t>
+              <w:br w:type="textWrapping"/>
+              <w:t xml:space="preserve">morePets = [</w:t>
+            </w:r>
+            <w:r>
+              <w:rPr>
+                <w:rFonts w:ascii="Consolas" w:cs="Consolas" w:eastAsia="Consolas" w:hAnsi="Consolas"/>
+                <w:color w:val="98c379"/>
+                <w:shd w:fill="282c34" w:val="clear"/>
+                <w:rtl w:val="0"/>
+              </w:rPr>
+              <w:t xml:space="preserve">'chicken'</w:t>
+            </w:r>
+            <w:r>
+              <w:rPr>
+                <w:rFonts w:ascii="Consolas" w:cs="Consolas" w:eastAsia="Consolas" w:hAnsi="Consolas"/>
+                <w:color w:val="abb2bf"/>
+                <w:shd w:fill="282c34" w:val="clear"/>
+                <w:rtl w:val="0"/>
+              </w:rPr>
+              <w:t xml:space="preserve">, </w:t>
+            </w:r>
+            <w:r>
+              <w:rPr>
+                <w:rFonts w:ascii="Consolas" w:cs="Consolas" w:eastAsia="Consolas" w:hAnsi="Consolas"/>
+                <w:color w:val="98c379"/>
+                <w:shd w:fill="282c34" w:val="clear"/>
+                <w:rtl w:val="0"/>
+              </w:rPr>
+              <w:t xml:space="preserve">'goat'</w:t>
+            </w:r>
+            <w:r>
+              <w:rPr>
+                <w:rFonts w:ascii="Consolas" w:cs="Consolas" w:eastAsia="Consolas" w:hAnsi="Consolas"/>
+                <w:color w:val="abb2bf"/>
+                <w:shd w:fill="282c34" w:val="clear"/>
+                <w:rtl w:val="0"/>
+              </w:rPr>
+              <w:t xml:space="preserve">]</w:t>
+            </w:r>
+            <w:r>
+              <w:rPr>
+                <w:rtl w:val="0"/>
+              </w:rPr>
+            </w:r>
+          </w:p>
+        </w:tc>
+      </w:tr>
+    </w:tbl>
+    <w:p>
+      <w:pPr>
+        <w:keepNext w:val="0"/>
+        <w:keepLines w:val="0"/>
+        <w:widowControl w:val="0"/>
+        <w:pBdr>
+          <w:top w:space="0" w:sz="0" w:val="nil"/>
+          <w:left w:space="0" w:sz="0" w:val="nil"/>
+          <w:bottom w:space="0" w:sz="0" w:val="nil"/>
+          <w:right w:space="0" w:sz="0" w:val="nil"/>
+          <w:between w:space="0" w:sz="0" w:val="nil"/>
+        </w:pBdr>
+        <w:shd w:fill="auto" w:val="clear"/>
+        <w:spacing w:after="0" w:before="0" w:line="276" w:lineRule="auto"/>
+        <w:ind w:left="0" w:right="0" w:firstLine="0"/>
+        <w:jc w:val="left"/>
+        <w:rPr/>
+      </w:pPr>
+      <w:r>
+        <w:rPr>
+          <w:rtl w:val="0"/>
+        </w:rPr>
+      </w:r>
+    </w:p>
+    <w:p>
+      <w:pPr>
+        <w:keepNext w:val="0"/>
+        <w:keepLines w:val="0"/>
+        <w:widowControl w:val="0"/>
+        <w:pBdr>
+          <w:top w:space="0" w:sz="0" w:val="nil"/>
+          <w:left w:space="0" w:sz="0" w:val="nil"/>
+          <w:bottom w:space="0" w:sz="0" w:val="nil"/>
+          <w:right w:space="0" w:sz="0" w:val="nil"/>
+          <w:between w:space="0" w:sz="0" w:val="nil"/>
+        </w:pBdr>
+        <w:shd w:fill="auto" w:val="clear"/>
+        <w:spacing w:after="0" w:before="0" w:line="276" w:lineRule="auto"/>
+        <w:ind w:left="0" w:right="0" w:firstLine="0"/>
+        <w:jc w:val="left"/>
+        <w:rPr/>
+      </w:pPr>
+      <w:r>
+        <w:rPr>
+          <w:rtl w:val="0"/>
+        </w:rPr>
+      </w:r>
+    </w:p>
+    <w:tbl>
+      <w:tblPr>
+        <w:tblStyle w:val="Table40"/>
+        <w:jc w:val="left"/>
+        <w:tblInd w:w="100.0" w:type="pct"/>
+        <w:tblLayout w:type="fixed"/>
+        <w:tblLook w:val="0600"/>
+      </w:tblPr>
+      <w:tblGrid>
+        <w:gridCol w:w="9360"/>
+        <w:tblGridChange w:id="0">
+          <w:tblGrid>
+            <w:gridCol w:w="9360"/>
+          </w:tblGrid>
+        </w:tblGridChange>
+      </w:tblGrid>
+      <w:tr>
+        <w:tc>
+          <w:tcPr>
+            <w:shd w:fill="282c34" w:val="clear"/>
+            <w:tcMar>
+              <w:top w:w="100.0" w:type="dxa"/>
+              <w:left w:w="100.0" w:type="dxa"/>
+              <w:bottom w:w="100.0" w:type="dxa"/>
+              <w:right w:w="100.0" w:type="dxa"/>
+            </w:tcMar>
+            <w:vAlign w:val="top"/>
+          </w:tcPr>
+          <w:p>
+            <w:pPr>
+              <w:keepNext w:val="0"/>
+              <w:keepLines w:val="0"/>
+              <w:widowControl w:val="0"/>
+              <w:pBdr>
+                <w:top w:space="0" w:sz="0" w:val="nil"/>
+                <w:left w:space="0" w:sz="0" w:val="nil"/>
+                <w:bottom w:space="0" w:sz="0" w:val="nil"/>
+                <w:right w:space="0" w:sz="0" w:val="nil"/>
+                <w:between w:space="0" w:sz="0" w:val="nil"/>
+              </w:pBdr>
+              <w:shd w:fill="auto" w:val="clear"/>
+              <w:spacing w:after="0" w:before="0" w:line="276" w:lineRule="auto"/>
+              <w:ind w:left="0" w:right="0" w:firstLine="0"/>
+              <w:jc w:val="left"/>
+              <w:rPr/>
+            </w:pPr>
+            <w:r>
+              <w:rPr>
+                <w:rFonts w:ascii="Consolas" w:cs="Consolas" w:eastAsia="Consolas" w:hAnsi="Consolas"/>
+                <w:i w:val="1"/>
+                <w:color w:val="5c6370"/>
+                <w:shd w:fill="282c34" w:val="clear"/>
+                <w:rtl w:val="0"/>
+              </w:rPr>
+              <w:t xml:space="preserve"># list concatenation</w:t>
+            </w:r>
+            <w:r>
+              <w:rPr>
+                <w:rFonts w:ascii="Consolas" w:cs="Consolas" w:eastAsia="Consolas" w:hAnsi="Consolas"/>
+                <w:color w:val="abb2bf"/>
+                <w:shd w:fill="282c34" w:val="clear"/>
+                <w:rtl w:val="0"/>
+              </w:rPr>
+              <w:br w:type="textWrapping"/>
+              <w:t xml:space="preserve">allPets = pets + morePets</w:t>
+            </w:r>
+            <w:r>
+              <w:rPr>
+                <w:rtl w:val="0"/>
+              </w:rPr>
+            </w:r>
+          </w:p>
+        </w:tc>
+      </w:tr>
+    </w:tbl>
+    <w:p>
+      <w:pPr>
+        <w:keepNext w:val="0"/>
+        <w:keepLines w:val="0"/>
+        <w:widowControl w:val="0"/>
+        <w:pBdr>
+          <w:top w:space="0" w:sz="0" w:val="nil"/>
+          <w:left w:space="0" w:sz="0" w:val="nil"/>
+          <w:bottom w:space="0" w:sz="0" w:val="nil"/>
+          <w:right w:space="0" w:sz="0" w:val="nil"/>
+          <w:between w:space="0" w:sz="0" w:val="nil"/>
+        </w:pBdr>
+        <w:shd w:fill="auto" w:val="clear"/>
+        <w:spacing w:after="0" w:before="0" w:line="276" w:lineRule="auto"/>
+        <w:ind w:left="0" w:right="0" w:firstLine="0"/>
+        <w:jc w:val="left"/>
+        <w:rPr/>
+      </w:pPr>
+      <w:r>
+        <w:rPr>
+          <w:rtl w:val="0"/>
+        </w:rPr>
+      </w:r>
+    </w:p>
+    <w:p>
+      <w:pPr>
+        <w:keepNext w:val="0"/>
+        <w:keepLines w:val="0"/>
+        <w:widowControl w:val="0"/>
+        <w:pBdr>
+          <w:top w:space="0" w:sz="0" w:val="nil"/>
+          <w:left w:space="0" w:sz="0" w:val="nil"/>
+          <w:bottom w:space="0" w:sz="0" w:val="nil"/>
+          <w:right w:space="0" w:sz="0" w:val="nil"/>
+          <w:between w:space="0" w:sz="0" w:val="nil"/>
+        </w:pBdr>
+        <w:shd w:fill="auto" w:val="clear"/>
+        <w:spacing w:after="0" w:before="0" w:line="276" w:lineRule="auto"/>
+        <w:ind w:left="0" w:right="0" w:firstLine="0"/>
+        <w:jc w:val="left"/>
+        <w:rPr/>
+      </w:pPr>
+      <w:r>
+        <w:rPr>
+          <w:rtl w:val="0"/>
+        </w:rPr>
+      </w:r>
+    </w:p>
+    <w:tbl>
+      <w:tblPr>
+        <w:tblStyle w:val="Table41"/>
+        <w:jc w:val="left"/>
+        <w:tblLayout w:type="fixed"/>
+        <w:tblLook w:val="0600"/>
+      </w:tblPr>
+      <w:tblGrid>
+        <w:gridCol w:w="9360"/>
+        <w:tblGridChange w:id="0">
+          <w:tblGrid>
+            <w:gridCol w:w="9360"/>
+          </w:tblGrid>
+        </w:tblGridChange>
+      </w:tblGrid>
+    </w:tbl>
+    <w:p>
+      <w:pPr>
+        <w:keepNext w:val="0"/>
+        <w:keepLines w:val="0"/>
+        <w:widowControl w:val="0"/>
+        <w:pBdr>
+          <w:top w:space="0" w:sz="0" w:val="nil"/>
+          <w:left w:space="0" w:sz="0" w:val="nil"/>
+          <w:bottom w:space="0" w:sz="0" w:val="nil"/>
+          <w:right w:space="0" w:sz="0" w:val="nil"/>
+          <w:between w:space="0" w:sz="0" w:val="nil"/>
+        </w:pBdr>
+        <w:shd w:fill="auto" w:val="clear"/>
+        <w:spacing w:after="0" w:before="0" w:line="276" w:lineRule="auto"/>
+        <w:ind w:left="0" w:right="0" w:firstLine="0"/>
+        <w:jc w:val="left"/>
+        <w:rPr/>
+      </w:pPr>
+      <w:r>
+        <w:rPr>
+          <w:rtl w:val="0"/>
+        </w:rPr>
+      </w:r>
+    </w:p>
+    <w:tbl>
+      <w:tblPr>
+        <w:tblStyle w:val="Table42"/>
+        <w:jc w:val="left"/>
+        <w:tblInd w:w="100.0" w:type="pct"/>
+        <w:tblLayout w:type="fixed"/>
+        <w:tblLook w:val="0600"/>
+      </w:tblPr>
+      <w:tblGrid>
+        <w:gridCol w:w="9360"/>
+        <w:tblGridChange w:id="0">
+          <w:tblGrid>
+            <w:gridCol w:w="9360"/>
+          </w:tblGrid>
+        </w:tblGridChange>
+      </w:tblGrid>
+      <w:tr>
+        <w:tc>
+          <w:tcPr>
+            <w:shd w:fill="282c34" w:val="clear"/>
+            <w:tcMar>
+              <w:top w:w="100.0" w:type="dxa"/>
+              <w:left w:w="100.0" w:type="dxa"/>
+              <w:bottom w:w="100.0" w:type="dxa"/>
+              <w:right w:w="100.0" w:type="dxa"/>
+            </w:tcMar>
+            <w:vAlign w:val="top"/>
+          </w:tcPr>
+          <w:p>
+            <w:pPr>
+              <w:keepNext w:val="0"/>
+              <w:keepLines w:val="0"/>
+              <w:widowControl w:val="0"/>
+              <w:pBdr>
+                <w:top w:space="0" w:sz="0" w:val="nil"/>
+                <w:left w:space="0" w:sz="0" w:val="nil"/>
+                <w:bottom w:space="0" w:sz="0" w:val="nil"/>
+                <w:right w:space="0" w:sz="0" w:val="nil"/>
+                <w:between w:space="0" w:sz="0" w:val="nil"/>
+              </w:pBdr>
+              <w:shd w:fill="auto" w:val="clear"/>
+              <w:spacing w:after="0" w:before="0" w:line="276" w:lineRule="auto"/>
+              <w:ind w:left="0" w:right="0" w:firstLine="0"/>
+              <w:jc w:val="left"/>
+              <w:rPr/>
+            </w:pPr>
+            <w:r>
+              <w:rPr>
+                <w:rFonts w:ascii="Consolas" w:cs="Consolas" w:eastAsia="Consolas" w:hAnsi="Consolas"/>
+                <w:i w:val="1"/>
+                <w:color w:val="5c6370"/>
+                <w:shd w:fill="282c34" w:val="clear"/>
+                <w:rtl w:val="0"/>
+              </w:rPr>
+              <w:t xml:space="preserve"># gets items from list</w:t>
+            </w:r>
+            <w:r>
+              <w:rPr>
+                <w:rFonts w:ascii="Consolas" w:cs="Consolas" w:eastAsia="Consolas" w:hAnsi="Consolas"/>
+                <w:color w:val="abb2bf"/>
+                <w:shd w:fill="282c34" w:val="clear"/>
+                <w:rtl w:val="0"/>
+              </w:rPr>
+              <w:br w:type="textWrapping"/>
+              <w:t xml:space="preserve">allPets[</w:t>
+            </w:r>
+            <w:r>
+              <w:rPr>
+                <w:rFonts w:ascii="Consolas" w:cs="Consolas" w:eastAsia="Consolas" w:hAnsi="Consolas"/>
+                <w:color w:val="d19a66"/>
+                <w:shd w:fill="282c34" w:val="clear"/>
+                <w:rtl w:val="0"/>
+              </w:rPr>
+              <w:t xml:space="preserve">2</w:t>
+            </w:r>
+            <w:r>
+              <w:rPr>
+                <w:rFonts w:ascii="Consolas" w:cs="Consolas" w:eastAsia="Consolas" w:hAnsi="Consolas"/>
+                <w:color w:val="abb2bf"/>
+                <w:shd w:fill="282c34" w:val="clear"/>
+                <w:rtl w:val="0"/>
+              </w:rPr>
+              <w:t xml:space="preserve">] </w:t>
+            </w:r>
+            <w:r>
+              <w:rPr>
+                <w:rFonts w:ascii="Consolas" w:cs="Consolas" w:eastAsia="Consolas" w:hAnsi="Consolas"/>
+                <w:i w:val="1"/>
+                <w:color w:val="5c6370"/>
+                <w:shd w:fill="282c34" w:val="clear"/>
+                <w:rtl w:val="0"/>
+              </w:rPr>
+              <w:t xml:space="preserve"># 3rd entry</w:t>
+            </w:r>
+            <w:r>
+              <w:rPr>
+                <w:rFonts w:ascii="Consolas" w:cs="Consolas" w:eastAsia="Consolas" w:hAnsi="Consolas"/>
+                <w:color w:val="abb2bf"/>
+                <w:shd w:fill="282c34" w:val="clear"/>
+                <w:rtl w:val="0"/>
+              </w:rPr>
+              <w:br w:type="textWrapping"/>
+              <w:br w:type="textWrapping"/>
+              <w:t xml:space="preserve">allPets[</w:t>
+            </w:r>
+            <w:r>
+              <w:rPr>
+                <w:rFonts w:ascii="Consolas" w:cs="Consolas" w:eastAsia="Consolas" w:hAnsi="Consolas"/>
+                <w:color w:val="d19a66"/>
+                <w:shd w:fill="282c34" w:val="clear"/>
+                <w:rtl w:val="0"/>
+              </w:rPr>
+              <w:t xml:space="preserve">1</w:t>
+            </w:r>
+            <w:r>
+              <w:rPr>
+                <w:rFonts w:ascii="Consolas" w:cs="Consolas" w:eastAsia="Consolas" w:hAnsi="Consolas"/>
+                <w:color w:val="abb2bf"/>
+                <w:shd w:fill="282c34" w:val="clear"/>
+                <w:rtl w:val="0"/>
+              </w:rPr>
+              <w:t xml:space="preserve">:</w:t>
+            </w:r>
+            <w:r>
+              <w:rPr>
+                <w:rFonts w:ascii="Consolas" w:cs="Consolas" w:eastAsia="Consolas" w:hAnsi="Consolas"/>
+                <w:color w:val="d19a66"/>
+                <w:shd w:fill="282c34" w:val="clear"/>
+                <w:rtl w:val="0"/>
+              </w:rPr>
+              <w:t xml:space="preserve">3</w:t>
+            </w:r>
+            <w:r>
+              <w:rPr>
+                <w:rFonts w:ascii="Consolas" w:cs="Consolas" w:eastAsia="Consolas" w:hAnsi="Consolas"/>
+                <w:color w:val="abb2bf"/>
+                <w:shd w:fill="282c34" w:val="clear"/>
+                <w:rtl w:val="0"/>
+              </w:rPr>
+              <w:t xml:space="preserve">] </w:t>
+            </w:r>
+            <w:r>
+              <w:rPr>
+                <w:rFonts w:ascii="Consolas" w:cs="Consolas" w:eastAsia="Consolas" w:hAnsi="Consolas"/>
+                <w:i w:val="1"/>
+                <w:color w:val="5c6370"/>
+                <w:shd w:fill="282c34" w:val="clear"/>
+                <w:rtl w:val="0"/>
+              </w:rPr>
+              <w:t xml:space="preserve"># sublist</w:t>
+            </w:r>
+            <w:r>
+              <w:rPr>
+                <w:rFonts w:ascii="Consolas" w:cs="Consolas" w:eastAsia="Consolas" w:hAnsi="Consolas"/>
+                <w:color w:val="abb2bf"/>
+                <w:shd w:fill="282c34" w:val="clear"/>
+                <w:rtl w:val="0"/>
+              </w:rPr>
+              <w:br w:type="textWrapping"/>
+              <w:t xml:space="preserve">allPets[</w:t>
+            </w:r>
+            <w:r>
+              <w:rPr>
+                <w:rFonts w:ascii="Consolas" w:cs="Consolas" w:eastAsia="Consolas" w:hAnsi="Consolas"/>
+                <w:color w:val="d19a66"/>
+                <w:shd w:fill="282c34" w:val="clear"/>
+                <w:rtl w:val="0"/>
+              </w:rPr>
+              <w:t xml:space="preserve">-1</w:t>
+            </w:r>
+            <w:r>
+              <w:rPr>
+                <w:rFonts w:ascii="Consolas" w:cs="Consolas" w:eastAsia="Consolas" w:hAnsi="Consolas"/>
+                <w:color w:val="abb2bf"/>
+                <w:shd w:fill="282c34" w:val="clear"/>
+                <w:rtl w:val="0"/>
+              </w:rPr>
+              <w:t xml:space="preserve">] </w:t>
+            </w:r>
+            <w:r>
+              <w:rPr>
+                <w:rFonts w:ascii="Consolas" w:cs="Consolas" w:eastAsia="Consolas" w:hAnsi="Consolas"/>
+                <w:i w:val="1"/>
+                <w:color w:val="5c6370"/>
+                <w:shd w:fill="282c34" w:val="clear"/>
+                <w:rtl w:val="0"/>
+              </w:rPr>
+              <w:t xml:space="preserve"># last list</w:t>
+            </w:r>
+            <w:r>
+              <w:rPr>
+                <w:rFonts w:ascii="Consolas" w:cs="Consolas" w:eastAsia="Consolas" w:hAnsi="Consolas"/>
+                <w:color w:val="abb2bf"/>
+                <w:shd w:fill="282c34" w:val="clear"/>
+                <w:rtl w:val="0"/>
+              </w:rPr>
+              <w:br w:type="textWrapping"/>
+              <w:br w:type="textWrapping"/>
+              <w:br w:type="textWrapping"/>
+            </w:r>
+            <w:r>
+              <w:rPr>
+                <w:rFonts w:ascii="Consolas" w:cs="Consolas" w:eastAsia="Consolas" w:hAnsi="Consolas"/>
+                <w:i w:val="1"/>
+                <w:color w:val="5c6370"/>
+                <w:shd w:fill="282c34" w:val="clear"/>
+                <w:rtl w:val="0"/>
+              </w:rPr>
+              <w:t xml:space="preserve"># check if an item is in the list</w:t>
+            </w:r>
+            <w:r>
+              <w:rPr>
+                <w:rFonts w:ascii="Consolas" w:cs="Consolas" w:eastAsia="Consolas" w:hAnsi="Consolas"/>
+                <w:color w:val="abb2bf"/>
+                <w:shd w:fill="282c34" w:val="clear"/>
+                <w:rtl w:val="0"/>
+              </w:rPr>
+              <w:br w:type="textWrapping"/>
+              <w:t xml:space="preserve">print(</w:t>
+            </w:r>
+            <w:r>
+              <w:rPr>
+                <w:rFonts w:ascii="Consolas" w:cs="Consolas" w:eastAsia="Consolas" w:hAnsi="Consolas"/>
+                <w:color w:val="98c379"/>
+                <w:shd w:fill="282c34" w:val="clear"/>
+                <w:rtl w:val="0"/>
+              </w:rPr>
+              <w:t xml:space="preserve">'goat'</w:t>
+            </w:r>
+            <w:r>
+              <w:rPr>
+                <w:rFonts w:ascii="Consolas" w:cs="Consolas" w:eastAsia="Consolas" w:hAnsi="Consolas"/>
+                <w:color w:val="abb2bf"/>
+                <w:shd w:fill="282c34" w:val="clear"/>
+                <w:rtl w:val="0"/>
+              </w:rPr>
+              <w:t xml:space="preserve"> </w:t>
+            </w:r>
+            <w:r>
+              <w:rPr>
+                <w:rFonts w:ascii="Consolas" w:cs="Consolas" w:eastAsia="Consolas" w:hAnsi="Consolas"/>
+                <w:color w:val="c678dd"/>
+                <w:shd w:fill="282c34" w:val="clear"/>
+                <w:rtl w:val="0"/>
+              </w:rPr>
+              <w:t xml:space="preserve">in</w:t>
+            </w:r>
+            <w:r>
+              <w:rPr>
+                <w:rFonts w:ascii="Consolas" w:cs="Consolas" w:eastAsia="Consolas" w:hAnsi="Consolas"/>
+                <w:color w:val="abb2bf"/>
+                <w:shd w:fill="282c34" w:val="clear"/>
+                <w:rtl w:val="0"/>
+              </w:rPr>
+              <w:t xml:space="preserve"> allPets)</w:t>
+              <w:br w:type="textWrapping"/>
+              <w:t xml:space="preserve">print(</w:t>
+            </w:r>
+            <w:r>
+              <w:rPr>
+                <w:rFonts w:ascii="Consolas" w:cs="Consolas" w:eastAsia="Consolas" w:hAnsi="Consolas"/>
+                <w:color w:val="98c379"/>
+                <w:shd w:fill="282c34" w:val="clear"/>
+                <w:rtl w:val="0"/>
+              </w:rPr>
+              <w:t xml:space="preserve">'snake'</w:t>
+            </w:r>
+            <w:r>
+              <w:rPr>
+                <w:rFonts w:ascii="Consolas" w:cs="Consolas" w:eastAsia="Consolas" w:hAnsi="Consolas"/>
+                <w:color w:val="abb2bf"/>
+                <w:shd w:fill="282c34" w:val="clear"/>
+                <w:rtl w:val="0"/>
+              </w:rPr>
+              <w:t xml:space="preserve"> </w:t>
+            </w:r>
+            <w:r>
+              <w:rPr>
+                <w:rFonts w:ascii="Consolas" w:cs="Consolas" w:eastAsia="Consolas" w:hAnsi="Consolas"/>
+                <w:color w:val="c678dd"/>
+                <w:shd w:fill="282c34" w:val="clear"/>
+                <w:rtl w:val="0"/>
+              </w:rPr>
+              <w:t xml:space="preserve">in</w:t>
+            </w:r>
+            <w:r>
+              <w:rPr>
+                <w:rFonts w:ascii="Consolas" w:cs="Consolas" w:eastAsia="Consolas" w:hAnsi="Consolas"/>
+                <w:color w:val="abb2bf"/>
+                <w:shd w:fill="282c34" w:val="clear"/>
+                <w:rtl w:val="0"/>
+              </w:rPr>
+              <w:t xml:space="preserve"> allPets)</w:t>
+            </w:r>
+            <w:r>
+              <w:rPr>
+                <w:rtl w:val="0"/>
+              </w:rPr>
+            </w:r>
+          </w:p>
+        </w:tc>
+      </w:tr>
+    </w:tbl>
+    <w:p>
+      <w:pPr>
+        <w:keepNext w:val="0"/>
+        <w:keepLines w:val="0"/>
+        <w:widowControl w:val="0"/>
+        <w:pBdr>
+          <w:top w:space="0" w:sz="0" w:val="nil"/>
+          <w:left w:space="0" w:sz="0" w:val="nil"/>
+          <w:bottom w:space="0" w:sz="0" w:val="nil"/>
+          <w:right w:space="0" w:sz="0" w:val="nil"/>
+          <w:between w:space="0" w:sz="0" w:val="nil"/>
+        </w:pBdr>
+        <w:shd w:fill="auto" w:val="clear"/>
+        <w:spacing w:after="0" w:before="0" w:line="276" w:lineRule="auto"/>
+        <w:ind w:left="0" w:right="0" w:firstLine="0"/>
+        <w:jc w:val="left"/>
+        <w:rPr/>
+      </w:pPr>
+      <w:r>
+        <w:rPr>
+          <w:rtl w:val="0"/>
+        </w:rPr>
+      </w:r>
+    </w:p>
+    <w:p>
+      <w:pPr>
+        <w:keepNext w:val="0"/>
+        <w:keepLines w:val="0"/>
+        <w:widowControl w:val="0"/>
+        <w:pBdr>
+          <w:top w:space="0" w:sz="0" w:val="nil"/>
+          <w:left w:space="0" w:sz="0" w:val="nil"/>
+          <w:bottom w:space="0" w:sz="0" w:val="nil"/>
+          <w:right w:space="0" w:sz="0" w:val="nil"/>
+          <w:between w:space="0" w:sz="0" w:val="nil"/>
+        </w:pBdr>
+        <w:shd w:fill="auto" w:val="clear"/>
+        <w:spacing w:after="0" w:before="0" w:line="276" w:lineRule="auto"/>
+        <w:ind w:left="0" w:right="0" w:firstLine="0"/>
+        <w:jc w:val="left"/>
+        <w:rPr/>
+      </w:pPr>
+      <w:r>
+        <w:rPr>
+          <w:rtl w:val="0"/>
+        </w:rPr>
+      </w:r>
+    </w:p>
+    <w:tbl>
+      <w:tblPr>
+        <w:tblStyle w:val="Table43"/>
+        <w:jc w:val="left"/>
+        <w:tblInd w:w="100.0" w:type="pct"/>
+        <w:tblLayout w:type="fixed"/>
+        <w:tblLook w:val="0600"/>
+      </w:tblPr>
+      <w:tblGrid>
+        <w:gridCol w:w="9360"/>
+        <w:tblGridChange w:id="0">
+          <w:tblGrid>
+            <w:gridCol w:w="9360"/>
+          </w:tblGrid>
+        </w:tblGridChange>
+      </w:tblGrid>
+      <w:tr>
+        <w:tc>
+          <w:tcPr>
+            <w:shd w:fill="282c34" w:val="clear"/>
+            <w:tcMar>
+              <w:top w:w="100.0" w:type="dxa"/>
+              <w:left w:w="100.0" w:type="dxa"/>
+              <w:bottom w:w="100.0" w:type="dxa"/>
+              <w:right w:w="100.0" w:type="dxa"/>
+            </w:tcMar>
+            <w:vAlign w:val="top"/>
+          </w:tcPr>
+          <w:p>
+            <w:pPr>
+              <w:keepNext w:val="0"/>
+              <w:keepLines w:val="0"/>
+              <w:widowControl w:val="0"/>
+              <w:pBdr>
+                <w:top w:space="0" w:sz="0" w:val="nil"/>
+                <w:left w:space="0" w:sz="0" w:val="nil"/>
+                <w:bottom w:space="0" w:sz="0" w:val="nil"/>
+                <w:right w:space="0" w:sz="0" w:val="nil"/>
+                <w:between w:space="0" w:sz="0" w:val="nil"/>
+              </w:pBdr>
+              <w:shd w:fill="auto" w:val="clear"/>
+              <w:spacing w:after="0" w:before="0" w:line="276" w:lineRule="auto"/>
+              <w:ind w:left="0" w:right="0" w:firstLine="0"/>
+              <w:jc w:val="left"/>
+              <w:rPr/>
+            </w:pPr>
+            <w:r>
+              <w:rPr>
+                <w:rFonts w:ascii="Consolas" w:cs="Consolas" w:eastAsia="Consolas" w:hAnsi="Consolas"/>
+                <w:i w:val="1"/>
+                <w:color w:val="5c6370"/>
+                <w:shd w:fill="282c34" w:val="clear"/>
+                <w:rtl w:val="0"/>
+              </w:rPr>
+              <w:t xml:space="preserve"># for loop with list</w:t>
+            </w:r>
+            <w:r>
+              <w:rPr>
+                <w:rFonts w:ascii="Consolas" w:cs="Consolas" w:eastAsia="Consolas" w:hAnsi="Consolas"/>
+                <w:color w:val="abb2bf"/>
+                <w:shd w:fill="282c34" w:val="clear"/>
+                <w:rtl w:val="0"/>
+              </w:rPr>
+              <w:br w:type="textWrapping"/>
+              <w:t xml:space="preserve">pets = [</w:t>
+            </w:r>
+            <w:r>
+              <w:rPr>
+                <w:rFonts w:ascii="Consolas" w:cs="Consolas" w:eastAsia="Consolas" w:hAnsi="Consolas"/>
+                <w:color w:val="98c379"/>
+                <w:shd w:fill="282c34" w:val="clear"/>
+                <w:rtl w:val="0"/>
+              </w:rPr>
+              <w:t xml:space="preserve">'cat'</w:t>
+            </w:r>
+            <w:r>
+              <w:rPr>
+                <w:rFonts w:ascii="Consolas" w:cs="Consolas" w:eastAsia="Consolas" w:hAnsi="Consolas"/>
+                <w:color w:val="abb2bf"/>
+                <w:shd w:fill="282c34" w:val="clear"/>
+                <w:rtl w:val="0"/>
+              </w:rPr>
+              <w:t xml:space="preserve">, </w:t>
+            </w:r>
+            <w:r>
+              <w:rPr>
+                <w:rFonts w:ascii="Consolas" w:cs="Consolas" w:eastAsia="Consolas" w:hAnsi="Consolas"/>
+                <w:color w:val="98c379"/>
+                <w:shd w:fill="282c34" w:val="clear"/>
+                <w:rtl w:val="0"/>
+              </w:rPr>
+              <w:t xml:space="preserve">'dog'</w:t>
+            </w:r>
+            <w:r>
+              <w:rPr>
+                <w:rFonts w:ascii="Consolas" w:cs="Consolas" w:eastAsia="Consolas" w:hAnsi="Consolas"/>
+                <w:color w:val="abb2bf"/>
+                <w:shd w:fill="282c34" w:val="clear"/>
+                <w:rtl w:val="0"/>
+              </w:rPr>
+              <w:t xml:space="preserve">, </w:t>
+            </w:r>
+            <w:r>
+              <w:rPr>
+                <w:rFonts w:ascii="Consolas" w:cs="Consolas" w:eastAsia="Consolas" w:hAnsi="Consolas"/>
+                <w:color w:val="98c379"/>
+                <w:shd w:fill="282c34" w:val="clear"/>
+                <w:rtl w:val="0"/>
+              </w:rPr>
+              <w:t xml:space="preserve">'horse'</w:t>
+            </w:r>
+            <w:r>
+              <w:rPr>
+                <w:rFonts w:ascii="Consolas" w:cs="Consolas" w:eastAsia="Consolas" w:hAnsi="Consolas"/>
+                <w:color w:val="abb2bf"/>
+                <w:shd w:fill="282c34" w:val="clear"/>
+                <w:rtl w:val="0"/>
+              </w:rPr>
+              <w:t xml:space="preserve">, </w:t>
+            </w:r>
+            <w:r>
+              <w:rPr>
+                <w:rFonts w:ascii="Consolas" w:cs="Consolas" w:eastAsia="Consolas" w:hAnsi="Consolas"/>
+                <w:color w:val="98c379"/>
+                <w:shd w:fill="282c34" w:val="clear"/>
+                <w:rtl w:val="0"/>
+              </w:rPr>
+              <w:t xml:space="preserve">'goat'</w:t>
+            </w:r>
+            <w:r>
+              <w:rPr>
+                <w:rFonts w:ascii="Consolas" w:cs="Consolas" w:eastAsia="Consolas" w:hAnsi="Consolas"/>
+                <w:color w:val="abb2bf"/>
+                <w:shd w:fill="282c34" w:val="clear"/>
+                <w:rtl w:val="0"/>
+              </w:rPr>
+              <w:t xml:space="preserve">, </w:t>
+            </w:r>
+            <w:r>
+              <w:rPr>
+                <w:rFonts w:ascii="Consolas" w:cs="Consolas" w:eastAsia="Consolas" w:hAnsi="Consolas"/>
+                <w:color w:val="98c379"/>
+                <w:shd w:fill="282c34" w:val="clear"/>
+                <w:rtl w:val="0"/>
+              </w:rPr>
+              <w:t xml:space="preserve">'chicken'</w:t>
+            </w:r>
+            <w:r>
+              <w:rPr>
+                <w:rFonts w:ascii="Consolas" w:cs="Consolas" w:eastAsia="Consolas" w:hAnsi="Consolas"/>
+                <w:color w:val="abb2bf"/>
+                <w:shd w:fill="282c34" w:val="clear"/>
+                <w:rtl w:val="0"/>
+              </w:rPr>
+              <w:t xml:space="preserve">]</w:t>
+              <w:br w:type="textWrapping"/>
+              <w:br w:type="textWrapping"/>
+            </w:r>
+            <w:r>
+              <w:rPr>
+                <w:rFonts w:ascii="Consolas" w:cs="Consolas" w:eastAsia="Consolas" w:hAnsi="Consolas"/>
+                <w:i w:val="1"/>
+                <w:color w:val="5c6370"/>
+                <w:shd w:fill="282c34" w:val="clear"/>
+                <w:rtl w:val="0"/>
+              </w:rPr>
+              <w:t xml:space="preserve"># loop over list</w:t>
+            </w:r>
+            <w:r>
+              <w:rPr>
+                <w:rFonts w:ascii="Consolas" w:cs="Consolas" w:eastAsia="Consolas" w:hAnsi="Consolas"/>
+                <w:color w:val="abb2bf"/>
+                <w:shd w:fill="282c34" w:val="clear"/>
+                <w:rtl w:val="0"/>
+              </w:rPr>
+              <w:br w:type="textWrapping"/>
+            </w:r>
+            <w:r>
+              <w:rPr>
+                <w:rFonts w:ascii="Consolas" w:cs="Consolas" w:eastAsia="Consolas" w:hAnsi="Consolas"/>
+                <w:color w:val="c678dd"/>
+                <w:shd w:fill="282c34" w:val="clear"/>
+                <w:rtl w:val="0"/>
+              </w:rPr>
+              <w:t xml:space="preserve">for</w:t>
+            </w:r>
+            <w:r>
+              <w:rPr>
+                <w:rFonts w:ascii="Consolas" w:cs="Consolas" w:eastAsia="Consolas" w:hAnsi="Consolas"/>
+                <w:color w:val="abb2bf"/>
+                <w:shd w:fill="282c34" w:val="clear"/>
+                <w:rtl w:val="0"/>
+              </w:rPr>
+              <w:t xml:space="preserve"> p </w:t>
+            </w:r>
+            <w:r>
+              <w:rPr>
+                <w:rFonts w:ascii="Consolas" w:cs="Consolas" w:eastAsia="Consolas" w:hAnsi="Consolas"/>
+                <w:color w:val="c678dd"/>
+                <w:shd w:fill="282c34" w:val="clear"/>
+                <w:rtl w:val="0"/>
+              </w:rPr>
+              <w:t xml:space="preserve">in</w:t>
+            </w:r>
+            <w:r>
+              <w:rPr>
+                <w:rFonts w:ascii="Consolas" w:cs="Consolas" w:eastAsia="Consolas" w:hAnsi="Consolas"/>
+                <w:color w:val="abb2bf"/>
+                <w:shd w:fill="282c34" w:val="clear"/>
+                <w:rtl w:val="0"/>
+              </w:rPr>
+              <w:t xml:space="preserve"> pets:</w:t>
+              <w:br w:type="textWrapping"/>
+              <w:t xml:space="preserve">    print(p)</w:t>
+            </w:r>
+            <w:r>
+              <w:rPr>
+                <w:rtl w:val="0"/>
+              </w:rPr>
+            </w:r>
+          </w:p>
+        </w:tc>
+      </w:tr>
+    </w:tbl>
+    <w:p>
+      <w:pPr>
+        <w:keepNext w:val="0"/>
+        <w:keepLines w:val="0"/>
+        <w:widowControl w:val="0"/>
+        <w:pBdr>
+          <w:top w:space="0" w:sz="0" w:val="nil"/>
+          <w:left w:space="0" w:sz="0" w:val="nil"/>
+          <w:bottom w:space="0" w:sz="0" w:val="nil"/>
+          <w:right w:space="0" w:sz="0" w:val="nil"/>
+          <w:between w:space="0" w:sz="0" w:val="nil"/>
+        </w:pBdr>
+        <w:shd w:fill="auto" w:val="clear"/>
+        <w:spacing w:after="0" w:before="0" w:line="276" w:lineRule="auto"/>
+        <w:ind w:left="0" w:right="0" w:firstLine="0"/>
+        <w:jc w:val="left"/>
+        <w:rPr/>
+      </w:pPr>
+      <w:r>
+        <w:rPr>
+          <w:rtl w:val="0"/>
+        </w:rPr>
+      </w:r>
+    </w:p>
+    <w:p>
+      <w:pPr>
+        <w:keepNext w:val="0"/>
+        <w:keepLines w:val="0"/>
+        <w:widowControl w:val="0"/>
+        <w:pBdr>
+          <w:top w:space="0" w:sz="0" w:val="nil"/>
+          <w:left w:space="0" w:sz="0" w:val="nil"/>
+          <w:bottom w:space="0" w:sz="0" w:val="nil"/>
+          <w:right w:space="0" w:sz="0" w:val="nil"/>
+          <w:between w:space="0" w:sz="0" w:val="nil"/>
+        </w:pBdr>
+        <w:shd w:fill="auto" w:val="clear"/>
+        <w:spacing w:after="0" w:before="0" w:line="276" w:lineRule="auto"/>
+        <w:ind w:left="0" w:right="0" w:firstLine="0"/>
+        <w:jc w:val="left"/>
+        <w:rPr/>
+      </w:pPr>
+      <w:r>
+        <w:rPr>
+          <w:rtl w:val="0"/>
+        </w:rPr>
+      </w:r>
+    </w:p>
+    <w:tbl>
+      <w:tblPr>
+        <w:tblStyle w:val="Table44"/>
+        <w:jc w:val="left"/>
+        <w:tblInd w:w="100.0" w:type="pct"/>
+        <w:tblLayout w:type="fixed"/>
+        <w:tblLook w:val="0600"/>
+      </w:tblPr>
+      <w:tblGrid>
+        <w:gridCol w:w="9360"/>
+        <w:tblGridChange w:id="0">
+          <w:tblGrid>
+            <w:gridCol w:w="9360"/>
+          </w:tblGrid>
+        </w:tblGridChange>
+      </w:tblGrid>
+      <w:tr>
+        <w:tc>
+          <w:tcPr>
+            <w:shd w:fill="282c34" w:val="clear"/>
+            <w:tcMar>
+              <w:top w:w="100.0" w:type="dxa"/>
+              <w:left w:w="100.0" w:type="dxa"/>
+              <w:bottom w:w="100.0" w:type="dxa"/>
+              <w:right w:w="100.0" w:type="dxa"/>
+            </w:tcMar>
+            <w:vAlign w:val="top"/>
+          </w:tcPr>
+          <w:p>
+            <w:pPr>
+              <w:keepNext w:val="0"/>
+              <w:keepLines w:val="0"/>
+              <w:widowControl w:val="0"/>
+              <w:pBdr>
+                <w:top w:space="0" w:sz="0" w:val="nil"/>
+                <w:left w:space="0" w:sz="0" w:val="nil"/>
+                <w:bottom w:space="0" w:sz="0" w:val="nil"/>
+                <w:right w:space="0" w:sz="0" w:val="nil"/>
+                <w:between w:space="0" w:sz="0" w:val="nil"/>
+              </w:pBdr>
+              <w:shd w:fill="auto" w:val="clear"/>
+              <w:spacing w:after="0" w:before="0" w:line="276" w:lineRule="auto"/>
+              <w:ind w:left="0" w:right="0" w:firstLine="0"/>
+              <w:jc w:val="left"/>
+              <w:rPr/>
+            </w:pPr>
+            <w:r>
+              <w:rPr>
+                <w:rFonts w:ascii="Consolas" w:cs="Consolas" w:eastAsia="Consolas" w:hAnsi="Consolas"/>
+                <w:i w:val="1"/>
+                <w:color w:val="5c6370"/>
+                <w:shd w:fill="282c34" w:val="clear"/>
+                <w:rtl w:val="0"/>
+              </w:rPr>
+              <w:t xml:space="preserve"># or this with index</w:t>
+            </w:r>
+            <w:r>
+              <w:rPr>
+                <w:rFonts w:ascii="Consolas" w:cs="Consolas" w:eastAsia="Consolas" w:hAnsi="Consolas"/>
+                <w:color w:val="abb2bf"/>
+                <w:shd w:fill="282c34" w:val="clear"/>
+                <w:rtl w:val="0"/>
+              </w:rPr>
+              <w:br w:type="textWrapping"/>
+            </w:r>
+            <w:r>
+              <w:rPr>
+                <w:rFonts w:ascii="Consolas" w:cs="Consolas" w:eastAsia="Consolas" w:hAnsi="Consolas"/>
+                <w:color w:val="c678dd"/>
+                <w:shd w:fill="282c34" w:val="clear"/>
+                <w:rtl w:val="0"/>
+              </w:rPr>
+              <w:t xml:space="preserve">for</w:t>
+            </w:r>
+            <w:r>
+              <w:rPr>
+                <w:rFonts w:ascii="Consolas" w:cs="Consolas" w:eastAsia="Consolas" w:hAnsi="Consolas"/>
+                <w:color w:val="abb2bf"/>
+                <w:shd w:fill="282c34" w:val="clear"/>
+                <w:rtl w:val="0"/>
+              </w:rPr>
+              <w:t xml:space="preserve"> i, p </w:t>
+            </w:r>
+            <w:r>
+              <w:rPr>
+                <w:rFonts w:ascii="Consolas" w:cs="Consolas" w:eastAsia="Consolas" w:hAnsi="Consolas"/>
+                <w:color w:val="c678dd"/>
+                <w:shd w:fill="282c34" w:val="clear"/>
+                <w:rtl w:val="0"/>
+              </w:rPr>
+              <w:t xml:space="preserve">in</w:t>
+            </w:r>
+            <w:r>
+              <w:rPr>
+                <w:rFonts w:ascii="Consolas" w:cs="Consolas" w:eastAsia="Consolas" w:hAnsi="Consolas"/>
+                <w:color w:val="abb2bf"/>
+                <w:shd w:fill="282c34" w:val="clear"/>
+                <w:rtl w:val="0"/>
+              </w:rPr>
+              <w:t xml:space="preserve"> enumerate(pets):</w:t>
+              <w:br w:type="textWrapping"/>
+              <w:t xml:space="preserve">    print(i,p)</w:t>
+            </w:r>
+            <w:r>
+              <w:rPr>
+                <w:rtl w:val="0"/>
+              </w:rPr>
+            </w:r>
+          </w:p>
+        </w:tc>
+      </w:tr>
+    </w:tbl>
+    <w:p>
+      <w:pPr>
+        <w:keepNext w:val="0"/>
+        <w:keepLines w:val="0"/>
+        <w:widowControl w:val="0"/>
+        <w:pBdr>
+          <w:top w:space="0" w:sz="0" w:val="nil"/>
+          <w:left w:space="0" w:sz="0" w:val="nil"/>
+          <w:bottom w:space="0" w:sz="0" w:val="nil"/>
+          <w:right w:space="0" w:sz="0" w:val="nil"/>
+          <w:between w:space="0" w:sz="0" w:val="nil"/>
+        </w:pBdr>
+        <w:shd w:fill="auto" w:val="clear"/>
+        <w:spacing w:after="0" w:before="0" w:line="276" w:lineRule="auto"/>
+        <w:ind w:left="0" w:right="0" w:firstLine="0"/>
+        <w:jc w:val="left"/>
+        <w:rPr/>
+      </w:pPr>
+      <w:r>
+        <w:rPr>
+          <w:rtl w:val="0"/>
+        </w:rPr>
+      </w:r>
+    </w:p>
+    <w:p>
+      <w:pPr>
+        <w:keepNext w:val="0"/>
+        <w:keepLines w:val="0"/>
+        <w:widowControl w:val="0"/>
+        <w:pBdr>
+          <w:top w:space="0" w:sz="0" w:val="nil"/>
+          <w:left w:space="0" w:sz="0" w:val="nil"/>
+          <w:bottom w:space="0" w:sz="0" w:val="nil"/>
+          <w:right w:space="0" w:sz="0" w:val="nil"/>
+          <w:between w:space="0" w:sz="0" w:val="nil"/>
+        </w:pBdr>
+        <w:shd w:fill="auto" w:val="clear"/>
+        <w:spacing w:after="0" w:before="0" w:line="276" w:lineRule="auto"/>
+        <w:ind w:left="0" w:right="0" w:firstLine="0"/>
+        <w:jc w:val="left"/>
+        <w:rPr/>
+      </w:pPr>
+      <w:r>
+        <w:rPr>
+          <w:rtl w:val="0"/>
+        </w:rPr>
+      </w:r>
+    </w:p>
+    <w:tbl>
+      <w:tblPr>
+        <w:tblStyle w:val="Table45"/>
+        <w:jc w:val="left"/>
+        <w:tblInd w:w="100.0" w:type="pct"/>
+        <w:tblLayout w:type="fixed"/>
+        <w:tblLook w:val="0600"/>
+      </w:tblPr>
+      <w:tblGrid>
+        <w:gridCol w:w="9360"/>
+        <w:tblGridChange w:id="0">
+          <w:tblGrid>
+            <w:gridCol w:w="9360"/>
+          </w:tblGrid>
+        </w:tblGridChange>
+      </w:tblGrid>
+      <w:tr>
+        <w:tc>
+          <w:tcPr>
+            <w:shd w:fill="282c34" w:val="clear"/>
+            <w:tcMar>
+              <w:top w:w="100.0" w:type="dxa"/>
+              <w:left w:w="100.0" w:type="dxa"/>
+              <w:bottom w:w="100.0" w:type="dxa"/>
+              <w:right w:w="100.0" w:type="dxa"/>
+            </w:tcMar>
+            <w:vAlign w:val="top"/>
+          </w:tcPr>
+          <w:p>
+            <w:pPr>
+              <w:keepNext w:val="0"/>
+              <w:keepLines w:val="0"/>
+              <w:widowControl w:val="0"/>
+              <w:pBdr>
+                <w:top w:space="0" w:sz="0" w:val="nil"/>
+                <w:left w:space="0" w:sz="0" w:val="nil"/>
+                <w:bottom w:space="0" w:sz="0" w:val="nil"/>
+                <w:right w:space="0" w:sz="0" w:val="nil"/>
+                <w:between w:space="0" w:sz="0" w:val="nil"/>
+              </w:pBdr>
+              <w:shd w:fill="auto" w:val="clear"/>
+              <w:spacing w:after="0" w:before="0" w:line="276" w:lineRule="auto"/>
+              <w:ind w:left="0" w:right="0" w:firstLine="0"/>
+              <w:jc w:val="left"/>
+              <w:rPr/>
+            </w:pPr>
+            <w:r>
+              <w:rPr>
+                <w:rFonts w:ascii="Consolas" w:cs="Consolas" w:eastAsia="Consolas" w:hAnsi="Consolas"/>
+                <w:i w:val="1"/>
+                <w:color w:val="5c6370"/>
+                <w:shd w:fill="282c34" w:val="clear"/>
+                <w:rtl w:val="0"/>
+              </w:rPr>
+              <w:t xml:space="preserve"># list of numbers</w:t>
+            </w:r>
+            <w:r>
+              <w:rPr>
+                <w:rFonts w:ascii="Consolas" w:cs="Consolas" w:eastAsia="Consolas" w:hAnsi="Consolas"/>
+                <w:color w:val="abb2bf"/>
+                <w:shd w:fill="282c34" w:val="clear"/>
+                <w:rtl w:val="0"/>
+              </w:rPr>
+              <w:br w:type="textWrapping"/>
+              <w:t xml:space="preserve">x = list(range(</w:t>
+            </w:r>
+            <w:r>
+              <w:rPr>
+                <w:rFonts w:ascii="Consolas" w:cs="Consolas" w:eastAsia="Consolas" w:hAnsi="Consolas"/>
+                <w:color w:val="d19a66"/>
+                <w:shd w:fill="282c34" w:val="clear"/>
+                <w:rtl w:val="0"/>
+              </w:rPr>
+              <w:t xml:space="preserve">1</w:t>
+            </w:r>
+            <w:r>
+              <w:rPr>
+                <w:rFonts w:ascii="Consolas" w:cs="Consolas" w:eastAsia="Consolas" w:hAnsi="Consolas"/>
+                <w:color w:val="abb2bf"/>
+                <w:shd w:fill="282c34" w:val="clear"/>
+                <w:rtl w:val="0"/>
+              </w:rPr>
+              <w:t xml:space="preserve">,</w:t>
+            </w:r>
+            <w:r>
+              <w:rPr>
+                <w:rFonts w:ascii="Consolas" w:cs="Consolas" w:eastAsia="Consolas" w:hAnsi="Consolas"/>
+                <w:color w:val="d19a66"/>
+                <w:shd w:fill="282c34" w:val="clear"/>
+                <w:rtl w:val="0"/>
+              </w:rPr>
+              <w:t xml:space="preserve">100</w:t>
+            </w:r>
+            <w:r>
+              <w:rPr>
+                <w:rFonts w:ascii="Consolas" w:cs="Consolas" w:eastAsia="Consolas" w:hAnsi="Consolas"/>
+                <w:color w:val="abb2bf"/>
+                <w:shd w:fill="282c34" w:val="clear"/>
+                <w:rtl w:val="0"/>
+              </w:rPr>
+              <w:t xml:space="preserve">, </w:t>
+            </w:r>
+            <w:r>
+              <w:rPr>
+                <w:rFonts w:ascii="Consolas" w:cs="Consolas" w:eastAsia="Consolas" w:hAnsi="Consolas"/>
+                <w:color w:val="d19a66"/>
+                <w:shd w:fill="282c34" w:val="clear"/>
+                <w:rtl w:val="0"/>
+              </w:rPr>
+              <w:t xml:space="preserve">2</w:t>
+            </w:r>
+            <w:r>
+              <w:rPr>
+                <w:rFonts w:ascii="Consolas" w:cs="Consolas" w:eastAsia="Consolas" w:hAnsi="Consolas"/>
+                <w:color w:val="abb2bf"/>
+                <w:shd w:fill="282c34" w:val="clear"/>
+                <w:rtl w:val="0"/>
+              </w:rPr>
+              <w:t xml:space="preserve">))</w:t>
+            </w:r>
+            <w:r>
+              <w:rPr>
+                <w:rtl w:val="0"/>
+              </w:rPr>
+            </w:r>
+          </w:p>
+        </w:tc>
+      </w:tr>
+    </w:tbl>
+    <w:p>
+      <w:pPr>
+        <w:keepNext w:val="0"/>
+        <w:keepLines w:val="0"/>
+        <w:widowControl w:val="0"/>
+        <w:pBdr>
+          <w:top w:space="0" w:sz="0" w:val="nil"/>
+          <w:left w:space="0" w:sz="0" w:val="nil"/>
+          <w:bottom w:space="0" w:sz="0" w:val="nil"/>
+          <w:right w:space="0" w:sz="0" w:val="nil"/>
+          <w:between w:space="0" w:sz="0" w:val="nil"/>
+        </w:pBdr>
+        <w:shd w:fill="auto" w:val="clear"/>
+        <w:spacing w:after="0" w:before="0" w:line="276" w:lineRule="auto"/>
+        <w:ind w:left="0" w:right="0" w:firstLine="0"/>
+        <w:jc w:val="left"/>
+        <w:rPr/>
+      </w:pPr>
+      <w:r>
+        <w:rPr>
+          <w:rtl w:val="0"/>
+        </w:rPr>
+      </w:r>
+    </w:p>
+    <w:p>
+      <w:pPr>
+        <w:keepNext w:val="0"/>
+        <w:keepLines w:val="0"/>
+        <w:widowControl w:val="0"/>
+        <w:pBdr>
+          <w:top w:space="0" w:sz="0" w:val="nil"/>
+          <w:left w:space="0" w:sz="0" w:val="nil"/>
+          <w:bottom w:space="0" w:sz="0" w:val="nil"/>
+          <w:right w:space="0" w:sz="0" w:val="nil"/>
+          <w:between w:space="0" w:sz="0" w:val="nil"/>
+        </w:pBdr>
+        <w:shd w:fill="auto" w:val="clear"/>
+        <w:spacing w:after="0" w:before="0" w:line="276" w:lineRule="auto"/>
+        <w:ind w:left="0" w:right="0" w:firstLine="0"/>
+        <w:jc w:val="left"/>
+        <w:rPr/>
+      </w:pPr>
+      <w:r>
+        <w:rPr>
+          <w:rtl w:val="0"/>
+        </w:rPr>
+      </w:r>
+    </w:p>
+    <w:p>
+      <w:pPr>
+        <w:keepNext w:val="0"/>
+        <w:keepLines w:val="0"/>
+        <w:widowControl w:val="0"/>
+        <w:pBdr>
+          <w:top w:space="0" w:sz="0" w:val="nil"/>
+          <w:left w:space="0" w:sz="0" w:val="nil"/>
+          <w:bottom w:space="0" w:sz="0" w:val="nil"/>
+          <w:right w:space="0" w:sz="0" w:val="nil"/>
+          <w:between w:space="0" w:sz="0" w:val="nil"/>
+        </w:pBdr>
+        <w:shd w:fill="auto" w:val="clear"/>
+        <w:spacing w:after="0" w:before="0" w:line="276" w:lineRule="auto"/>
+        <w:ind w:left="0" w:right="0" w:firstLine="0"/>
+        <w:jc w:val="left"/>
+        <w:rPr>
+          <w:b w:val="1"/>
+        </w:rPr>
+      </w:pPr>
+      <w:r>
+        <w:rPr>
+          <w:b w:val="1"/>
+          <w:rtl w:val="0"/>
+        </w:rPr>
+        <w:t xml:space="preserve">List methods</w:t>
+      </w:r>
+    </w:p>
+    <w:tbl>
+      <w:tblPr>
+        <w:tblStyle w:val="Table46"/>
+        <w:jc w:val="left"/>
+        <w:tblInd w:w="100.0" w:type="pct"/>
+        <w:tblLayout w:type="fixed"/>
+        <w:tblLook w:val="0600"/>
+      </w:tblPr>
+      <w:tblGrid>
+        <w:gridCol w:w="9360"/>
+        <w:tblGridChange w:id="0">
+          <w:tblGrid>
+            <w:gridCol w:w="9360"/>
+          </w:tblGrid>
+        </w:tblGridChange>
+      </w:tblGrid>
+      <w:tr>
+        <w:tc>
+          <w:tcPr>
+            <w:shd w:fill="282c34" w:val="clear"/>
+            <w:tcMar>
+              <w:top w:w="100.0" w:type="dxa"/>
+              <w:left w:w="100.0" w:type="dxa"/>
+              <w:bottom w:w="100.0" w:type="dxa"/>
+              <w:right w:w="100.0" w:type="dxa"/>
+            </w:tcMar>
+            <w:vAlign w:val="top"/>
+          </w:tcPr>
+          <w:p>
+            <w:pPr>
+              <w:keepNext w:val="0"/>
+              <w:keepLines w:val="0"/>
+              <w:widowControl w:val="0"/>
+              <w:pBdr>
+                <w:top w:space="0" w:sz="0" w:val="nil"/>
+                <w:left w:space="0" w:sz="0" w:val="nil"/>
+                <w:bottom w:space="0" w:sz="0" w:val="nil"/>
+                <w:right w:space="0" w:sz="0" w:val="nil"/>
+                <w:between w:space="0" w:sz="0" w:val="nil"/>
+              </w:pBdr>
+              <w:shd w:fill="auto" w:val="clear"/>
+              <w:spacing w:after="0" w:before="0" w:line="276" w:lineRule="auto"/>
+              <w:ind w:left="0" w:right="0" w:firstLine="0"/>
+              <w:jc w:val="left"/>
+              <w:rPr/>
+            </w:pPr>
+            <w:r>
+              <w:rPr>
+                <w:rFonts w:ascii="Consolas" w:cs="Consolas" w:eastAsia="Consolas" w:hAnsi="Consolas"/>
+                <w:color w:val="abb2bf"/>
+                <w:shd w:fill="282c34" w:val="clear"/>
+                <w:rtl w:val="0"/>
+              </w:rPr>
+              <w:t xml:space="preserve">pets = [</w:t>
+            </w:r>
+            <w:r>
+              <w:rPr>
+                <w:rFonts w:ascii="Consolas" w:cs="Consolas" w:eastAsia="Consolas" w:hAnsi="Consolas"/>
+                <w:color w:val="98c379"/>
+                <w:shd w:fill="282c34" w:val="clear"/>
+                <w:rtl w:val="0"/>
+              </w:rPr>
+              <w:t xml:space="preserve">'cat'</w:t>
+            </w:r>
+            <w:r>
+              <w:rPr>
+                <w:rFonts w:ascii="Consolas" w:cs="Consolas" w:eastAsia="Consolas" w:hAnsi="Consolas"/>
+                <w:color w:val="abb2bf"/>
+                <w:shd w:fill="282c34" w:val="clear"/>
+                <w:rtl w:val="0"/>
+              </w:rPr>
+              <w:t xml:space="preserve">, </w:t>
+            </w:r>
+            <w:r>
+              <w:rPr>
+                <w:rFonts w:ascii="Consolas" w:cs="Consolas" w:eastAsia="Consolas" w:hAnsi="Consolas"/>
+                <w:color w:val="98c379"/>
+                <w:shd w:fill="282c34" w:val="clear"/>
+                <w:rtl w:val="0"/>
+              </w:rPr>
+              <w:t xml:space="preserve">'dog'</w:t>
+            </w:r>
+            <w:r>
+              <w:rPr>
+                <w:rFonts w:ascii="Consolas" w:cs="Consolas" w:eastAsia="Consolas" w:hAnsi="Consolas"/>
+                <w:color w:val="abb2bf"/>
+                <w:shd w:fill="282c34" w:val="clear"/>
+                <w:rtl w:val="0"/>
+              </w:rPr>
+              <w:t xml:space="preserve">, </w:t>
+            </w:r>
+            <w:r>
+              <w:rPr>
+                <w:rFonts w:ascii="Consolas" w:cs="Consolas" w:eastAsia="Consolas" w:hAnsi="Consolas"/>
+                <w:color w:val="98c379"/>
+                <w:shd w:fill="282c34" w:val="clear"/>
+                <w:rtl w:val="0"/>
+              </w:rPr>
+              <w:t xml:space="preserve">'horse'</w:t>
+            </w:r>
+            <w:r>
+              <w:rPr>
+                <w:rFonts w:ascii="Consolas" w:cs="Consolas" w:eastAsia="Consolas" w:hAnsi="Consolas"/>
+                <w:color w:val="abb2bf"/>
+                <w:shd w:fill="282c34" w:val="clear"/>
+                <w:rtl w:val="0"/>
+              </w:rPr>
+              <w:t xml:space="preserve">, </w:t>
+            </w:r>
+            <w:r>
+              <w:rPr>
+                <w:rFonts w:ascii="Consolas" w:cs="Consolas" w:eastAsia="Consolas" w:hAnsi="Consolas"/>
+                <w:color w:val="98c379"/>
+                <w:shd w:fill="282c34" w:val="clear"/>
+                <w:rtl w:val="0"/>
+              </w:rPr>
+              <w:t xml:space="preserve">'goat'</w:t>
+            </w:r>
+            <w:r>
+              <w:rPr>
+                <w:rFonts w:ascii="Consolas" w:cs="Consolas" w:eastAsia="Consolas" w:hAnsi="Consolas"/>
+                <w:color w:val="abb2bf"/>
+                <w:shd w:fill="282c34" w:val="clear"/>
+                <w:rtl w:val="0"/>
+              </w:rPr>
+              <w:t xml:space="preserve">, </w:t>
+            </w:r>
+            <w:r>
+              <w:rPr>
+                <w:rFonts w:ascii="Consolas" w:cs="Consolas" w:eastAsia="Consolas" w:hAnsi="Consolas"/>
+                <w:color w:val="98c379"/>
+                <w:shd w:fill="282c34" w:val="clear"/>
+                <w:rtl w:val="0"/>
+              </w:rPr>
+              <w:t xml:space="preserve">'chicken'</w:t>
+            </w:r>
+            <w:r>
+              <w:rPr>
+                <w:rFonts w:ascii="Consolas" w:cs="Consolas" w:eastAsia="Consolas" w:hAnsi="Consolas"/>
+                <w:color w:val="abb2bf"/>
+                <w:shd w:fill="282c34" w:val="clear"/>
+                <w:rtl w:val="0"/>
+              </w:rPr>
+              <w:t xml:space="preserve">]</w:t>
+              <w:br w:type="textWrapping"/>
+              <w:br w:type="textWrapping"/>
+              <w:br w:type="textWrapping"/>
+            </w:r>
+            <w:r>
+              <w:rPr>
+                <w:rFonts w:ascii="Consolas" w:cs="Consolas" w:eastAsia="Consolas" w:hAnsi="Consolas"/>
+                <w:i w:val="1"/>
+                <w:color w:val="5c6370"/>
+                <w:shd w:fill="282c34" w:val="clear"/>
+                <w:rtl w:val="0"/>
+              </w:rPr>
+              <w:t xml:space="preserve"># position of 'cat'</w:t>
+            </w:r>
+            <w:r>
+              <w:rPr>
+                <w:rFonts w:ascii="Consolas" w:cs="Consolas" w:eastAsia="Consolas" w:hAnsi="Consolas"/>
+                <w:color w:val="abb2bf"/>
+                <w:shd w:fill="282c34" w:val="clear"/>
+                <w:rtl w:val="0"/>
+              </w:rPr>
+              <w:br w:type="textWrapping"/>
+              <w:t xml:space="preserve">i = pets.index(</w:t>
+            </w:r>
+            <w:r>
+              <w:rPr>
+                <w:rFonts w:ascii="Consolas" w:cs="Consolas" w:eastAsia="Consolas" w:hAnsi="Consolas"/>
+                <w:color w:val="98c379"/>
+                <w:shd w:fill="282c34" w:val="clear"/>
+                <w:rtl w:val="0"/>
+              </w:rPr>
+              <w:t xml:space="preserve">'cat'</w:t>
+            </w:r>
+            <w:r>
+              <w:rPr>
+                <w:rFonts w:ascii="Consolas" w:cs="Consolas" w:eastAsia="Consolas" w:hAnsi="Consolas"/>
+                <w:color w:val="abb2bf"/>
+                <w:shd w:fill="282c34" w:val="clear"/>
+                <w:rtl w:val="0"/>
+              </w:rPr>
+              <w:t xml:space="preserve">) </w:t>
+              <w:br w:type="textWrapping"/>
+              <w:t xml:space="preserve">print(i)</w:t>
+            </w:r>
+            <w:r>
+              <w:rPr>
+                <w:rtl w:val="0"/>
+              </w:rPr>
+            </w:r>
+          </w:p>
+        </w:tc>
+      </w:tr>
+    </w:tbl>
+    <w:p>
+      <w:pPr>
+        <w:keepNext w:val="0"/>
+        <w:keepLines w:val="0"/>
+        <w:widowControl w:val="0"/>
+        <w:pBdr>
+          <w:top w:space="0" w:sz="0" w:val="nil"/>
+          <w:left w:space="0" w:sz="0" w:val="nil"/>
+          <w:bottom w:space="0" w:sz="0" w:val="nil"/>
+          <w:right w:space="0" w:sz="0" w:val="nil"/>
+          <w:between w:space="0" w:sz="0" w:val="nil"/>
+        </w:pBdr>
+        <w:shd w:fill="auto" w:val="clear"/>
+        <w:spacing w:after="0" w:before="0" w:line="276" w:lineRule="auto"/>
+        <w:ind w:left="0" w:right="0" w:firstLine="0"/>
+        <w:jc w:val="left"/>
+        <w:rPr/>
+      </w:pPr>
+      <w:r>
+        <w:rPr>
+          <w:rtl w:val="0"/>
+        </w:rPr>
+      </w:r>
+    </w:p>
+    <w:tbl>
+      <w:tblPr>
+        <w:tblStyle w:val="Table47"/>
+        <w:jc w:val="left"/>
+        <w:tblInd w:w="100.0" w:type="pct"/>
+        <w:tblLayout w:type="fixed"/>
+        <w:tblLook w:val="0600"/>
+      </w:tblPr>
+      <w:tblGrid>
+        <w:gridCol w:w="9360"/>
+        <w:tblGridChange w:id="0">
+          <w:tblGrid>
+            <w:gridCol w:w="9360"/>
+          </w:tblGrid>
+        </w:tblGridChange>
+      </w:tblGrid>
+      <w:tr>
+        <w:tc>
+          <w:tcPr>
+            <w:shd w:fill="282c34" w:val="clear"/>
+            <w:tcMar>
+              <w:top w:w="100.0" w:type="dxa"/>
+              <w:left w:w="100.0" w:type="dxa"/>
+              <w:bottom w:w="100.0" w:type="dxa"/>
+              <w:right w:w="100.0" w:type="dxa"/>
+            </w:tcMar>
+            <w:vAlign w:val="top"/>
+          </w:tcPr>
+          <w:p>
+            <w:pPr>
+              <w:keepNext w:val="0"/>
+              <w:keepLines w:val="0"/>
+              <w:widowControl w:val="0"/>
+              <w:pBdr>
+                <w:top w:space="0" w:sz="0" w:val="nil"/>
+                <w:left w:space="0" w:sz="0" w:val="nil"/>
+                <w:bottom w:space="0" w:sz="0" w:val="nil"/>
+                <w:right w:space="0" w:sz="0" w:val="nil"/>
+                <w:between w:space="0" w:sz="0" w:val="nil"/>
+              </w:pBdr>
+              <w:shd w:fill="auto" w:val="clear"/>
+              <w:spacing w:after="0" w:before="0" w:line="276" w:lineRule="auto"/>
+              <w:ind w:left="0" w:right="0" w:firstLine="0"/>
+              <w:jc w:val="left"/>
+              <w:rPr/>
+            </w:pPr>
+            <w:r>
+              <w:rPr>
+                <w:rFonts w:ascii="Consolas" w:cs="Consolas" w:eastAsia="Consolas" w:hAnsi="Consolas"/>
+                <w:i w:val="1"/>
+                <w:color w:val="5c6370"/>
+                <w:shd w:fill="282c34" w:val="clear"/>
+                <w:rtl w:val="0"/>
+              </w:rPr>
+              <w:t xml:space="preserve"># position of something that does not exist</w:t>
+            </w:r>
+            <w:r>
+              <w:rPr>
+                <w:rFonts w:ascii="Consolas" w:cs="Consolas" w:eastAsia="Consolas" w:hAnsi="Consolas"/>
+                <w:color w:val="abb2bf"/>
+                <w:shd w:fill="282c34" w:val="clear"/>
+                <w:rtl w:val="0"/>
+              </w:rPr>
+              <w:br w:type="textWrapping"/>
+              <w:t xml:space="preserve">i = pets.index(</w:t>
+            </w:r>
+            <w:r>
+              <w:rPr>
+                <w:rFonts w:ascii="Consolas" w:cs="Consolas" w:eastAsia="Consolas" w:hAnsi="Consolas"/>
+                <w:color w:val="98c379"/>
+                <w:shd w:fill="282c34" w:val="clear"/>
+                <w:rtl w:val="0"/>
+              </w:rPr>
+              <w:t xml:space="preserve">'snake'</w:t>
+            </w:r>
+            <w:r>
+              <w:rPr>
+                <w:rFonts w:ascii="Consolas" w:cs="Consolas" w:eastAsia="Consolas" w:hAnsi="Consolas"/>
+                <w:color w:val="abb2bf"/>
+                <w:shd w:fill="282c34" w:val="clear"/>
+                <w:rtl w:val="0"/>
+              </w:rPr>
+              <w:t xml:space="preserve">) </w:t>
+              <w:br w:type="textWrapping"/>
+              <w:t xml:space="preserve">print(i)</w:t>
+            </w:r>
+            <w:r>
+              <w:rPr>
+                <w:rtl w:val="0"/>
+              </w:rPr>
+            </w:r>
+          </w:p>
+        </w:tc>
+      </w:tr>
+    </w:tbl>
+    <w:p>
+      <w:pPr>
+        <w:keepNext w:val="0"/>
+        <w:keepLines w:val="0"/>
+        <w:widowControl w:val="0"/>
+        <w:pBdr>
+          <w:top w:space="0" w:sz="0" w:val="nil"/>
+          <w:left w:space="0" w:sz="0" w:val="nil"/>
+          <w:bottom w:space="0" w:sz="0" w:val="nil"/>
+          <w:right w:space="0" w:sz="0" w:val="nil"/>
+          <w:between w:space="0" w:sz="0" w:val="nil"/>
+        </w:pBdr>
+        <w:shd w:fill="auto" w:val="clear"/>
+        <w:spacing w:after="0" w:before="0" w:line="276" w:lineRule="auto"/>
+        <w:ind w:left="0" w:right="0" w:firstLine="0"/>
+        <w:jc w:val="left"/>
+        <w:rPr/>
+      </w:pPr>
+      <w:r>
+        <w:rPr>
+          <w:rtl w:val="0"/>
+        </w:rPr>
+      </w:r>
+    </w:p>
+    <w:tbl>
+      <w:tblPr>
+        <w:tblStyle w:val="Table48"/>
+        <w:jc w:val="left"/>
+        <w:tblInd w:w="100.0" w:type="pct"/>
+        <w:tblLayout w:type="fixed"/>
+        <w:tblLook w:val="0600"/>
+      </w:tblPr>
+      <w:tblGrid>
+        <w:gridCol w:w="9360"/>
+        <w:tblGridChange w:id="0">
+          <w:tblGrid>
+            <w:gridCol w:w="9360"/>
+          </w:tblGrid>
+        </w:tblGridChange>
+      </w:tblGrid>
+      <w:tr>
+        <w:tc>
+          <w:tcPr>
+            <w:shd w:fill="282c34" w:val="clear"/>
+            <w:tcMar>
+              <w:top w:w="100.0" w:type="dxa"/>
+              <w:left w:w="100.0" w:type="dxa"/>
+              <w:bottom w:w="100.0" w:type="dxa"/>
+              <w:right w:w="100.0" w:type="dxa"/>
+            </w:tcMar>
+            <w:vAlign w:val="top"/>
+          </w:tcPr>
+          <w:p>
+            <w:pPr>
+              <w:keepNext w:val="0"/>
+              <w:keepLines w:val="0"/>
+              <w:widowControl w:val="0"/>
+              <w:pBdr>
+                <w:top w:space="0" w:sz="0" w:val="nil"/>
+                <w:left w:space="0" w:sz="0" w:val="nil"/>
+                <w:bottom w:space="0" w:sz="0" w:val="nil"/>
+                <w:right w:space="0" w:sz="0" w:val="nil"/>
+                <w:between w:space="0" w:sz="0" w:val="nil"/>
+              </w:pBdr>
+              <w:shd w:fill="auto" w:val="clear"/>
+              <w:spacing w:after="0" w:before="0" w:line="276" w:lineRule="auto"/>
+              <w:ind w:left="0" w:right="0" w:firstLine="0"/>
+              <w:jc w:val="left"/>
+              <w:rPr/>
+            </w:pPr>
+            <w:r>
+              <w:rPr>
+                <w:rFonts w:ascii="Consolas" w:cs="Consolas" w:eastAsia="Consolas" w:hAnsi="Consolas"/>
+                <w:i w:val="1"/>
+                <w:color w:val="5c6370"/>
+                <w:shd w:fill="282c34" w:val="clear"/>
+                <w:rtl w:val="0"/>
+              </w:rPr>
+              <w:t xml:space="preserve"># other useful method</w:t>
+            </w:r>
+            <w:r>
+              <w:rPr>
+                <w:rFonts w:ascii="Consolas" w:cs="Consolas" w:eastAsia="Consolas" w:hAnsi="Consolas"/>
+                <w:color w:val="abb2bf"/>
+                <w:shd w:fill="282c34" w:val="clear"/>
+                <w:rtl w:val="0"/>
+              </w:rPr>
+              <w:br w:type="textWrapping"/>
+            </w:r>
+            <w:r>
+              <w:rPr>
+                <w:rFonts w:ascii="Consolas" w:cs="Consolas" w:eastAsia="Consolas" w:hAnsi="Consolas"/>
+                <w:i w:val="1"/>
+                <w:color w:val="5c6370"/>
+                <w:shd w:fill="282c34" w:val="clear"/>
+                <w:rtl w:val="0"/>
+              </w:rPr>
+              <w:t xml:space="preserve"># insert()</w:t>
+            </w:r>
+            <w:r>
+              <w:rPr>
+                <w:rFonts w:ascii="Consolas" w:cs="Consolas" w:eastAsia="Consolas" w:hAnsi="Consolas"/>
+                <w:color w:val="abb2bf"/>
+                <w:shd w:fill="282c34" w:val="clear"/>
+                <w:rtl w:val="0"/>
+              </w:rPr>
+              <w:br w:type="textWrapping"/>
+            </w:r>
+            <w:r>
+              <w:rPr>
+                <w:rFonts w:ascii="Consolas" w:cs="Consolas" w:eastAsia="Consolas" w:hAnsi="Consolas"/>
+                <w:i w:val="1"/>
+                <w:color w:val="5c6370"/>
+                <w:shd w:fill="282c34" w:val="clear"/>
+                <w:rtl w:val="0"/>
+              </w:rPr>
+              <w:t xml:space="preserve"># append()</w:t>
+            </w:r>
+            <w:r>
+              <w:rPr>
+                <w:rFonts w:ascii="Consolas" w:cs="Consolas" w:eastAsia="Consolas" w:hAnsi="Consolas"/>
+                <w:color w:val="abb2bf"/>
+                <w:shd w:fill="282c34" w:val="clear"/>
+                <w:rtl w:val="0"/>
+              </w:rPr>
+              <w:br w:type="textWrapping"/>
+            </w:r>
+            <w:r>
+              <w:rPr>
+                <w:rFonts w:ascii="Consolas" w:cs="Consolas" w:eastAsia="Consolas" w:hAnsi="Consolas"/>
+                <w:i w:val="1"/>
+                <w:color w:val="5c6370"/>
+                <w:shd w:fill="282c34" w:val="clear"/>
+                <w:rtl w:val="0"/>
+              </w:rPr>
+              <w:t xml:space="preserve"># remove()</w:t>
+            </w:r>
+            <w:r>
+              <w:rPr>
+                <w:rtl w:val="0"/>
+              </w:rPr>
+            </w:r>
+          </w:p>
+        </w:tc>
+      </w:tr>
+    </w:tbl>
+    <w:p>
+      <w:pPr>
+        <w:keepNext w:val="0"/>
+        <w:keepLines w:val="0"/>
+        <w:widowControl w:val="0"/>
+        <w:pBdr>
+          <w:top w:space="0" w:sz="0" w:val="nil"/>
+          <w:left w:space="0" w:sz="0" w:val="nil"/>
+          <w:bottom w:space="0" w:sz="0" w:val="nil"/>
+          <w:right w:space="0" w:sz="0" w:val="nil"/>
+          <w:between w:space="0" w:sz="0" w:val="nil"/>
+        </w:pBdr>
+        <w:shd w:fill="auto" w:val="clear"/>
+        <w:spacing w:after="0" w:before="0" w:line="276" w:lineRule="auto"/>
+        <w:ind w:left="0" w:right="0" w:firstLine="0"/>
+        <w:jc w:val="left"/>
+        <w:rPr/>
+      </w:pPr>
+      <w:r>
+        <w:rPr>
+          <w:rtl w:val="0"/>
+        </w:rPr>
+      </w:r>
+    </w:p>
+    <w:p>
+      <w:pPr>
+        <w:keepNext w:val="0"/>
+        <w:keepLines w:val="0"/>
+        <w:widowControl w:val="0"/>
+        <w:pBdr>
+          <w:top w:space="0" w:sz="0" w:val="nil"/>
+          <w:left w:space="0" w:sz="0" w:val="nil"/>
+          <w:bottom w:space="0" w:sz="0" w:val="nil"/>
+          <w:right w:space="0" w:sz="0" w:val="nil"/>
+          <w:between w:space="0" w:sz="0" w:val="nil"/>
+        </w:pBdr>
+        <w:shd w:fill="auto" w:val="clear"/>
+        <w:spacing w:after="0" w:before="0" w:line="276" w:lineRule="auto"/>
+        <w:ind w:left="0" w:right="0" w:firstLine="0"/>
+        <w:jc w:val="left"/>
+        <w:rPr/>
+      </w:pPr>
+      <w:r>
+        <w:rPr>
+          <w:rtl w:val="0"/>
+        </w:rPr>
+      </w:r>
+    </w:p>
+    <w:tbl>
+      <w:tblPr>
+        <w:tblStyle w:val="Table49"/>
+        <w:jc w:val="left"/>
+        <w:tblInd w:w="100.0" w:type="pct"/>
+        <w:tblLayout w:type="fixed"/>
+        <w:tblLook w:val="0600"/>
+      </w:tblPr>
+      <w:tblGrid>
+        <w:gridCol w:w="9360"/>
+        <w:tblGridChange w:id="0">
+          <w:tblGrid>
+            <w:gridCol w:w="9360"/>
+          </w:tblGrid>
+        </w:tblGridChange>
+      </w:tblGrid>
+      <w:tr>
+        <w:tc>
+          <w:tcPr>
+            <w:shd w:fill="282c34" w:val="clear"/>
+            <w:tcMar>
+              <w:top w:w="100.0" w:type="dxa"/>
+              <w:left w:w="100.0" w:type="dxa"/>
+              <w:bottom w:w="100.0" w:type="dxa"/>
+              <w:right w:w="100.0" w:type="dxa"/>
+            </w:tcMar>
+            <w:vAlign w:val="top"/>
+          </w:tcPr>
+          <w:p>
+            <w:pPr>
+              <w:keepNext w:val="0"/>
+              <w:keepLines w:val="0"/>
+              <w:widowControl w:val="0"/>
+              <w:pBdr>
+                <w:top w:space="0" w:sz="0" w:val="nil"/>
+                <w:left w:space="0" w:sz="0" w:val="nil"/>
+                <w:bottom w:space="0" w:sz="0" w:val="nil"/>
+                <w:right w:space="0" w:sz="0" w:val="nil"/>
+                <w:between w:space="0" w:sz="0" w:val="nil"/>
+              </w:pBdr>
+              <w:shd w:fill="auto" w:val="clear"/>
+              <w:spacing w:after="0" w:before="0" w:line="276" w:lineRule="auto"/>
+              <w:ind w:left="0" w:right="0" w:firstLine="0"/>
+              <w:jc w:val="left"/>
+              <w:rPr/>
+            </w:pPr>
+            <w:r>
+              <w:rPr>
+                <w:rFonts w:ascii="Consolas" w:cs="Consolas" w:eastAsia="Consolas" w:hAnsi="Consolas"/>
+                <w:color w:val="abb2bf"/>
+                <w:shd w:fill="282c34" w:val="clear"/>
+                <w:rtl w:val="0"/>
+              </w:rPr>
+              <w:t xml:space="preserve">spam = [</w:t>
+            </w:r>
+            <w:r>
+              <w:rPr>
+                <w:rFonts w:ascii="Consolas" w:cs="Consolas" w:eastAsia="Consolas" w:hAnsi="Consolas"/>
+                <w:color w:val="d19a66"/>
+                <w:shd w:fill="282c34" w:val="clear"/>
+                <w:rtl w:val="0"/>
+              </w:rPr>
+              <w:t xml:space="preserve">2</w:t>
+            </w:r>
+            <w:r>
+              <w:rPr>
+                <w:rFonts w:ascii="Consolas" w:cs="Consolas" w:eastAsia="Consolas" w:hAnsi="Consolas"/>
+                <w:color w:val="abb2bf"/>
+                <w:shd w:fill="282c34" w:val="clear"/>
+                <w:rtl w:val="0"/>
+              </w:rPr>
+              <w:t xml:space="preserve">,</w:t>
+            </w:r>
+            <w:r>
+              <w:rPr>
+                <w:rFonts w:ascii="Consolas" w:cs="Consolas" w:eastAsia="Consolas" w:hAnsi="Consolas"/>
+                <w:color w:val="d19a66"/>
+                <w:shd w:fill="282c34" w:val="clear"/>
+                <w:rtl w:val="0"/>
+              </w:rPr>
+              <w:t xml:space="preserve">3</w:t>
+            </w:r>
+            <w:r>
+              <w:rPr>
+                <w:rFonts w:ascii="Consolas" w:cs="Consolas" w:eastAsia="Consolas" w:hAnsi="Consolas"/>
+                <w:color w:val="abb2bf"/>
+                <w:shd w:fill="282c34" w:val="clear"/>
+                <w:rtl w:val="0"/>
+              </w:rPr>
+              <w:t xml:space="preserve">,</w:t>
+            </w:r>
+            <w:r>
+              <w:rPr>
+                <w:rFonts w:ascii="Consolas" w:cs="Consolas" w:eastAsia="Consolas" w:hAnsi="Consolas"/>
+                <w:color w:val="d19a66"/>
+                <w:shd w:fill="282c34" w:val="clear"/>
+                <w:rtl w:val="0"/>
+              </w:rPr>
+              <w:t xml:space="preserve">-1</w:t>
+            </w:r>
+            <w:r>
+              <w:rPr>
+                <w:rFonts w:ascii="Consolas" w:cs="Consolas" w:eastAsia="Consolas" w:hAnsi="Consolas"/>
+                <w:color w:val="abb2bf"/>
+                <w:shd w:fill="282c34" w:val="clear"/>
+                <w:rtl w:val="0"/>
+              </w:rPr>
+              <w:t xml:space="preserve">,</w:t>
+            </w:r>
+            <w:r>
+              <w:rPr>
+                <w:rFonts w:ascii="Consolas" w:cs="Consolas" w:eastAsia="Consolas" w:hAnsi="Consolas"/>
+                <w:color w:val="d19a66"/>
+                <w:shd w:fill="282c34" w:val="clear"/>
+                <w:rtl w:val="0"/>
+              </w:rPr>
+              <w:t xml:space="preserve">2.4</w:t>
+            </w:r>
+            <w:r>
+              <w:rPr>
+                <w:rFonts w:ascii="Consolas" w:cs="Consolas" w:eastAsia="Consolas" w:hAnsi="Consolas"/>
+                <w:color w:val="abb2bf"/>
+                <w:shd w:fill="282c34" w:val="clear"/>
+                <w:rtl w:val="0"/>
+              </w:rPr>
+              <w:t xml:space="preserve">,</w:t>
+            </w:r>
+            <w:r>
+              <w:rPr>
+                <w:rFonts w:ascii="Consolas" w:cs="Consolas" w:eastAsia="Consolas" w:hAnsi="Consolas"/>
+                <w:color w:val="d19a66"/>
+                <w:shd w:fill="282c34" w:val="clear"/>
+                <w:rtl w:val="0"/>
+              </w:rPr>
+              <w:t xml:space="preserve">6.2</w:t>
+            </w:r>
+            <w:r>
+              <w:rPr>
+                <w:rFonts w:ascii="Consolas" w:cs="Consolas" w:eastAsia="Consolas" w:hAnsi="Consolas"/>
+                <w:color w:val="abb2bf"/>
+                <w:shd w:fill="282c34" w:val="clear"/>
+                <w:rtl w:val="0"/>
+              </w:rPr>
+              <w:t xml:space="preserve">,</w:t>
+            </w:r>
+            <w:r>
+              <w:rPr>
+                <w:rFonts w:ascii="Consolas" w:cs="Consolas" w:eastAsia="Consolas" w:hAnsi="Consolas"/>
+                <w:color w:val="d19a66"/>
+                <w:shd w:fill="282c34" w:val="clear"/>
+                <w:rtl w:val="0"/>
+              </w:rPr>
+              <w:t xml:space="preserve">-2</w:t>
+            </w:r>
+            <w:r>
+              <w:rPr>
+                <w:rFonts w:ascii="Consolas" w:cs="Consolas" w:eastAsia="Consolas" w:hAnsi="Consolas"/>
+                <w:color w:val="abb2bf"/>
+                <w:shd w:fill="282c34" w:val="clear"/>
+                <w:rtl w:val="0"/>
+              </w:rPr>
+              <w:t xml:space="preserve">]</w:t>
+              <w:br w:type="textWrapping"/>
+              <w:t xml:space="preserve">spam.sort()</w:t>
+              <w:br w:type="textWrapping"/>
+              <w:t xml:space="preserve">print(spam)</w:t>
+            </w:r>
+            <w:r>
+              <w:rPr>
+                <w:rtl w:val="0"/>
+              </w:rPr>
+            </w:r>
+          </w:p>
+        </w:tc>
+      </w:tr>
+    </w:tbl>
+    <w:p>
+      <w:pPr>
+        <w:keepNext w:val="0"/>
+        <w:keepLines w:val="0"/>
+        <w:widowControl w:val="0"/>
+        <w:pBdr>
+          <w:top w:space="0" w:sz="0" w:val="nil"/>
+          <w:left w:space="0" w:sz="0" w:val="nil"/>
+          <w:bottom w:space="0" w:sz="0" w:val="nil"/>
+          <w:right w:space="0" w:sz="0" w:val="nil"/>
+          <w:between w:space="0" w:sz="0" w:val="nil"/>
+        </w:pBdr>
+        <w:shd w:fill="auto" w:val="clear"/>
+        <w:spacing w:after="0" w:before="0" w:line="276" w:lineRule="auto"/>
+        <w:ind w:left="0" w:right="0" w:firstLine="0"/>
+        <w:jc w:val="left"/>
+        <w:rPr/>
+      </w:pPr>
+      <w:r>
+        <w:rPr>
+          <w:rtl w:val="0"/>
+        </w:rPr>
+      </w:r>
+    </w:p>
+    <w:tbl>
+      <w:tblPr>
+        <w:tblStyle w:val="Table50"/>
+        <w:jc w:val="left"/>
+        <w:tblInd w:w="100.0" w:type="pct"/>
+        <w:tblLayout w:type="fixed"/>
+        <w:tblLook w:val="0600"/>
+      </w:tblPr>
+      <w:tblGrid>
+        <w:gridCol w:w="9360"/>
+        <w:tblGridChange w:id="0">
+          <w:tblGrid>
+            <w:gridCol w:w="9360"/>
+          </w:tblGrid>
+        </w:tblGridChange>
+      </w:tblGrid>
+      <w:tr>
+        <w:tc>
+          <w:tcPr>
+            <w:shd w:fill="282c34" w:val="clear"/>
+            <w:tcMar>
+              <w:top w:w="100.0" w:type="dxa"/>
+              <w:left w:w="100.0" w:type="dxa"/>
+              <w:bottom w:w="100.0" w:type="dxa"/>
+              <w:right w:w="100.0" w:type="dxa"/>
+            </w:tcMar>
+            <w:vAlign w:val="top"/>
+          </w:tcPr>
+          <w:p>
+            <w:pPr>
+              <w:keepNext w:val="0"/>
+              <w:keepLines w:val="0"/>
+              <w:widowControl w:val="0"/>
+              <w:pBdr>
+                <w:top w:space="0" w:sz="0" w:val="nil"/>
+                <w:left w:space="0" w:sz="0" w:val="nil"/>
+                <w:bottom w:space="0" w:sz="0" w:val="nil"/>
+                <w:right w:space="0" w:sz="0" w:val="nil"/>
+                <w:between w:space="0" w:sz="0" w:val="nil"/>
+              </w:pBdr>
+              <w:shd w:fill="auto" w:val="clear"/>
+              <w:spacing w:after="0" w:before="0" w:line="276" w:lineRule="auto"/>
+              <w:ind w:left="0" w:right="0" w:firstLine="0"/>
+              <w:jc w:val="left"/>
+              <w:rPr/>
+            </w:pPr>
+            <w:r>
+              <w:rPr>
+                <w:rFonts w:ascii="Consolas" w:cs="Consolas" w:eastAsia="Consolas" w:hAnsi="Consolas"/>
+                <w:color w:val="abb2bf"/>
+                <w:shd w:fill="282c34" w:val="clear"/>
+                <w:rtl w:val="0"/>
+              </w:rPr>
+              <w:t xml:space="preserve">pets.sort()</w:t>
+              <w:br w:type="textWrapping"/>
+              <w:t xml:space="preserve">print(pets)</w:t>
+            </w:r>
+            <w:r>
+              <w:rPr>
+                <w:rtl w:val="0"/>
+              </w:rPr>
+            </w:r>
+          </w:p>
+        </w:tc>
+      </w:tr>
+    </w:tbl>
+    <w:p>
+      <w:pPr>
+        <w:keepNext w:val="0"/>
+        <w:keepLines w:val="0"/>
+        <w:widowControl w:val="0"/>
+        <w:pBdr>
+          <w:top w:space="0" w:sz="0" w:val="nil"/>
+          <w:left w:space="0" w:sz="0" w:val="nil"/>
+          <w:bottom w:space="0" w:sz="0" w:val="nil"/>
+          <w:right w:space="0" w:sz="0" w:val="nil"/>
+          <w:between w:space="0" w:sz="0" w:val="nil"/>
+        </w:pBdr>
+        <w:shd w:fill="auto" w:val="clear"/>
+        <w:spacing w:after="0" w:before="0" w:line="276" w:lineRule="auto"/>
+        <w:ind w:left="0" w:right="0" w:firstLine="0"/>
+        <w:jc w:val="left"/>
+        <w:rPr/>
+      </w:pPr>
+      <w:r>
+        <w:rPr>
+          <w:rtl w:val="0"/>
+        </w:rPr>
+      </w:r>
+    </w:p>
+    <w:p>
+      <w:pPr>
+        <w:keepNext w:val="0"/>
+        <w:keepLines w:val="0"/>
+        <w:widowControl w:val="0"/>
+        <w:pBdr>
+          <w:top w:space="0" w:sz="0" w:val="nil"/>
+          <w:left w:space="0" w:sz="0" w:val="nil"/>
+          <w:bottom w:space="0" w:sz="0" w:val="nil"/>
+          <w:right w:space="0" w:sz="0" w:val="nil"/>
+          <w:between w:space="0" w:sz="0" w:val="nil"/>
+        </w:pBdr>
+        <w:shd w:fill="auto" w:val="clear"/>
+        <w:spacing w:after="0" w:before="0" w:line="276" w:lineRule="auto"/>
+        <w:ind w:left="0" w:right="0" w:firstLine="0"/>
+        <w:jc w:val="left"/>
+        <w:rPr/>
+      </w:pPr>
+      <w:r>
+        <w:rPr>
+          <w:rtl w:val="0"/>
+        </w:rPr>
+      </w:r>
+    </w:p>
+    <w:tbl>
+      <w:tblPr>
+        <w:tblStyle w:val="Table51"/>
+        <w:jc w:val="left"/>
+        <w:tblInd w:w="100.0" w:type="pct"/>
+        <w:tblLayout w:type="fixed"/>
+        <w:tblLook w:val="0600"/>
+      </w:tblPr>
+      <w:tblGrid>
+        <w:gridCol w:w="9360"/>
+        <w:tblGridChange w:id="0">
+          <w:tblGrid>
+            <w:gridCol w:w="9360"/>
+          </w:tblGrid>
+        </w:tblGridChange>
+      </w:tblGrid>
+      <w:tr>
+        <w:tc>
+          <w:tcPr>
+            <w:shd w:fill="282c34" w:val="clear"/>
+            <w:tcMar>
+              <w:top w:w="100.0" w:type="dxa"/>
+              <w:left w:w="100.0" w:type="dxa"/>
+              <w:bottom w:w="100.0" w:type="dxa"/>
+              <w:right w:w="100.0" w:type="dxa"/>
+            </w:tcMar>
+            <w:vAlign w:val="top"/>
+          </w:tcPr>
+          <w:p>
+            <w:pPr>
+              <w:keepNext w:val="0"/>
+              <w:keepLines w:val="0"/>
+              <w:widowControl w:val="0"/>
+              <w:pBdr>
+                <w:top w:space="0" w:sz="0" w:val="nil"/>
+                <w:left w:space="0" w:sz="0" w:val="nil"/>
+                <w:bottom w:space="0" w:sz="0" w:val="nil"/>
+                <w:right w:space="0" w:sz="0" w:val="nil"/>
+                <w:between w:space="0" w:sz="0" w:val="nil"/>
+              </w:pBdr>
+              <w:shd w:fill="auto" w:val="clear"/>
+              <w:spacing w:after="0" w:before="0" w:line="276" w:lineRule="auto"/>
+              <w:ind w:left="0" w:right="0" w:firstLine="0"/>
+              <w:jc w:val="left"/>
+              <w:rPr/>
+            </w:pPr>
+            <w:r>
+              <w:rPr>
+                <w:rFonts w:ascii="Consolas" w:cs="Consolas" w:eastAsia="Consolas" w:hAnsi="Consolas"/>
+                <w:color w:val="abb2bf"/>
+                <w:shd w:fill="282c34" w:val="clear"/>
+                <w:rtl w:val="0"/>
+              </w:rPr>
+              <w:t xml:space="preserve">pets.sort(reverse=</w:t>
+            </w:r>
+            <w:r>
+              <w:rPr>
+                <w:rFonts w:ascii="Consolas" w:cs="Consolas" w:eastAsia="Consolas" w:hAnsi="Consolas"/>
+                <w:color w:val="c678dd"/>
+                <w:shd w:fill="282c34" w:val="clear"/>
+                <w:rtl w:val="0"/>
+              </w:rPr>
+              <w:t xml:space="preserve">True</w:t>
+            </w:r>
+            <w:r>
+              <w:rPr>
+                <w:rFonts w:ascii="Consolas" w:cs="Consolas" w:eastAsia="Consolas" w:hAnsi="Consolas"/>
+                <w:color w:val="abb2bf"/>
+                <w:shd w:fill="282c34" w:val="clear"/>
+                <w:rtl w:val="0"/>
+              </w:rPr>
+              <w:t xml:space="preserve">)</w:t>
+              <w:br w:type="textWrapping"/>
+              <w:t xml:space="preserve">print(pets)</w:t>
+            </w:r>
+            <w:r>
+              <w:rPr>
+                <w:rtl w:val="0"/>
+              </w:rPr>
+            </w:r>
+          </w:p>
+        </w:tc>
+      </w:tr>
+    </w:tbl>
+    <w:p>
+      <w:pPr>
+        <w:keepNext w:val="0"/>
+        <w:keepLines w:val="0"/>
+        <w:widowControl w:val="0"/>
+        <w:pBdr>
+          <w:top w:space="0" w:sz="0" w:val="nil"/>
+          <w:left w:space="0" w:sz="0" w:val="nil"/>
+          <w:bottom w:space="0" w:sz="0" w:val="nil"/>
+          <w:right w:space="0" w:sz="0" w:val="nil"/>
+          <w:between w:space="0" w:sz="0" w:val="nil"/>
+        </w:pBdr>
+        <w:shd w:fill="auto" w:val="clear"/>
+        <w:spacing w:after="0" w:before="0" w:line="276" w:lineRule="auto"/>
+        <w:ind w:left="0" w:right="0" w:firstLine="0"/>
+        <w:jc w:val="left"/>
+        <w:rPr/>
+      </w:pPr>
+      <w:r>
+        <w:br w:type="page"/>
+      </w:r>
+      <w:r>
+        <w:rPr>
+          <w:rtl w:val="0"/>
+        </w:rPr>
+      </w:r>
+    </w:p>
+    <w:p>
+      <w:pPr>
+        <w:pStyle w:val="Heading1"/>
+        <w:widowControl w:val="0"/>
+        <w:rPr/>
+      </w:pPr>
+      <w:bookmarkStart w:colFirst="0" w:colLast="0" w:name="_4v7012qyh18l" w:id="22"/>
+      <w:bookmarkEnd w:id="22"/>
+      <w:r>
+        <w:rPr>
+          <w:rtl w:val="0"/>
+        </w:rPr>
+      </w:r>
+    </w:p>
+    <w:p>
+      <w:pPr>
+        <w:pStyle w:val="Heading1"/>
+        <w:widowControl w:val="0"/>
+        <w:rPr/>
+      </w:pPr>
+      <w:bookmarkStart w:colFirst="0" w:colLast="0" w:name="_4v0sfwo1agtl" w:id="23"/>
+      <w:bookmarkEnd w:id="23"/>
+      <w:r>
+        <w:rPr>
+          <w:rtl w:val="0"/>
+        </w:rPr>
+        <w:t xml:space="preserve">Dictionary</w:t>
+      </w:r>
+    </w:p>
+    <w:p>
+      <w:pPr>
+        <w:rPr/>
+      </w:pPr>
+      <w:r>
+        <w:rPr>
+          <w:rtl w:val="0"/>
+        </w:rPr>
+      </w:r>
+    </w:p>
+    <w:tbl>
+      <w:tblPr>
+        <w:tblStyle w:val="Table52"/>
+        <w:jc w:val="left"/>
+        <w:tblInd w:w="100.0" w:type="pct"/>
+        <w:tblLayout w:type="fixed"/>
+        <w:tblLook w:val="0600"/>
+      </w:tblPr>
+      <w:tblGrid>
+        <w:gridCol w:w="9360"/>
+        <w:tblGridChange w:id="0">
+          <w:tblGrid>
+            <w:gridCol w:w="9360"/>
+          </w:tblGrid>
+        </w:tblGridChange>
+      </w:tblGrid>
+      <w:tr>
+        <w:tc>
+          <w:tcPr>
+            <w:shd w:fill="282c34" w:val="clear"/>
+            <w:tcMar>
+              <w:top w:w="100.0" w:type="dxa"/>
+              <w:left w:w="100.0" w:type="dxa"/>
+              <w:bottom w:w="100.0" w:type="dxa"/>
+              <w:right w:w="100.0" w:type="dxa"/>
+            </w:tcMar>
+            <w:vAlign w:val="top"/>
+          </w:tcPr>
+          <w:p>
+            <w:pPr>
+              <w:keepNext w:val="0"/>
+              <w:keepLines w:val="0"/>
+              <w:widowControl w:val="0"/>
+              <w:pBdr>
+                <w:top w:space="0" w:sz="0" w:val="nil"/>
+                <w:left w:space="0" w:sz="0" w:val="nil"/>
+                <w:bottom w:space="0" w:sz="0" w:val="nil"/>
+                <w:right w:space="0" w:sz="0" w:val="nil"/>
+                <w:between w:space="0" w:sz="0" w:val="nil"/>
+              </w:pBdr>
+              <w:shd w:fill="auto" w:val="clear"/>
+              <w:spacing w:after="0" w:before="0" w:line="276" w:lineRule="auto"/>
+              <w:ind w:left="0" w:right="0" w:firstLine="0"/>
+              <w:jc w:val="left"/>
+              <w:rPr/>
+            </w:pPr>
+            <w:r>
+              <w:rPr>
+                <w:rFonts w:ascii="Consolas" w:cs="Consolas" w:eastAsia="Consolas" w:hAnsi="Consolas"/>
+                <w:i w:val="1"/>
+                <w:color w:val="5c6370"/>
+                <w:shd w:fill="282c34" w:val="clear"/>
+                <w:rtl w:val="0"/>
+              </w:rPr>
+              <w:t xml:space="preserve">#Create and print a dictionary:</w:t>
+            </w:r>
+            <w:r>
+              <w:rPr>
+                <w:rFonts w:ascii="Consolas" w:cs="Consolas" w:eastAsia="Consolas" w:hAnsi="Consolas"/>
+                <w:color w:val="abb2bf"/>
+                <w:shd w:fill="282c34" w:val="clear"/>
+                <w:rtl w:val="0"/>
+              </w:rPr>
+              <w:br w:type="textWrapping"/>
+              <w:br w:type="textWrapping"/>
+              <w:t xml:space="preserve">thisdict = {</w:t>
+              <w:br w:type="textWrapping"/>
+              <w:t xml:space="preserve">  </w:t>
+            </w:r>
+            <w:r>
+              <w:rPr>
+                <w:rFonts w:ascii="Consolas" w:cs="Consolas" w:eastAsia="Consolas" w:hAnsi="Consolas"/>
+                <w:color w:val="98c379"/>
+                <w:shd w:fill="282c34" w:val="clear"/>
+                <w:rtl w:val="0"/>
+              </w:rPr>
+              <w:t xml:space="preserve">"brand"</w:t>
+            </w:r>
+            <w:r>
+              <w:rPr>
+                <w:rFonts w:ascii="Consolas" w:cs="Consolas" w:eastAsia="Consolas" w:hAnsi="Consolas"/>
+                <w:color w:val="abb2bf"/>
+                <w:shd w:fill="282c34" w:val="clear"/>
+                <w:rtl w:val="0"/>
+              </w:rPr>
+              <w:t xml:space="preserve">: </w:t>
+            </w:r>
+            <w:r>
+              <w:rPr>
+                <w:rFonts w:ascii="Consolas" w:cs="Consolas" w:eastAsia="Consolas" w:hAnsi="Consolas"/>
+                <w:color w:val="98c379"/>
+                <w:shd w:fill="282c34" w:val="clear"/>
+                <w:rtl w:val="0"/>
+              </w:rPr>
+              <w:t xml:space="preserve">"Ford"</w:t>
+            </w:r>
+            <w:r>
+              <w:rPr>
+                <w:rFonts w:ascii="Consolas" w:cs="Consolas" w:eastAsia="Consolas" w:hAnsi="Consolas"/>
+                <w:color w:val="abb2bf"/>
+                <w:shd w:fill="282c34" w:val="clear"/>
+                <w:rtl w:val="0"/>
+              </w:rPr>
+              <w:t xml:space="preserve">,</w:t>
+              <w:br w:type="textWrapping"/>
+              <w:t xml:space="preserve">  </w:t>
+            </w:r>
+            <w:r>
+              <w:rPr>
+                <w:rFonts w:ascii="Consolas" w:cs="Consolas" w:eastAsia="Consolas" w:hAnsi="Consolas"/>
+                <w:color w:val="98c379"/>
+                <w:shd w:fill="282c34" w:val="clear"/>
+                <w:rtl w:val="0"/>
+              </w:rPr>
+              <w:t xml:space="preserve">"model"</w:t>
+            </w:r>
+            <w:r>
+              <w:rPr>
+                <w:rFonts w:ascii="Consolas" w:cs="Consolas" w:eastAsia="Consolas" w:hAnsi="Consolas"/>
+                <w:color w:val="abb2bf"/>
+                <w:shd w:fill="282c34" w:val="clear"/>
+                <w:rtl w:val="0"/>
+              </w:rPr>
+              <w:t xml:space="preserve">: </w:t>
+            </w:r>
+            <w:r>
+              <w:rPr>
+                <w:rFonts w:ascii="Consolas" w:cs="Consolas" w:eastAsia="Consolas" w:hAnsi="Consolas"/>
+                <w:color w:val="98c379"/>
+                <w:shd w:fill="282c34" w:val="clear"/>
+                <w:rtl w:val="0"/>
+              </w:rPr>
+              <w:t xml:space="preserve">"Mustang"</w:t>
+            </w:r>
+            <w:r>
+              <w:rPr>
+                <w:rFonts w:ascii="Consolas" w:cs="Consolas" w:eastAsia="Consolas" w:hAnsi="Consolas"/>
+                <w:color w:val="abb2bf"/>
+                <w:shd w:fill="282c34" w:val="clear"/>
+                <w:rtl w:val="0"/>
+              </w:rPr>
+              <w:t xml:space="preserve">,</w:t>
+              <w:br w:type="textWrapping"/>
+              <w:t xml:space="preserve">  </w:t>
+            </w:r>
+            <w:r>
+              <w:rPr>
+                <w:rFonts w:ascii="Consolas" w:cs="Consolas" w:eastAsia="Consolas" w:hAnsi="Consolas"/>
+                <w:color w:val="98c379"/>
+                <w:shd w:fill="282c34" w:val="clear"/>
+                <w:rtl w:val="0"/>
+              </w:rPr>
+              <w:t xml:space="preserve">"year"</w:t>
+            </w:r>
+            <w:r>
+              <w:rPr>
+                <w:rFonts w:ascii="Consolas" w:cs="Consolas" w:eastAsia="Consolas" w:hAnsi="Consolas"/>
+                <w:color w:val="abb2bf"/>
+                <w:shd w:fill="282c34" w:val="clear"/>
+                <w:rtl w:val="0"/>
+              </w:rPr>
+              <w:t xml:space="preserve">: </w:t>
+            </w:r>
+            <w:r>
+              <w:rPr>
+                <w:rFonts w:ascii="Consolas" w:cs="Consolas" w:eastAsia="Consolas" w:hAnsi="Consolas"/>
+                <w:color w:val="d19a66"/>
+                <w:shd w:fill="282c34" w:val="clear"/>
+                <w:rtl w:val="0"/>
+              </w:rPr>
+              <w:t xml:space="preserve">1964</w:t>
+            </w:r>
+            <w:r>
+              <w:rPr>
+                <w:rFonts w:ascii="Consolas" w:cs="Consolas" w:eastAsia="Consolas" w:hAnsi="Consolas"/>
+                <w:color w:val="abb2bf"/>
+                <w:shd w:fill="282c34" w:val="clear"/>
+                <w:rtl w:val="0"/>
+              </w:rPr>
+              <w:br w:type="textWrapping"/>
+              <w:t xml:space="preserve">}</w:t>
+              <w:br w:type="textWrapping"/>
+              <w:br w:type="textWrapping"/>
+              <w:t xml:space="preserve">print(thisdict)</w:t>
+            </w:r>
+            <w:r>
+              <w:rPr>
+                <w:rtl w:val="0"/>
+              </w:rPr>
+            </w:r>
+          </w:p>
+        </w:tc>
+      </w:tr>
+    </w:tbl>
+    <w:p>
+      <w:pPr>
+        <w:rPr/>
+      </w:pPr>
+      <w:r>
+        <w:rPr>
+          <w:rtl w:val="0"/>
+        </w:rPr>
+      </w:r>
+    </w:p>
+    <w:p>
+      <w:pPr>
+        <w:rPr/>
+      </w:pPr>
+      <w:r>
+        <w:rPr>
+          <w:rtl w:val="0"/>
+        </w:rPr>
+      </w:r>
+    </w:p>
+    <w:p>
+      <w:pPr>
+        <w:rPr>
+          <w:b w:val="1"/>
+        </w:rPr>
+      </w:pPr>
+      <w:r>
+        <w:rPr>
+          <w:b w:val="1"/>
+          <w:rtl w:val="0"/>
+        </w:rPr>
+        <w:t xml:space="preserve">Exercise:</w:t>
+      </w:r>
+    </w:p>
+    <w:p>
+      <w:pPr>
+        <w:numPr>
+          <w:ilvl w:val="0"/>
+          <w:numId w:val="9"/>
+        </w:numPr>
+        <w:ind w:left="720" w:hanging="360"/>
+        <w:rPr/>
+      </w:pPr>
+      <w:r>
+        <w:rPr>
+          <w:rtl w:val="0"/>
+        </w:rPr>
+        <w:t xml:space="preserve">Get an excel sheet from </w:t>
+      </w:r>
+      <w:hyperlink r:id="rId14">
+        <w:r>
+          <w:rPr>
+            <w:color w:val="1155cc"/>
+            <w:u w:val="single"/>
+            <w:rtl w:val="0"/>
+          </w:rPr>
+          <w:t xml:space="preserve">https://https://data.gov.in/</w:t>
+        </w:r>
+      </w:hyperlink>
+      <w:r>
+        <w:rPr>
+          <w:rtl w:val="0"/>
+        </w:rPr>
+      </w:r>
+    </w:p>
+    <w:p>
+      <w:pPr>
+        <w:numPr>
+          <w:ilvl w:val="0"/>
+          <w:numId w:val="9"/>
+        </w:numPr>
+        <w:ind w:left="720" w:hanging="360"/>
+        <w:rPr/>
+      </w:pPr>
+      <w:r>
+        <w:rPr>
+          <w:rtl w:val="0"/>
+        </w:rPr>
+        <w:t xml:space="preserve">Read the sheet in your python program</w:t>
+      </w:r>
+    </w:p>
+    <w:p>
+      <w:pPr>
+        <w:numPr>
+          <w:ilvl w:val="0"/>
+          <w:numId w:val="9"/>
+        </w:numPr>
+        <w:ind w:left="720" w:hanging="360"/>
+        <w:rPr/>
+      </w:pPr>
+      <w:r>
+        <w:rPr>
+          <w:rtl w:val="0"/>
+        </w:rPr>
+        <w:t xml:space="preserve">Convert the data into a dictionary</w:t>
+      </w:r>
+    </w:p>
+    <w:p>
+      <w:pPr>
+        <w:rPr>
+          <w:b w:val="1"/>
+        </w:rPr>
+      </w:pPr>
+      <w:r>
+        <w:rPr>
+          <w:rtl w:val="0"/>
+        </w:rPr>
+      </w:r>
+    </w:p>
     <w:sectPr>
       <w:pgSz w:h="15840" w:w="12240" w:orient="portrait"/>
       <w:pgMar w:bottom="720" w:top="720" w:left="1440" w:right="1440" w:header="720" w:footer="720"/>
@@ -11717,6 +14475,116 @@
     </w:lvl>
   </w:abstractNum>
   <w:abstractNum w:abstractNumId="13">
+    <w:lvl w:ilvl="0">
+      <w:start w:val="1"/>
+      <w:numFmt w:val="bullet"/>
+      <w:lvlText w:val="-"/>
+      <w:lvlJc w:val="left"/>
+      <w:pPr>
+        <w:ind w:left="720" w:hanging="360"/>
+      </w:pPr>
+      <w:rPr>
+        <w:u w:val="none"/>
+      </w:rPr>
+    </w:lvl>
+    <w:lvl w:ilvl="1">
+      <w:start w:val="1"/>
+      <w:numFmt w:val="bullet"/>
+      <w:lvlText w:val="-"/>
+      <w:lvlJc w:val="left"/>
+      <w:pPr>
+        <w:ind w:left="1440" w:hanging="360"/>
+      </w:pPr>
+      <w:rPr>
+        <w:u w:val="none"/>
+      </w:rPr>
+    </w:lvl>
+    <w:lvl w:ilvl="2">
+      <w:start w:val="1"/>
+      <w:numFmt w:val="bullet"/>
+      <w:lvlText w:val="-"/>
+      <w:lvlJc w:val="left"/>
+      <w:pPr>
+        <w:ind w:left="2160" w:hanging="360"/>
+      </w:pPr>
+      <w:rPr>
+        <w:u w:val="none"/>
+      </w:rPr>
+    </w:lvl>
+    <w:lvl w:ilvl="3">
+      <w:start w:val="1"/>
+      <w:numFmt w:val="bullet"/>
+      <w:lvlText w:val="-"/>
+      <w:lvlJc w:val="left"/>
+      <w:pPr>
+        <w:ind w:left="2880" w:hanging="360"/>
+      </w:pPr>
+      <w:rPr>
+        <w:u w:val="none"/>
+      </w:rPr>
+    </w:lvl>
+    <w:lvl w:ilvl="4">
+      <w:start w:val="1"/>
+      <w:numFmt w:val="bullet"/>
+      <w:lvlText w:val="-"/>
+      <w:lvlJc w:val="left"/>
+      <w:pPr>
+        <w:ind w:left="3600" w:hanging="360"/>
+      </w:pPr>
+      <w:rPr>
+        <w:u w:val="none"/>
+      </w:rPr>
+    </w:lvl>
+    <w:lvl w:ilvl="5">
+      <w:start w:val="1"/>
+      <w:numFmt w:val="bullet"/>
+      <w:lvlText w:val="-"/>
+      <w:lvlJc w:val="left"/>
+      <w:pPr>
+        <w:ind w:left="4320" w:hanging="360"/>
+      </w:pPr>
+      <w:rPr>
+        <w:u w:val="none"/>
+      </w:rPr>
+    </w:lvl>
+    <w:lvl w:ilvl="6">
+      <w:start w:val="1"/>
+      <w:numFmt w:val="bullet"/>
+      <w:lvlText w:val="-"/>
+      <w:lvlJc w:val="left"/>
+      <w:pPr>
+        <w:ind w:left="5040" w:hanging="360"/>
+      </w:pPr>
+      <w:rPr>
+        <w:u w:val="none"/>
+      </w:rPr>
+    </w:lvl>
+    <w:lvl w:ilvl="7">
+      <w:start w:val="1"/>
+      <w:numFmt w:val="bullet"/>
+      <w:lvlText w:val="-"/>
+      <w:lvlJc w:val="left"/>
+      <w:pPr>
+        <w:ind w:left="5760" w:hanging="360"/>
+      </w:pPr>
+      <w:rPr>
+        <w:u w:val="none"/>
+      </w:rPr>
+    </w:lvl>
+    <w:lvl w:ilvl="8">
+      <w:start w:val="1"/>
+      <w:numFmt w:val="bullet"/>
+      <w:lvlText w:val="-"/>
+      <w:lvlJc w:val="left"/>
+      <w:pPr>
+        <w:ind w:left="6480" w:hanging="360"/>
+      </w:pPr>
+      <w:rPr>
+        <w:u w:val="none"/>
+      </w:rPr>
+    </w:lvl>
+  </w:abstractNum>
+  <w:abstractNum w:abstractNumId="14">
     <w:lvl w:ilvl="0">
       <w:start w:val="1"/>
       <w:numFmt w:val="bullet"/>
@@ -11864,6 +14732,9 @@
   </w:num>
   <w:num w:numId="13">
     <w:abstractNumId w:val="13"/>
+  </w:num>
+  <w:num w:numId="14">
+    <w:abstractNumId w:val="14"/>
   </w:num>
 </w:numbering>
 </file>
@@ -12507,6 +15378,188 @@
       </w:tblCellMar>
     </w:tblPr>
   </w:style>
+  <w:style w:type="table" w:styleId="Table39">
+    <w:basedOn w:val="TableNormal"/>
+    <w:tblPr>
+      <w:tblStyleRowBandSize w:val="1"/>
+      <w:tblStyleColBandSize w:val="1"/>
+      <w:tblCellMar>
+        <w:top w:w="100.0" w:type="dxa"/>
+        <w:left w:w="100.0" w:type="dxa"/>
+        <w:bottom w:w="100.0" w:type="dxa"/>
+        <w:right w:w="100.0" w:type="dxa"/>
+      </w:tblCellMar>
+    </w:tblPr>
+  </w:style>
+  <w:style w:type="table" w:styleId="Table40">
+    <w:basedOn w:val="TableNormal"/>
+    <w:tblPr>
+      <w:tblStyleRowBandSize w:val="1"/>
+      <w:tblStyleColBandSize w:val="1"/>
+      <w:tblCellMar>
+        <w:top w:w="100.0" w:type="dxa"/>
+        <w:left w:w="100.0" w:type="dxa"/>
+        <w:bottom w:w="100.0" w:type="dxa"/>
+        <w:right w:w="100.0" w:type="dxa"/>
+      </w:tblCellMar>
+    </w:tblPr>
+  </w:style>
+  <w:style w:type="table" w:styleId="Table41">
+    <w:basedOn w:val="TableNormal"/>
+    <w:tblPr>
+      <w:tblStyleRowBandSize w:val="1"/>
+      <w:tblStyleColBandSize w:val="1"/>
+      <w:tblCellMar>
+        <w:top w:w="100.0" w:type="dxa"/>
+        <w:left w:w="100.0" w:type="dxa"/>
+        <w:bottom w:w="100.0" w:type="dxa"/>
+        <w:right w:w="100.0" w:type="dxa"/>
+      </w:tblCellMar>
+    </w:tblPr>
+  </w:style>
+  <w:style w:type="table" w:styleId="Table42">
+    <w:basedOn w:val="TableNormal"/>
+    <w:tblPr>
+      <w:tblStyleRowBandSize w:val="1"/>
+      <w:tblStyleColBandSize w:val="1"/>
+      <w:tblCellMar>
+        <w:top w:w="100.0" w:type="dxa"/>
+        <w:left w:w="100.0" w:type="dxa"/>
+        <w:bottom w:w="100.0" w:type="dxa"/>
+        <w:right w:w="100.0" w:type="dxa"/>
+      </w:tblCellMar>
+    </w:tblPr>
+  </w:style>
+  <w:style w:type="table" w:styleId="Table43">
+    <w:basedOn w:val="TableNormal"/>
+    <w:tblPr>
+      <w:tblStyleRowBandSize w:val="1"/>
+      <w:tblStyleColBandSize w:val="1"/>
+      <w:tblCellMar>
+        <w:top w:w="100.0" w:type="dxa"/>
+        <w:left w:w="100.0" w:type="dxa"/>
+        <w:bottom w:w="100.0" w:type="dxa"/>
+        <w:right w:w="100.0" w:type="dxa"/>
+      </w:tblCellMar>
+    </w:tblPr>
+  </w:style>
+  <w:style w:type="table" w:styleId="Table44">
+    <w:basedOn w:val="TableNormal"/>
+    <w:tblPr>
+      <w:tblStyleRowBandSize w:val="1"/>
+      <w:tblStyleColBandSize w:val="1"/>
+      <w:tblCellMar>
+        <w:top w:w="100.0" w:type="dxa"/>
+        <w:left w:w="100.0" w:type="dxa"/>
+        <w:bottom w:w="100.0" w:type="dxa"/>
+        <w:right w:w="100.0" w:type="dxa"/>
+      </w:tblCellMar>
+    </w:tblPr>
+  </w:style>
+  <w:style w:type="table" w:styleId="Table45">
+    <w:basedOn w:val="TableNormal"/>
+    <w:tblPr>
+      <w:tblStyleRowBandSize w:val="1"/>
+      <w:tblStyleColBandSize w:val="1"/>
+      <w:tblCellMar>
+        <w:top w:w="100.0" w:type="dxa"/>
+        <w:left w:w="100.0" w:type="dxa"/>
+        <w:bottom w:w="100.0" w:type="dxa"/>
+        <w:right w:w="100.0" w:type="dxa"/>
+      </w:tblCellMar>
+    </w:tblPr>
+  </w:style>
+  <w:style w:type="table" w:styleId="Table46">
+    <w:basedOn w:val="TableNormal"/>
+    <w:tblPr>
+      <w:tblStyleRowBandSize w:val="1"/>
+      <w:tblStyleColBandSize w:val="1"/>
+      <w:tblCellMar>
+        <w:top w:w="100.0" w:type="dxa"/>
+        <w:left w:w="100.0" w:type="dxa"/>
+        <w:bottom w:w="100.0" w:type="dxa"/>
+        <w:right w:w="100.0" w:type="dxa"/>
+      </w:tblCellMar>
+    </w:tblPr>
+  </w:style>
+  <w:style w:type="table" w:styleId="Table47">
+    <w:basedOn w:val="TableNormal"/>
+    <w:tblPr>
+      <w:tblStyleRowBandSize w:val="1"/>
+      <w:tblStyleColBandSize w:val="1"/>
+      <w:tblCellMar>
+        <w:top w:w="100.0" w:type="dxa"/>
+        <w:left w:w="100.0" w:type="dxa"/>
+        <w:bottom w:w="100.0" w:type="dxa"/>
+        <w:right w:w="100.0" w:type="dxa"/>
+      </w:tblCellMar>
+    </w:tblPr>
+  </w:style>
+  <w:style w:type="table" w:styleId="Table48">
+    <w:basedOn w:val="TableNormal"/>
+    <w:tblPr>
+      <w:tblStyleRowBandSize w:val="1"/>
+      <w:tblStyleColBandSize w:val="1"/>
+      <w:tblCellMar>
+        <w:top w:w="100.0" w:type="dxa"/>
+        <w:left w:w="100.0" w:type="dxa"/>
+        <w:bottom w:w="100.0" w:type="dxa"/>
+        <w:right w:w="100.0" w:type="dxa"/>
+      </w:tblCellMar>
+    </w:tblPr>
+  </w:style>
+  <w:style w:type="table" w:styleId="Table49">
+    <w:basedOn w:val="TableNormal"/>
+    <w:tblPr>
+      <w:tblStyleRowBandSize w:val="1"/>
+      <w:tblStyleColBandSize w:val="1"/>
+      <w:tblCellMar>
+        <w:top w:w="100.0" w:type="dxa"/>
+        <w:left w:w="100.0" w:type="dxa"/>
+        <w:bottom w:w="100.0" w:type="dxa"/>
+        <w:right w:w="100.0" w:type="dxa"/>
+      </w:tblCellMar>
+    </w:tblPr>
+  </w:style>
+  <w:style w:type="table" w:styleId="Table50">
+    <w:basedOn w:val="TableNormal"/>
+    <w:tblPr>
+      <w:tblStyleRowBandSize w:val="1"/>
+      <w:tblStyleColBandSize w:val="1"/>
+      <w:tblCellMar>
+        <w:top w:w="100.0" w:type="dxa"/>
+        <w:left w:w="100.0" w:type="dxa"/>
+        <w:bottom w:w="100.0" w:type="dxa"/>
+        <w:right w:w="100.0" w:type="dxa"/>
+      </w:tblCellMar>
+    </w:tblPr>
+  </w:style>
+  <w:style w:type="table" w:styleId="Table51">
+    <w:basedOn w:val="TableNormal"/>
+    <w:tblPr>
+      <w:tblStyleRowBandSize w:val="1"/>
+      <w:tblStyleColBandSize w:val="1"/>
+      <w:tblCellMar>
+        <w:top w:w="100.0" w:type="dxa"/>
+        <w:left w:w="100.0" w:type="dxa"/>
+        <w:bottom w:w="100.0" w:type="dxa"/>
+        <w:right w:w="100.0" w:type="dxa"/>
+      </w:tblCellMar>
+    </w:tblPr>
+  </w:style>
+  <w:style w:type="table" w:styleId="Table52">
+    <w:basedOn w:val="TableNormal"/>
+    <w:tblPr>
+      <w:tblStyleRowBandSize w:val="1"/>
+      <w:tblStyleColBandSize w:val="1"/>
+      <w:tblCellMar>
+        <w:top w:w="100.0" w:type="dxa"/>
+        <w:left w:w="100.0" w:type="dxa"/>
+        <w:bottom w:w="100.0" w:type="dxa"/>
+        <w:right w:w="100.0" w:type="dxa"/>
+      </w:tblCellMar>
+    </w:tblPr>
+  </w:style>
 </w:styles>
 </file>
 

</xml_diff>

<commit_message>
MAT103 and python training updated
</commit_message>
<xml_diff>
--- a/pythonTraining/PythonBasicIntro.docx
+++ b/pythonTraining/PythonBasicIntro.docx
@@ -29,12 +29,12 @@
           <wp:inline distB="114300" distT="114300" distL="114300" distR="114300">
             <wp:extent cx="3133725" cy="4029075"/>
             <wp:effectExtent b="0" l="0" r="0" t="0"/>
-            <wp:docPr id="1" name="image3.png"/>
+            <wp:docPr id="1" name="image2.png"/>
             <a:graphic>
               <a:graphicData uri="http://schemas.openxmlformats.org/drawingml/2006/picture">
                 <pic:pic>
                   <pic:nvPicPr>
-                    <pic:cNvPr id="0" name="image3.png"/>
+                    <pic:cNvPr id="0" name="image2.png"/>
                     <pic:cNvPicPr preferRelativeResize="0"/>
                   </pic:nvPicPr>
                   <pic:blipFill>
@@ -556,12 +556,12 @@
           <wp:inline distB="114300" distT="114300" distL="114300" distR="114300">
             <wp:extent cx="4846181" cy="2920135"/>
             <wp:effectExtent b="0" l="0" r="0" t="0"/>
-            <wp:docPr id="2" name="image1.png"/>
+            <wp:docPr id="2" name="image3.png"/>
             <a:graphic>
               <a:graphicData uri="http://schemas.openxmlformats.org/drawingml/2006/picture">
                 <pic:pic>
                   <pic:nvPicPr>
-                    <pic:cNvPr id="0" name="image1.png"/>
+                    <pic:cNvPr id="0" name="image3.png"/>
                     <pic:cNvPicPr preferRelativeResize="0"/>
                   </pic:nvPicPr>
                   <pic:blipFill>
@@ -651,7 +651,7 @@
       <w:pPr>
         <w:numPr>
           <w:ilvl w:val="0"/>
-          <w:numId w:val="15"/>
+          <w:numId w:val="16"/>
         </w:numPr>
         <w:ind w:left="720" w:hanging="360"/>
         <w:rPr>
@@ -683,7 +683,7 @@
       <w:pPr>
         <w:numPr>
           <w:ilvl w:val="0"/>
-          <w:numId w:val="15"/>
+          <w:numId w:val="16"/>
         </w:numPr>
         <w:ind w:left="720" w:hanging="360"/>
         <w:rPr>
@@ -4656,12 +4656,12 @@
           <wp:inline distB="114300" distT="114300" distL="114300" distR="114300">
             <wp:extent cx="5224463" cy="1498054"/>
             <wp:effectExtent b="0" l="0" r="0" t="0"/>
-            <wp:docPr id="3" name="image2.png"/>
+            <wp:docPr id="3" name="image1.png"/>
             <a:graphic>
               <a:graphicData uri="http://schemas.openxmlformats.org/drawingml/2006/picture">
                 <pic:pic>
                   <pic:nvPicPr>
-                    <pic:cNvPr id="0" name="image2.png"/>
+                    <pic:cNvPr id="0" name="image1.png"/>
                     <pic:cNvPicPr preferRelativeResize="0"/>
                   </pic:nvPicPr>
                   <pic:blipFill>
@@ -5494,7 +5494,7 @@
       <w:pPr>
         <w:numPr>
           <w:ilvl w:val="0"/>
-          <w:numId w:val="16"/>
+          <w:numId w:val="17"/>
         </w:numPr>
         <w:ind w:left="720" w:hanging="360"/>
         <w:rPr>
@@ -17529,13 +17529,2335 @@
         <w:pStyle w:val="Heading1"/>
         <w:rPr/>
       </w:pPr>
-      <w:bookmarkStart w:colFirst="0" w:colLast="0" w:name="_d79xks9pkyma" w:id="32"/>
+      <w:bookmarkStart w:colFirst="0" w:colLast="0" w:name="_v5iiddy656t1" w:id="32"/>
       <w:bookmarkEnd w:id="32"/>
       <w:r>
         <w:rPr>
           <w:rtl w:val="0"/>
         </w:rPr>
+        <w:t xml:space="preserve">Import module</w:t>
+      </w:r>
+    </w:p>
+    <w:p>
+      <w:pPr>
+        <w:rPr/>
+      </w:pPr>
+      <w:r>
+        <w:rPr>
+          <w:rtl w:val="0"/>
+        </w:rPr>
+      </w:r>
+    </w:p>
+    <w:p>
+      <w:pPr>
+        <w:rPr/>
+      </w:pPr>
+      <w:r>
+        <w:rPr>
+          <w:rtl w:val="0"/>
+        </w:rPr>
+        <w:t xml:space="preserve">Create a file myModule.py</w:t>
+      </w:r>
+    </w:p>
+    <w:tbl>
+      <w:tblPr>
+        <w:tblStyle w:val="Table79"/>
+        <w:jc w:val="left"/>
+        <w:tblInd w:w="100.0" w:type="pct"/>
+        <w:tblLayout w:type="fixed"/>
+        <w:tblLook w:val="0600"/>
+      </w:tblPr>
+      <w:tblGrid>
+        <w:gridCol w:w="9360"/>
+        <w:tblGridChange w:id="0">
+          <w:tblGrid>
+            <w:gridCol w:w="9360"/>
+          </w:tblGrid>
+        </w:tblGridChange>
+      </w:tblGrid>
+      <w:tr>
+        <w:tc>
+          <w:tcPr>
+            <w:shd w:fill="282c34" w:val="clear"/>
+            <w:tcMar>
+              <w:top w:w="100.0" w:type="dxa"/>
+              <w:left w:w="100.0" w:type="dxa"/>
+              <w:bottom w:w="100.0" w:type="dxa"/>
+              <w:right w:w="100.0" w:type="dxa"/>
+            </w:tcMar>
+            <w:vAlign w:val="top"/>
+          </w:tcPr>
+          <w:p>
+            <w:pPr>
+              <w:keepNext w:val="0"/>
+              <w:keepLines w:val="0"/>
+              <w:widowControl w:val="0"/>
+              <w:pBdr>
+                <w:top w:space="0" w:sz="0" w:val="nil"/>
+                <w:left w:space="0" w:sz="0" w:val="nil"/>
+                <w:bottom w:space="0" w:sz="0" w:val="nil"/>
+                <w:right w:space="0" w:sz="0" w:val="nil"/>
+                <w:between w:space="0" w:sz="0" w:val="nil"/>
+              </w:pBdr>
+              <w:shd w:fill="auto" w:val="clear"/>
+              <w:spacing w:after="0" w:before="0" w:line="276" w:lineRule="auto"/>
+              <w:ind w:left="0" w:right="0" w:firstLine="0"/>
+              <w:jc w:val="left"/>
+              <w:rPr/>
+            </w:pPr>
+            <w:r>
+              <w:rPr>
+                <w:rFonts w:ascii="Consolas" w:cs="Consolas" w:eastAsia="Consolas" w:hAnsi="Consolas"/>
+                <w:color w:val="c678dd"/>
+                <w:shd w:fill="282c34" w:val="clear"/>
+                <w:rtl w:val="0"/>
+              </w:rPr>
+              <w:t xml:space="preserve">def</w:t>
+            </w:r>
+            <w:r>
+              <w:rPr>
+                <w:rFonts w:ascii="Consolas" w:cs="Consolas" w:eastAsia="Consolas" w:hAnsi="Consolas"/>
+                <w:color w:val="abb2bf"/>
+                <w:shd w:fill="282c34" w:val="clear"/>
+                <w:rtl w:val="0"/>
+              </w:rPr>
+              <w:t xml:space="preserve"> </w:t>
+            </w:r>
+            <w:r>
+              <w:rPr>
+                <w:rFonts w:ascii="Consolas" w:cs="Consolas" w:eastAsia="Consolas" w:hAnsi="Consolas"/>
+                <w:color w:val="61aeee"/>
+                <w:shd w:fill="282c34" w:val="clear"/>
+                <w:rtl w:val="0"/>
+              </w:rPr>
+              <w:t xml:space="preserve">helloModule</w:t>
+            </w:r>
+            <w:r>
+              <w:rPr>
+                <w:rFonts w:ascii="Consolas" w:cs="Consolas" w:eastAsia="Consolas" w:hAnsi="Consolas"/>
+                <w:color w:val="abb2bf"/>
+                <w:shd w:fill="282c34" w:val="clear"/>
+                <w:rtl w:val="0"/>
+              </w:rPr>
+              <w:t xml:space="preserve">():</w:t>
+              <w:br w:type="textWrapping"/>
+              <w:t xml:space="preserve">    </w:t>
+            </w:r>
+            <w:r>
+              <w:rPr>
+                <w:rFonts w:ascii="Consolas" w:cs="Consolas" w:eastAsia="Consolas" w:hAnsi="Consolas"/>
+                <w:color w:val="c678dd"/>
+                <w:shd w:fill="282c34" w:val="clear"/>
+                <w:rtl w:val="0"/>
+              </w:rPr>
+              <w:t xml:space="preserve">print</w:t>
+            </w:r>
+            <w:r>
+              <w:rPr>
+                <w:rFonts w:ascii="Consolas" w:cs="Consolas" w:eastAsia="Consolas" w:hAnsi="Consolas"/>
+                <w:color w:val="abb2bf"/>
+                <w:shd w:fill="282c34" w:val="clear"/>
+                <w:rtl w:val="0"/>
+              </w:rPr>
+              <w:t xml:space="preserve"> (</w:t>
+            </w:r>
+            <w:r>
+              <w:rPr>
+                <w:rFonts w:ascii="Consolas" w:cs="Consolas" w:eastAsia="Consolas" w:hAnsi="Consolas"/>
+                <w:color w:val="98c379"/>
+                <w:shd w:fill="282c34" w:val="clear"/>
+                <w:rtl w:val="0"/>
+              </w:rPr>
+              <w:t xml:space="preserve">"hello hi how are you?"</w:t>
+            </w:r>
+            <w:r>
+              <w:rPr>
+                <w:rFonts w:ascii="Consolas" w:cs="Consolas" w:eastAsia="Consolas" w:hAnsi="Consolas"/>
+                <w:color w:val="abb2bf"/>
+                <w:shd w:fill="282c34" w:val="clear"/>
+                <w:rtl w:val="0"/>
+              </w:rPr>
+              <w:t xml:space="preserve">)</w:t>
+              <w:br w:type="textWrapping"/>
+              <w:t xml:space="preserve">  </w:t>
+              <w:br w:type="textWrapping"/>
+              <w:t xml:space="preserve">x = </w:t>
+            </w:r>
+            <w:r>
+              <w:rPr>
+                <w:rFonts w:ascii="Consolas" w:cs="Consolas" w:eastAsia="Consolas" w:hAnsi="Consolas"/>
+                <w:color w:val="d19a66"/>
+                <w:shd w:fill="282c34" w:val="clear"/>
+                <w:rtl w:val="0"/>
+              </w:rPr>
+              <w:t xml:space="preserve">2</w:t>
+            </w:r>
+            <w:r>
+              <w:rPr>
+                <w:rFonts w:ascii="Consolas" w:cs="Consolas" w:eastAsia="Consolas" w:hAnsi="Consolas"/>
+                <w:color w:val="abb2bf"/>
+                <w:shd w:fill="282c34" w:val="clear"/>
+                <w:rtl w:val="0"/>
+              </w:rPr>
+              <w:br w:type="textWrapping"/>
+              <w:br w:type="textWrapping"/>
+              <w:t xml:space="preserve">agents = {</w:t>
+              <w:br w:type="textWrapping"/>
+              <w:t xml:space="preserve">    </w:t>
+            </w:r>
+            <w:r>
+              <w:rPr>
+                <w:rFonts w:ascii="Consolas" w:cs="Consolas" w:eastAsia="Consolas" w:hAnsi="Consolas"/>
+                <w:color w:val="98c379"/>
+                <w:shd w:fill="282c34" w:val="clear"/>
+                <w:rtl w:val="0"/>
+              </w:rPr>
+              <w:t xml:space="preserve">"007"</w:t>
+            </w:r>
+            <w:r>
+              <w:rPr>
+                <w:rFonts w:ascii="Consolas" w:cs="Consolas" w:eastAsia="Consolas" w:hAnsi="Consolas"/>
+                <w:color w:val="abb2bf"/>
+                <w:shd w:fill="282c34" w:val="clear"/>
+                <w:rtl w:val="0"/>
+              </w:rPr>
+              <w:t xml:space="preserve">: </w:t>
+            </w:r>
+            <w:r>
+              <w:rPr>
+                <w:rFonts w:ascii="Consolas" w:cs="Consolas" w:eastAsia="Consolas" w:hAnsi="Consolas"/>
+                <w:color w:val="98c379"/>
+                <w:shd w:fill="282c34" w:val="clear"/>
+                <w:rtl w:val="0"/>
+              </w:rPr>
+              <w:t xml:space="preserve">"James Bond"</w:t>
+            </w:r>
+            <w:r>
+              <w:rPr>
+                <w:rFonts w:ascii="Consolas" w:cs="Consolas" w:eastAsia="Consolas" w:hAnsi="Consolas"/>
+                <w:color w:val="abb2bf"/>
+                <w:shd w:fill="282c34" w:val="clear"/>
+                <w:rtl w:val="0"/>
+              </w:rPr>
+              <w:t xml:space="preserve">,</w:t>
+              <w:br w:type="textWrapping"/>
+              <w:t xml:space="preserve">    </w:t>
+            </w:r>
+            <w:r>
+              <w:rPr>
+                <w:rFonts w:ascii="Consolas" w:cs="Consolas" w:eastAsia="Consolas" w:hAnsi="Consolas"/>
+                <w:color w:val="98c379"/>
+                <w:shd w:fill="282c34" w:val="clear"/>
+                <w:rtl w:val="0"/>
+              </w:rPr>
+              <w:t xml:space="preserve">"008"</w:t>
+            </w:r>
+            <w:r>
+              <w:rPr>
+                <w:rFonts w:ascii="Consolas" w:cs="Consolas" w:eastAsia="Consolas" w:hAnsi="Consolas"/>
+                <w:color w:val="abb2bf"/>
+                <w:shd w:fill="282c34" w:val="clear"/>
+                <w:rtl w:val="0"/>
+              </w:rPr>
+              <w:t xml:space="preserve">: </w:t>
+            </w:r>
+            <w:r>
+              <w:rPr>
+                <w:rFonts w:ascii="Consolas" w:cs="Consolas" w:eastAsia="Consolas" w:hAnsi="Consolas"/>
+                <w:color w:val="98c379"/>
+                <w:shd w:fill="282c34" w:val="clear"/>
+                <w:rtl w:val="0"/>
+              </w:rPr>
+              <w:t xml:space="preserve">"Superman"</w:t>
+            </w:r>
+            <w:r>
+              <w:rPr>
+                <w:rFonts w:ascii="Consolas" w:cs="Consolas" w:eastAsia="Consolas" w:hAnsi="Consolas"/>
+                <w:color w:val="abb2bf"/>
+                <w:shd w:fill="282c34" w:val="clear"/>
+                <w:rtl w:val="0"/>
+              </w:rPr>
+              <w:t xml:space="preserve">,</w:t>
+              <w:br w:type="textWrapping"/>
+              <w:t xml:space="preserve">    </w:t>
+            </w:r>
+            <w:r>
+              <w:rPr>
+                <w:rFonts w:ascii="Consolas" w:cs="Consolas" w:eastAsia="Consolas" w:hAnsi="Consolas"/>
+                <w:color w:val="98c379"/>
+                <w:shd w:fill="282c34" w:val="clear"/>
+                <w:rtl w:val="0"/>
+              </w:rPr>
+              <w:t xml:space="preserve">"009"</w:t>
+            </w:r>
+            <w:r>
+              <w:rPr>
+                <w:rFonts w:ascii="Consolas" w:cs="Consolas" w:eastAsia="Consolas" w:hAnsi="Consolas"/>
+                <w:color w:val="abb2bf"/>
+                <w:shd w:fill="282c34" w:val="clear"/>
+                <w:rtl w:val="0"/>
+              </w:rPr>
+              <w:t xml:space="preserve">: </w:t>
+            </w:r>
+            <w:r>
+              <w:rPr>
+                <w:rFonts w:ascii="Consolas" w:cs="Consolas" w:eastAsia="Consolas" w:hAnsi="Consolas"/>
+                <w:color w:val="98c379"/>
+                <w:shd w:fill="282c34" w:val="clear"/>
+                <w:rtl w:val="0"/>
+              </w:rPr>
+              <w:t xml:space="preserve">"Doga"</w:t>
+            </w:r>
+            <w:r>
+              <w:rPr>
+                <w:rFonts w:ascii="Consolas" w:cs="Consolas" w:eastAsia="Consolas" w:hAnsi="Consolas"/>
+                <w:color w:val="abb2bf"/>
+                <w:shd w:fill="282c34" w:val="clear"/>
+                <w:rtl w:val="0"/>
+              </w:rPr>
+              <w:t xml:space="preserve">    </w:t>
+              <w:br w:type="textWrapping"/>
+              <w:t xml:space="preserve">    }</w:t>
+            </w:r>
+            <w:r>
+              <w:rPr>
+                <w:rtl w:val="0"/>
+              </w:rPr>
+            </w:r>
+          </w:p>
+        </w:tc>
+      </w:tr>
+    </w:tbl>
+    <w:p>
+      <w:pPr>
+        <w:rPr/>
+      </w:pPr>
+      <w:r>
+        <w:rPr>
+          <w:rtl w:val="0"/>
+        </w:rPr>
+      </w:r>
+    </w:p>
+    <w:p>
+      <w:pPr>
+        <w:rPr/>
+      </w:pPr>
+      <w:r>
+        <w:rPr>
+          <w:rtl w:val="0"/>
+        </w:rPr>
+        <w:t xml:space="preserve">You can use the code written in another file by the </w:t>
+      </w:r>
+      <w:r>
+        <w:rPr>
+          <w:b w:val="1"/>
+          <w:rtl w:val="0"/>
+        </w:rPr>
+        <w:t xml:space="preserve">import</w:t>
+      </w:r>
+      <w:r>
+        <w:rPr>
+          <w:rtl w:val="0"/>
+        </w:rPr>
+        <w:t xml:space="preserve"> keyword.</w:t>
+      </w:r>
+    </w:p>
+    <w:tbl>
+      <w:tblPr>
+        <w:tblStyle w:val="Table80"/>
+        <w:jc w:val="left"/>
+        <w:tblInd w:w="100.0" w:type="pct"/>
+        <w:tblLayout w:type="fixed"/>
+        <w:tblLook w:val="0600"/>
+      </w:tblPr>
+      <w:tblGrid>
+        <w:gridCol w:w="9360"/>
+        <w:tblGridChange w:id="0">
+          <w:tblGrid>
+            <w:gridCol w:w="9360"/>
+          </w:tblGrid>
+        </w:tblGridChange>
+      </w:tblGrid>
+      <w:tr>
+        <w:tc>
+          <w:tcPr>
+            <w:shd w:fill="282c34" w:val="clear"/>
+            <w:tcMar>
+              <w:top w:w="100.0" w:type="dxa"/>
+              <w:left w:w="100.0" w:type="dxa"/>
+              <w:bottom w:w="100.0" w:type="dxa"/>
+              <w:right w:w="100.0" w:type="dxa"/>
+            </w:tcMar>
+            <w:vAlign w:val="top"/>
+          </w:tcPr>
+          <w:p>
+            <w:pPr>
+              <w:keepNext w:val="0"/>
+              <w:keepLines w:val="0"/>
+              <w:widowControl w:val="0"/>
+              <w:pBdr>
+                <w:top w:space="0" w:sz="0" w:val="nil"/>
+                <w:left w:space="0" w:sz="0" w:val="nil"/>
+                <w:bottom w:space="0" w:sz="0" w:val="nil"/>
+                <w:right w:space="0" w:sz="0" w:val="nil"/>
+                <w:between w:space="0" w:sz="0" w:val="nil"/>
+              </w:pBdr>
+              <w:shd w:fill="auto" w:val="clear"/>
+              <w:spacing w:after="0" w:before="0" w:line="276" w:lineRule="auto"/>
+              <w:ind w:left="0" w:right="0" w:firstLine="0"/>
+              <w:jc w:val="left"/>
+              <w:rPr/>
+            </w:pPr>
+            <w:r>
+              <w:rPr>
+                <w:rFonts w:ascii="Consolas" w:cs="Consolas" w:eastAsia="Consolas" w:hAnsi="Consolas"/>
+                <w:color w:val="c678dd"/>
+                <w:shd w:fill="282c34" w:val="clear"/>
+                <w:rtl w:val="0"/>
+              </w:rPr>
+              <w:t xml:space="preserve">import</w:t>
+            </w:r>
+            <w:r>
+              <w:rPr>
+                <w:rFonts w:ascii="Consolas" w:cs="Consolas" w:eastAsia="Consolas" w:hAnsi="Consolas"/>
+                <w:color w:val="abb2bf"/>
+                <w:shd w:fill="282c34" w:val="clear"/>
+                <w:rtl w:val="0"/>
+              </w:rPr>
+              <w:t xml:space="preserve"> myModule</w:t>
+              <w:br w:type="textWrapping"/>
+              <w:br w:type="textWrapping"/>
+              <w:t xml:space="preserve">myModule.helloModule()</w:t>
+              <w:br w:type="textWrapping"/>
+              <w:br w:type="textWrapping"/>
+              <w:t xml:space="preserve">print(myModule.x)</w:t>
+              <w:br w:type="textWrapping"/>
+              <w:br w:type="textWrapping"/>
+              <w:t xml:space="preserve">print(myModule.agents)</w:t>
+            </w:r>
+            <w:r>
+              <w:rPr>
+                <w:rtl w:val="0"/>
+              </w:rPr>
+            </w:r>
+          </w:p>
+        </w:tc>
+      </w:tr>
+    </w:tbl>
+    <w:p>
+      <w:pPr>
+        <w:rPr/>
+      </w:pPr>
+      <w:r>
+        <w:rPr>
+          <w:rtl w:val="0"/>
+        </w:rPr>
+      </w:r>
+    </w:p>
+    <w:p>
+      <w:pPr>
+        <w:rPr/>
+      </w:pPr>
+      <w:r>
+        <w:rPr>
+          <w:rtl w:val="0"/>
+        </w:rPr>
+      </w:r>
+    </w:p>
+    <w:p>
+      <w:pPr>
+        <w:rPr/>
+      </w:pPr>
+      <w:r>
+        <w:rPr>
+          <w:rtl w:val="0"/>
+        </w:rPr>
+        <w:t xml:space="preserve">We can rename a module after importing for convenience</w:t>
+      </w:r>
+    </w:p>
+    <w:tbl>
+      <w:tblPr>
+        <w:tblStyle w:val="Table81"/>
+        <w:jc w:val="left"/>
+        <w:tblInd w:w="100.0" w:type="pct"/>
+        <w:tblLayout w:type="fixed"/>
+        <w:tblLook w:val="0600"/>
+      </w:tblPr>
+      <w:tblGrid>
+        <w:gridCol w:w="9360"/>
+        <w:tblGridChange w:id="0">
+          <w:tblGrid>
+            <w:gridCol w:w="9360"/>
+          </w:tblGrid>
+        </w:tblGridChange>
+      </w:tblGrid>
+      <w:tr>
+        <w:tc>
+          <w:tcPr>
+            <w:shd w:fill="282c34" w:val="clear"/>
+            <w:tcMar>
+              <w:top w:w="100.0" w:type="dxa"/>
+              <w:left w:w="100.0" w:type="dxa"/>
+              <w:bottom w:w="100.0" w:type="dxa"/>
+              <w:right w:w="100.0" w:type="dxa"/>
+            </w:tcMar>
+            <w:vAlign w:val="top"/>
+          </w:tcPr>
+          <w:p>
+            <w:pPr>
+              <w:keepNext w:val="0"/>
+              <w:keepLines w:val="0"/>
+              <w:widowControl w:val="0"/>
+              <w:pBdr>
+                <w:top w:space="0" w:sz="0" w:val="nil"/>
+                <w:left w:space="0" w:sz="0" w:val="nil"/>
+                <w:bottom w:space="0" w:sz="0" w:val="nil"/>
+                <w:right w:space="0" w:sz="0" w:val="nil"/>
+                <w:between w:space="0" w:sz="0" w:val="nil"/>
+              </w:pBdr>
+              <w:shd w:fill="auto" w:val="clear"/>
+              <w:spacing w:after="0" w:before="0" w:line="276" w:lineRule="auto"/>
+              <w:ind w:left="0" w:right="0" w:firstLine="0"/>
+              <w:jc w:val="left"/>
+              <w:rPr/>
+            </w:pPr>
+            <w:r>
+              <w:rPr>
+                <w:rFonts w:ascii="Consolas" w:cs="Consolas" w:eastAsia="Consolas" w:hAnsi="Consolas"/>
+                <w:color w:val="c678dd"/>
+                <w:shd w:fill="282c34" w:val="clear"/>
+                <w:rtl w:val="0"/>
+              </w:rPr>
+              <w:t xml:space="preserve">import</w:t>
+            </w:r>
+            <w:r>
+              <w:rPr>
+                <w:rFonts w:ascii="Consolas" w:cs="Consolas" w:eastAsia="Consolas" w:hAnsi="Consolas"/>
+                <w:color w:val="abb2bf"/>
+                <w:shd w:fill="282c34" w:val="clear"/>
+                <w:rtl w:val="0"/>
+              </w:rPr>
+              <w:t xml:space="preserve"> myModule </w:t>
+            </w:r>
+            <w:r>
+              <w:rPr>
+                <w:rFonts w:ascii="Consolas" w:cs="Consolas" w:eastAsia="Consolas" w:hAnsi="Consolas"/>
+                <w:color w:val="c678dd"/>
+                <w:shd w:fill="282c34" w:val="clear"/>
+                <w:rtl w:val="0"/>
+              </w:rPr>
+              <w:t xml:space="preserve">as</w:t>
+            </w:r>
+            <w:r>
+              <w:rPr>
+                <w:rFonts w:ascii="Consolas" w:cs="Consolas" w:eastAsia="Consolas" w:hAnsi="Consolas"/>
+                <w:color w:val="abb2bf"/>
+                <w:shd w:fill="282c34" w:val="clear"/>
+                <w:rtl w:val="0"/>
+              </w:rPr>
+              <w:t xml:space="preserve"> mm</w:t>
+              <w:br w:type="textWrapping"/>
+              <w:br w:type="textWrapping"/>
+              <w:t xml:space="preserve">mm.helloModule()</w:t>
+              <w:br w:type="textWrapping"/>
+              <w:br w:type="textWrapping"/>
+              <w:t xml:space="preserve">print(mm.x)</w:t>
+              <w:br w:type="textWrapping"/>
+              <w:br w:type="textWrapping"/>
+              <w:t xml:space="preserve">print(mm.agents)</w:t>
+            </w:r>
+            <w:r>
+              <w:rPr>
+                <w:rtl w:val="0"/>
+              </w:rPr>
+            </w:r>
+          </w:p>
+        </w:tc>
+      </w:tr>
+    </w:tbl>
+    <w:p>
+      <w:pPr>
+        <w:rPr/>
+      </w:pPr>
+      <w:r>
+        <w:rPr>
+          <w:rtl w:val="0"/>
+        </w:rPr>
+      </w:r>
+    </w:p>
+    <w:p>
+      <w:pPr>
+        <w:rPr/>
+      </w:pPr>
+      <w:r>
+        <w:rPr>
+          <w:rtl w:val="0"/>
+        </w:rPr>
+        <w:t xml:space="preserve">We can import only part of a module.</w:t>
+      </w:r>
+    </w:p>
+    <w:tbl>
+      <w:tblPr>
+        <w:tblStyle w:val="Table82"/>
+        <w:jc w:val="left"/>
+        <w:tblInd w:w="100.0" w:type="pct"/>
+        <w:tblLayout w:type="fixed"/>
+        <w:tblLook w:val="0600"/>
+      </w:tblPr>
+      <w:tblGrid>
+        <w:gridCol w:w="9360"/>
+        <w:tblGridChange w:id="0">
+          <w:tblGrid>
+            <w:gridCol w:w="9360"/>
+          </w:tblGrid>
+        </w:tblGridChange>
+      </w:tblGrid>
+      <w:tr>
+        <w:tc>
+          <w:tcPr>
+            <w:shd w:fill="282c34" w:val="clear"/>
+            <w:tcMar>
+              <w:top w:w="100.0" w:type="dxa"/>
+              <w:left w:w="100.0" w:type="dxa"/>
+              <w:bottom w:w="100.0" w:type="dxa"/>
+              <w:right w:w="100.0" w:type="dxa"/>
+            </w:tcMar>
+            <w:vAlign w:val="top"/>
+          </w:tcPr>
+          <w:p>
+            <w:pPr>
+              <w:keepNext w:val="0"/>
+              <w:keepLines w:val="0"/>
+              <w:widowControl w:val="0"/>
+              <w:pBdr>
+                <w:top w:space="0" w:sz="0" w:val="nil"/>
+                <w:left w:space="0" w:sz="0" w:val="nil"/>
+                <w:bottom w:space="0" w:sz="0" w:val="nil"/>
+                <w:right w:space="0" w:sz="0" w:val="nil"/>
+                <w:between w:space="0" w:sz="0" w:val="nil"/>
+              </w:pBdr>
+              <w:shd w:fill="auto" w:val="clear"/>
+              <w:spacing w:after="0" w:before="0" w:line="276" w:lineRule="auto"/>
+              <w:ind w:left="0" w:right="0" w:firstLine="0"/>
+              <w:jc w:val="left"/>
+              <w:rPr/>
+            </w:pPr>
+            <w:r>
+              <w:rPr>
+                <w:rFonts w:ascii="Consolas" w:cs="Consolas" w:eastAsia="Consolas" w:hAnsi="Consolas"/>
+                <w:i w:val="1"/>
+                <w:color w:val="5c6370"/>
+                <w:shd w:fill="282c34" w:val="clear"/>
+                <w:rtl w:val="0"/>
+              </w:rPr>
+              <w:t xml:space="preserve"># partial import of a module</w:t>
+            </w:r>
+            <w:r>
+              <w:rPr>
+                <w:rFonts w:ascii="Consolas" w:cs="Consolas" w:eastAsia="Consolas" w:hAnsi="Consolas"/>
+                <w:color w:val="abb2bf"/>
+                <w:shd w:fill="282c34" w:val="clear"/>
+                <w:rtl w:val="0"/>
+              </w:rPr>
+              <w:br w:type="textWrapping"/>
+            </w:r>
+            <w:r>
+              <w:rPr>
+                <w:rFonts w:ascii="Consolas" w:cs="Consolas" w:eastAsia="Consolas" w:hAnsi="Consolas"/>
+                <w:color w:val="c678dd"/>
+                <w:shd w:fill="282c34" w:val="clear"/>
+                <w:rtl w:val="0"/>
+              </w:rPr>
+              <w:t xml:space="preserve">from</w:t>
+            </w:r>
+            <w:r>
+              <w:rPr>
+                <w:rFonts w:ascii="Consolas" w:cs="Consolas" w:eastAsia="Consolas" w:hAnsi="Consolas"/>
+                <w:color w:val="abb2bf"/>
+                <w:shd w:fill="282c34" w:val="clear"/>
+                <w:rtl w:val="0"/>
+              </w:rPr>
+              <w:t xml:space="preserve"> myModule </w:t>
+            </w:r>
+            <w:r>
+              <w:rPr>
+                <w:rFonts w:ascii="Consolas" w:cs="Consolas" w:eastAsia="Consolas" w:hAnsi="Consolas"/>
+                <w:color w:val="c678dd"/>
+                <w:shd w:fill="282c34" w:val="clear"/>
+                <w:rtl w:val="0"/>
+              </w:rPr>
+              <w:t xml:space="preserve">import</w:t>
+            </w:r>
+            <w:r>
+              <w:rPr>
+                <w:rFonts w:ascii="Consolas" w:cs="Consolas" w:eastAsia="Consolas" w:hAnsi="Consolas"/>
+                <w:color w:val="abb2bf"/>
+                <w:shd w:fill="282c34" w:val="clear"/>
+                <w:rtl w:val="0"/>
+              </w:rPr>
+              <w:t xml:space="preserve"> helloModule </w:t>
+            </w:r>
+            <w:r>
+              <w:rPr>
+                <w:rFonts w:ascii="Consolas" w:cs="Consolas" w:eastAsia="Consolas" w:hAnsi="Consolas"/>
+                <w:color w:val="c678dd"/>
+                <w:shd w:fill="282c34" w:val="clear"/>
+                <w:rtl w:val="0"/>
+              </w:rPr>
+              <w:t xml:space="preserve">as</w:t>
+            </w:r>
+            <w:r>
+              <w:rPr>
+                <w:rFonts w:ascii="Consolas" w:cs="Consolas" w:eastAsia="Consolas" w:hAnsi="Consolas"/>
+                <w:color w:val="abb2bf"/>
+                <w:shd w:fill="282c34" w:val="clear"/>
+                <w:rtl w:val="0"/>
+              </w:rPr>
+              <w:t xml:space="preserve"> hm</w:t>
+              <w:br w:type="textWrapping"/>
+              <w:t xml:space="preserve">hm()</w:t>
+            </w:r>
+            <w:r>
+              <w:rPr>
+                <w:rtl w:val="0"/>
+              </w:rPr>
+            </w:r>
+          </w:p>
+        </w:tc>
+      </w:tr>
+    </w:tbl>
+    <w:p>
+      <w:pPr>
+        <w:rPr/>
+      </w:pPr>
+      <w:r>
+        <w:rPr>
+          <w:rtl w:val="0"/>
+        </w:rPr>
+      </w:r>
+    </w:p>
+    <w:p>
+      <w:pPr>
+        <w:rPr/>
+      </w:pPr>
+      <w:r>
+        <w:rPr>
+          <w:rtl w:val="0"/>
+        </w:rPr>
+      </w:r>
+    </w:p>
+    <w:p>
+      <w:pPr>
+        <w:rPr>
+          <w:b w:val="1"/>
+        </w:rPr>
+      </w:pPr>
+      <w:r>
+        <w:rPr>
+          <w:b w:val="1"/>
+          <w:rtl w:val="0"/>
+        </w:rPr>
+        <w:t xml:space="preserve">Exercise:</w:t>
+      </w:r>
+    </w:p>
+    <w:p>
+      <w:pPr>
+        <w:rPr/>
+      </w:pPr>
+      <w:r>
+        <w:rPr>
+          <w:rtl w:val="0"/>
+        </w:rPr>
+        <w:t xml:space="preserve">Create a few module of your own imagination and use it in another code file.</w:t>
+      </w:r>
+    </w:p>
+    <w:p>
+      <w:pPr>
+        <w:rPr>
+          <w:b w:val="1"/>
+        </w:rPr>
+      </w:pPr>
+      <w:r>
+        <w:rPr>
+          <w:rtl w:val="0"/>
+        </w:rPr>
+      </w:r>
+    </w:p>
+    <w:p>
+      <w:pPr>
+        <w:pStyle w:val="Heading1"/>
+        <w:rPr/>
+      </w:pPr>
+      <w:bookmarkStart w:colFirst="0" w:colLast="0" w:name="_1klh7ltp5yb4" w:id="33"/>
+      <w:bookmarkEnd w:id="33"/>
+      <w:r>
+        <w:rPr>
+          <w:rtl w:val="0"/>
+        </w:rPr>
         <w:t xml:space="preserve">Class - Object Oriented Programming in Python</w:t>
+      </w:r>
+    </w:p>
+    <w:p>
+      <w:pPr>
+        <w:shd w:fill="ffffff" w:val="clear"/>
+        <w:spacing w:after="280" w:before="280" w:lineRule="auto"/>
+        <w:rPr>
+          <w:sz w:val="23"/>
+          <w:szCs w:val="23"/>
+        </w:rPr>
+      </w:pPr>
+      <w:r>
+        <w:rPr>
+          <w:sz w:val="23"/>
+          <w:szCs w:val="23"/>
+          <w:rtl w:val="0"/>
+        </w:rPr>
+        <w:t xml:space="preserve">Python is an object oriented programming language. Almost everything in Python is an object, with its properties and methods.</w:t>
+      </w:r>
+    </w:p>
+    <w:tbl>
+      <w:tblPr>
+        <w:tblStyle w:val="Table83"/>
+        <w:jc w:val="left"/>
+        <w:tblInd w:w="100.0" w:type="pct"/>
+        <w:tblLayout w:type="fixed"/>
+        <w:tblLook w:val="0600"/>
+      </w:tblPr>
+      <w:tblGrid>
+        <w:gridCol w:w="9360"/>
+        <w:tblGridChange w:id="0">
+          <w:tblGrid>
+            <w:gridCol w:w="9360"/>
+          </w:tblGrid>
+        </w:tblGridChange>
+      </w:tblGrid>
+      <w:tr>
+        <w:tc>
+          <w:tcPr>
+            <w:shd w:fill="282c34" w:val="clear"/>
+            <w:tcMar>
+              <w:top w:w="100.0" w:type="dxa"/>
+              <w:left w:w="100.0" w:type="dxa"/>
+              <w:bottom w:w="100.0" w:type="dxa"/>
+              <w:right w:w="100.0" w:type="dxa"/>
+            </w:tcMar>
+            <w:vAlign w:val="top"/>
+          </w:tcPr>
+          <w:p>
+            <w:pPr>
+              <w:keepNext w:val="0"/>
+              <w:keepLines w:val="0"/>
+              <w:widowControl w:val="0"/>
+              <w:pBdr>
+                <w:top w:space="0" w:sz="0" w:val="nil"/>
+                <w:left w:space="0" w:sz="0" w:val="nil"/>
+                <w:bottom w:space="0" w:sz="0" w:val="nil"/>
+                <w:right w:space="0" w:sz="0" w:val="nil"/>
+                <w:between w:space="0" w:sz="0" w:val="nil"/>
+              </w:pBdr>
+              <w:shd w:fill="auto" w:val="clear"/>
+              <w:spacing w:after="0" w:before="0" w:line="276" w:lineRule="auto"/>
+              <w:ind w:left="0" w:right="0" w:firstLine="0"/>
+              <w:jc w:val="left"/>
+              <w:rPr>
+                <w:sz w:val="23"/>
+                <w:szCs w:val="23"/>
+              </w:rPr>
+            </w:pPr>
+            <w:r>
+              <w:rPr>
+                <w:rFonts w:ascii="Consolas" w:cs="Consolas" w:eastAsia="Consolas" w:hAnsi="Consolas"/>
+                <w:color w:val="c678dd"/>
+                <w:sz w:val="23"/>
+                <w:szCs w:val="23"/>
+                <w:shd w:fill="282c34" w:val="clear"/>
+                <w:rtl w:val="0"/>
+              </w:rPr>
+              <w:t xml:space="preserve">class</w:t>
+            </w:r>
+            <w:r>
+              <w:rPr>
+                <w:rFonts w:ascii="Consolas" w:cs="Consolas" w:eastAsia="Consolas" w:hAnsi="Consolas"/>
+                <w:color w:val="abb2bf"/>
+                <w:sz w:val="23"/>
+                <w:szCs w:val="23"/>
+                <w:shd w:fill="282c34" w:val="clear"/>
+                <w:rtl w:val="0"/>
+              </w:rPr>
+              <w:t xml:space="preserve"> </w:t>
+            </w:r>
+            <w:r>
+              <w:rPr>
+                <w:rFonts w:ascii="Consolas" w:cs="Consolas" w:eastAsia="Consolas" w:hAnsi="Consolas"/>
+                <w:color w:val="e6c07b"/>
+                <w:sz w:val="23"/>
+                <w:szCs w:val="23"/>
+                <w:shd w:fill="282c34" w:val="clear"/>
+                <w:rtl w:val="0"/>
+              </w:rPr>
+              <w:t xml:space="preserve">Person</w:t>
+            </w:r>
+            <w:r>
+              <w:rPr>
+                <w:rFonts w:ascii="Consolas" w:cs="Consolas" w:eastAsia="Consolas" w:hAnsi="Consolas"/>
+                <w:color w:val="abb2bf"/>
+                <w:sz w:val="23"/>
+                <w:szCs w:val="23"/>
+                <w:shd w:fill="282c34" w:val="clear"/>
+                <w:rtl w:val="0"/>
+              </w:rPr>
+              <w:t xml:space="preserve">:</w:t>
+              <w:br w:type="textWrapping"/>
+              <w:t xml:space="preserve">  </w:t>
+            </w:r>
+            <w:r>
+              <w:rPr>
+                <w:rFonts w:ascii="Consolas" w:cs="Consolas" w:eastAsia="Consolas" w:hAnsi="Consolas"/>
+                <w:color w:val="c678dd"/>
+                <w:sz w:val="23"/>
+                <w:szCs w:val="23"/>
+                <w:shd w:fill="282c34" w:val="clear"/>
+                <w:rtl w:val="0"/>
+              </w:rPr>
+              <w:t xml:space="preserve">def</w:t>
+            </w:r>
+            <w:r>
+              <w:rPr>
+                <w:rFonts w:ascii="Consolas" w:cs="Consolas" w:eastAsia="Consolas" w:hAnsi="Consolas"/>
+                <w:color w:val="abb2bf"/>
+                <w:sz w:val="23"/>
+                <w:szCs w:val="23"/>
+                <w:shd w:fill="282c34" w:val="clear"/>
+                <w:rtl w:val="0"/>
+              </w:rPr>
+              <w:t xml:space="preserve"> </w:t>
+            </w:r>
+            <w:r>
+              <w:rPr>
+                <w:rFonts w:ascii="Consolas" w:cs="Consolas" w:eastAsia="Consolas" w:hAnsi="Consolas"/>
+                <w:color w:val="61aeee"/>
+                <w:sz w:val="23"/>
+                <w:szCs w:val="23"/>
+                <w:shd w:fill="282c34" w:val="clear"/>
+                <w:rtl w:val="0"/>
+              </w:rPr>
+              <w:t xml:space="preserve">__init__</w:t>
+            </w:r>
+            <w:r>
+              <w:rPr>
+                <w:rFonts w:ascii="Consolas" w:cs="Consolas" w:eastAsia="Consolas" w:hAnsi="Consolas"/>
+                <w:color w:val="abb2bf"/>
+                <w:sz w:val="23"/>
+                <w:szCs w:val="23"/>
+                <w:shd w:fill="282c34" w:val="clear"/>
+                <w:rtl w:val="0"/>
+              </w:rPr>
+              <w:t xml:space="preserve">(self, name, age):</w:t>
+              <w:br w:type="textWrapping"/>
+              <w:t xml:space="preserve">    self.name = name</w:t>
+              <w:br w:type="textWrapping"/>
+              <w:t xml:space="preserve">    self.age = age</w:t>
+              <w:br w:type="textWrapping"/>
+              <w:t xml:space="preserve">p1 = Person(</w:t>
+            </w:r>
+            <w:r>
+              <w:rPr>
+                <w:rFonts w:ascii="Consolas" w:cs="Consolas" w:eastAsia="Consolas" w:hAnsi="Consolas"/>
+                <w:color w:val="98c379"/>
+                <w:sz w:val="23"/>
+                <w:szCs w:val="23"/>
+                <w:shd w:fill="282c34" w:val="clear"/>
+                <w:rtl w:val="0"/>
+              </w:rPr>
+              <w:t xml:space="preserve">"John"</w:t>
+            </w:r>
+            <w:r>
+              <w:rPr>
+                <w:rFonts w:ascii="Consolas" w:cs="Consolas" w:eastAsia="Consolas" w:hAnsi="Consolas"/>
+                <w:color w:val="abb2bf"/>
+                <w:sz w:val="23"/>
+                <w:szCs w:val="23"/>
+                <w:shd w:fill="282c34" w:val="clear"/>
+                <w:rtl w:val="0"/>
+              </w:rPr>
+              <w:t xml:space="preserve">, </w:t>
+            </w:r>
+            <w:r>
+              <w:rPr>
+                <w:rFonts w:ascii="Consolas" w:cs="Consolas" w:eastAsia="Consolas" w:hAnsi="Consolas"/>
+                <w:color w:val="d19a66"/>
+                <w:sz w:val="23"/>
+                <w:szCs w:val="23"/>
+                <w:shd w:fill="282c34" w:val="clear"/>
+                <w:rtl w:val="0"/>
+              </w:rPr>
+              <w:t xml:space="preserve">36</w:t>
+            </w:r>
+            <w:r>
+              <w:rPr>
+                <w:rFonts w:ascii="Consolas" w:cs="Consolas" w:eastAsia="Consolas" w:hAnsi="Consolas"/>
+                <w:color w:val="abb2bf"/>
+                <w:sz w:val="23"/>
+                <w:szCs w:val="23"/>
+                <w:shd w:fill="282c34" w:val="clear"/>
+                <w:rtl w:val="0"/>
+              </w:rPr>
+              <w:t xml:space="preserve">)</w:t>
+              <w:br w:type="textWrapping"/>
+              <w:t xml:space="preserve">print(p1.name)</w:t>
+              <w:br w:type="textWrapping"/>
+              <w:t xml:space="preserve">print(p1.age)</w:t>
+            </w:r>
+            <w:r>
+              <w:rPr>
+                <w:rtl w:val="0"/>
+              </w:rPr>
+            </w:r>
+          </w:p>
+        </w:tc>
+      </w:tr>
+    </w:tbl>
+    <w:p>
+      <w:pPr>
+        <w:shd w:fill="ffffff" w:val="clear"/>
+        <w:spacing w:after="280" w:before="280" w:line="240" w:lineRule="auto"/>
+        <w:rPr>
+          <w:b w:val="1"/>
+          <w:sz w:val="23"/>
+          <w:szCs w:val="23"/>
+        </w:rPr>
+      </w:pPr>
+      <w:r>
+        <w:rPr>
+          <w:sz w:val="23"/>
+          <w:szCs w:val="23"/>
+          <w:rtl w:val="0"/>
+        </w:rPr>
+        <w:t xml:space="preserve">Lets add a </w:t>
+      </w:r>
+      <w:r>
+        <w:rPr>
+          <w:b w:val="1"/>
+          <w:sz w:val="23"/>
+          <w:szCs w:val="23"/>
+          <w:rtl w:val="0"/>
+        </w:rPr>
+        <w:t xml:space="preserve">method</w:t>
+      </w:r>
+    </w:p>
+    <w:tbl>
+      <w:tblPr>
+        <w:tblStyle w:val="Table84"/>
+        <w:jc w:val="left"/>
+        <w:tblInd w:w="100.0" w:type="pct"/>
+        <w:tblLayout w:type="fixed"/>
+        <w:tblLook w:val="0600"/>
+      </w:tblPr>
+      <w:tblGrid>
+        <w:gridCol w:w="9360"/>
+        <w:tblGridChange w:id="0">
+          <w:tblGrid>
+            <w:gridCol w:w="9360"/>
+          </w:tblGrid>
+        </w:tblGridChange>
+      </w:tblGrid>
+      <w:tr>
+        <w:tc>
+          <w:tcPr>
+            <w:shd w:fill="282c34" w:val="clear"/>
+            <w:tcMar>
+              <w:top w:w="100.0" w:type="dxa"/>
+              <w:left w:w="100.0" w:type="dxa"/>
+              <w:bottom w:w="100.0" w:type="dxa"/>
+              <w:right w:w="100.0" w:type="dxa"/>
+            </w:tcMar>
+            <w:vAlign w:val="top"/>
+          </w:tcPr>
+          <w:p>
+            <w:pPr>
+              <w:keepNext w:val="0"/>
+              <w:keepLines w:val="0"/>
+              <w:widowControl w:val="0"/>
+              <w:pBdr>
+                <w:top w:space="0" w:sz="0" w:val="nil"/>
+                <w:left w:space="0" w:sz="0" w:val="nil"/>
+                <w:bottom w:space="0" w:sz="0" w:val="nil"/>
+                <w:right w:space="0" w:sz="0" w:val="nil"/>
+                <w:between w:space="0" w:sz="0" w:val="nil"/>
+              </w:pBdr>
+              <w:shd w:fill="auto" w:val="clear"/>
+              <w:spacing w:after="0" w:before="0" w:line="276" w:lineRule="auto"/>
+              <w:ind w:left="0" w:right="0" w:firstLine="0"/>
+              <w:jc w:val="left"/>
+              <w:rPr>
+                <w:b w:val="1"/>
+                <w:sz w:val="23"/>
+                <w:szCs w:val="23"/>
+              </w:rPr>
+            </w:pPr>
+            <w:r>
+              <w:rPr>
+                <w:rFonts w:ascii="Consolas" w:cs="Consolas" w:eastAsia="Consolas" w:hAnsi="Consolas"/>
+                <w:b w:val="1"/>
+                <w:color w:val="c678dd"/>
+                <w:sz w:val="23"/>
+                <w:szCs w:val="23"/>
+                <w:shd w:fill="282c34" w:val="clear"/>
+                <w:rtl w:val="0"/>
+              </w:rPr>
+              <w:t xml:space="preserve">class</w:t>
+            </w:r>
+            <w:r>
+              <w:rPr>
+                <w:rFonts w:ascii="Consolas" w:cs="Consolas" w:eastAsia="Consolas" w:hAnsi="Consolas"/>
+                <w:b w:val="1"/>
+                <w:color w:val="abb2bf"/>
+                <w:sz w:val="23"/>
+                <w:szCs w:val="23"/>
+                <w:shd w:fill="282c34" w:val="clear"/>
+                <w:rtl w:val="0"/>
+              </w:rPr>
+              <w:t xml:space="preserve"> </w:t>
+            </w:r>
+            <w:r>
+              <w:rPr>
+                <w:rFonts w:ascii="Consolas" w:cs="Consolas" w:eastAsia="Consolas" w:hAnsi="Consolas"/>
+                <w:b w:val="1"/>
+                <w:color w:val="e6c07b"/>
+                <w:sz w:val="23"/>
+                <w:szCs w:val="23"/>
+                <w:shd w:fill="282c34" w:val="clear"/>
+                <w:rtl w:val="0"/>
+              </w:rPr>
+              <w:t xml:space="preserve">Person</w:t>
+            </w:r>
+            <w:r>
+              <w:rPr>
+                <w:rFonts w:ascii="Consolas" w:cs="Consolas" w:eastAsia="Consolas" w:hAnsi="Consolas"/>
+                <w:b w:val="1"/>
+                <w:color w:val="abb2bf"/>
+                <w:sz w:val="23"/>
+                <w:szCs w:val="23"/>
+                <w:shd w:fill="282c34" w:val="clear"/>
+                <w:rtl w:val="0"/>
+              </w:rPr>
+              <w:t xml:space="preserve">:</w:t>
+              <w:br w:type="textWrapping"/>
+              <w:t xml:space="preserve">  </w:t>
+            </w:r>
+            <w:r>
+              <w:rPr>
+                <w:rFonts w:ascii="Consolas" w:cs="Consolas" w:eastAsia="Consolas" w:hAnsi="Consolas"/>
+                <w:b w:val="1"/>
+                <w:color w:val="c678dd"/>
+                <w:sz w:val="23"/>
+                <w:szCs w:val="23"/>
+                <w:shd w:fill="282c34" w:val="clear"/>
+                <w:rtl w:val="0"/>
+              </w:rPr>
+              <w:t xml:space="preserve">def</w:t>
+            </w:r>
+            <w:r>
+              <w:rPr>
+                <w:rFonts w:ascii="Consolas" w:cs="Consolas" w:eastAsia="Consolas" w:hAnsi="Consolas"/>
+                <w:b w:val="1"/>
+                <w:color w:val="abb2bf"/>
+                <w:sz w:val="23"/>
+                <w:szCs w:val="23"/>
+                <w:shd w:fill="282c34" w:val="clear"/>
+                <w:rtl w:val="0"/>
+              </w:rPr>
+              <w:t xml:space="preserve"> </w:t>
+            </w:r>
+            <w:r>
+              <w:rPr>
+                <w:rFonts w:ascii="Consolas" w:cs="Consolas" w:eastAsia="Consolas" w:hAnsi="Consolas"/>
+                <w:b w:val="1"/>
+                <w:color w:val="61aeee"/>
+                <w:sz w:val="23"/>
+                <w:szCs w:val="23"/>
+                <w:shd w:fill="282c34" w:val="clear"/>
+                <w:rtl w:val="0"/>
+              </w:rPr>
+              <w:t xml:space="preserve">__init__</w:t>
+            </w:r>
+            <w:r>
+              <w:rPr>
+                <w:rFonts w:ascii="Consolas" w:cs="Consolas" w:eastAsia="Consolas" w:hAnsi="Consolas"/>
+                <w:b w:val="1"/>
+                <w:color w:val="abb2bf"/>
+                <w:sz w:val="23"/>
+                <w:szCs w:val="23"/>
+                <w:shd w:fill="282c34" w:val="clear"/>
+                <w:rtl w:val="0"/>
+              </w:rPr>
+              <w:t xml:space="preserve">(self, name, age):</w:t>
+              <w:br w:type="textWrapping"/>
+              <w:t xml:space="preserve">    self.name = name</w:t>
+              <w:br w:type="textWrapping"/>
+              <w:t xml:space="preserve">    self.age = age</w:t>
+              <w:br w:type="textWrapping"/>
+              <w:t xml:space="preserve">    self.bankBalance = </w:t>
+            </w:r>
+            <w:r>
+              <w:rPr>
+                <w:rFonts w:ascii="Consolas" w:cs="Consolas" w:eastAsia="Consolas" w:hAnsi="Consolas"/>
+                <w:b w:val="1"/>
+                <w:color w:val="d19a66"/>
+                <w:sz w:val="23"/>
+                <w:szCs w:val="23"/>
+                <w:shd w:fill="282c34" w:val="clear"/>
+                <w:rtl w:val="0"/>
+              </w:rPr>
+              <w:t xml:space="preserve">0</w:t>
+            </w:r>
+            <w:r>
+              <w:rPr>
+                <w:rFonts w:ascii="Consolas" w:cs="Consolas" w:eastAsia="Consolas" w:hAnsi="Consolas"/>
+                <w:b w:val="1"/>
+                <w:color w:val="abb2bf"/>
+                <w:sz w:val="23"/>
+                <w:szCs w:val="23"/>
+                <w:shd w:fill="282c34" w:val="clear"/>
+                <w:rtl w:val="0"/>
+              </w:rPr>
+              <w:br w:type="textWrapping"/>
+              <w:t xml:space="preserve">    </w:t>
+              <w:br w:type="textWrapping"/>
+              <w:t xml:space="preserve">  </w:t>
+            </w:r>
+            <w:r>
+              <w:rPr>
+                <w:rFonts w:ascii="Consolas" w:cs="Consolas" w:eastAsia="Consolas" w:hAnsi="Consolas"/>
+                <w:b w:val="1"/>
+                <w:color w:val="c678dd"/>
+                <w:sz w:val="23"/>
+                <w:szCs w:val="23"/>
+                <w:shd w:fill="282c34" w:val="clear"/>
+                <w:rtl w:val="0"/>
+              </w:rPr>
+              <w:t xml:space="preserve">def</w:t>
+            </w:r>
+            <w:r>
+              <w:rPr>
+                <w:rFonts w:ascii="Consolas" w:cs="Consolas" w:eastAsia="Consolas" w:hAnsi="Consolas"/>
+                <w:b w:val="1"/>
+                <w:color w:val="abb2bf"/>
+                <w:sz w:val="23"/>
+                <w:szCs w:val="23"/>
+                <w:shd w:fill="282c34" w:val="clear"/>
+                <w:rtl w:val="0"/>
+              </w:rPr>
+              <w:t xml:space="preserve"> </w:t>
+            </w:r>
+            <w:r>
+              <w:rPr>
+                <w:rFonts w:ascii="Consolas" w:cs="Consolas" w:eastAsia="Consolas" w:hAnsi="Consolas"/>
+                <w:b w:val="1"/>
+                <w:color w:val="61aeee"/>
+                <w:sz w:val="23"/>
+                <w:szCs w:val="23"/>
+                <w:shd w:fill="282c34" w:val="clear"/>
+                <w:rtl w:val="0"/>
+              </w:rPr>
+              <w:t xml:space="preserve">tellaboutYourself</w:t>
+            </w:r>
+            <w:r>
+              <w:rPr>
+                <w:rFonts w:ascii="Consolas" w:cs="Consolas" w:eastAsia="Consolas" w:hAnsi="Consolas"/>
+                <w:b w:val="1"/>
+                <w:color w:val="abb2bf"/>
+                <w:sz w:val="23"/>
+                <w:szCs w:val="23"/>
+                <w:shd w:fill="282c34" w:val="clear"/>
+                <w:rtl w:val="0"/>
+              </w:rPr>
+              <w:t xml:space="preserve">(self):</w:t>
+              <w:br w:type="textWrapping"/>
+              <w:t xml:space="preserve">    print(</w:t>
+            </w:r>
+            <w:r>
+              <w:rPr>
+                <w:rFonts w:ascii="Consolas" w:cs="Consolas" w:eastAsia="Consolas" w:hAnsi="Consolas"/>
+                <w:b w:val="1"/>
+                <w:color w:val="98c379"/>
+                <w:sz w:val="23"/>
+                <w:szCs w:val="23"/>
+                <w:shd w:fill="282c34" w:val="clear"/>
+                <w:rtl w:val="0"/>
+              </w:rPr>
+              <w:t xml:space="preserve">"Hello my name is "</w:t>
+            </w:r>
+            <w:r>
+              <w:rPr>
+                <w:rFonts w:ascii="Consolas" w:cs="Consolas" w:eastAsia="Consolas" w:hAnsi="Consolas"/>
+                <w:b w:val="1"/>
+                <w:color w:val="abb2bf"/>
+                <w:sz w:val="23"/>
+                <w:szCs w:val="23"/>
+                <w:shd w:fill="282c34" w:val="clear"/>
+                <w:rtl w:val="0"/>
+              </w:rPr>
+              <w:t xml:space="preserve"> + self.name)</w:t>
+              <w:br w:type="textWrapping"/>
+              <w:t xml:space="preserve">    </w:t>
+              <w:br w:type="textWrapping"/>
+              <w:t xml:space="preserve">  </w:t>
+            </w:r>
+            <w:r>
+              <w:rPr>
+                <w:rFonts w:ascii="Consolas" w:cs="Consolas" w:eastAsia="Consolas" w:hAnsi="Consolas"/>
+                <w:b w:val="1"/>
+                <w:color w:val="c678dd"/>
+                <w:sz w:val="23"/>
+                <w:szCs w:val="23"/>
+                <w:shd w:fill="282c34" w:val="clear"/>
+                <w:rtl w:val="0"/>
+              </w:rPr>
+              <w:t xml:space="preserve">def</w:t>
+            </w:r>
+            <w:r>
+              <w:rPr>
+                <w:rFonts w:ascii="Consolas" w:cs="Consolas" w:eastAsia="Consolas" w:hAnsi="Consolas"/>
+                <w:b w:val="1"/>
+                <w:color w:val="abb2bf"/>
+                <w:sz w:val="23"/>
+                <w:szCs w:val="23"/>
+                <w:shd w:fill="282c34" w:val="clear"/>
+                <w:rtl w:val="0"/>
+              </w:rPr>
+              <w:t xml:space="preserve"> </w:t>
+            </w:r>
+            <w:r>
+              <w:rPr>
+                <w:rFonts w:ascii="Consolas" w:cs="Consolas" w:eastAsia="Consolas" w:hAnsi="Consolas"/>
+                <w:b w:val="1"/>
+                <w:color w:val="61aeee"/>
+                <w:sz w:val="23"/>
+                <w:szCs w:val="23"/>
+                <w:shd w:fill="282c34" w:val="clear"/>
+                <w:rtl w:val="0"/>
+              </w:rPr>
+              <w:t xml:space="preserve">takeMoney</w:t>
+            </w:r>
+            <w:r>
+              <w:rPr>
+                <w:rFonts w:ascii="Consolas" w:cs="Consolas" w:eastAsia="Consolas" w:hAnsi="Consolas"/>
+                <w:b w:val="1"/>
+                <w:color w:val="abb2bf"/>
+                <w:sz w:val="23"/>
+                <w:szCs w:val="23"/>
+                <w:shd w:fill="282c34" w:val="clear"/>
+                <w:rtl w:val="0"/>
+              </w:rPr>
+              <w:t xml:space="preserve">(self,x):</w:t>
+              <w:br w:type="textWrapping"/>
+              <w:t xml:space="preserve">      self.bankBalance = self.bankBalance + x</w:t>
+              <w:br w:type="textWrapping"/>
+              <w:br w:type="textWrapping"/>
+              <w:t xml:space="preserve">p1 = Person(</w:t>
+            </w:r>
+            <w:r>
+              <w:rPr>
+                <w:rFonts w:ascii="Consolas" w:cs="Consolas" w:eastAsia="Consolas" w:hAnsi="Consolas"/>
+                <w:b w:val="1"/>
+                <w:color w:val="98c379"/>
+                <w:sz w:val="23"/>
+                <w:szCs w:val="23"/>
+                <w:shd w:fill="282c34" w:val="clear"/>
+                <w:rtl w:val="0"/>
+              </w:rPr>
+              <w:t xml:space="preserve">"John"</w:t>
+            </w:r>
+            <w:r>
+              <w:rPr>
+                <w:rFonts w:ascii="Consolas" w:cs="Consolas" w:eastAsia="Consolas" w:hAnsi="Consolas"/>
+                <w:b w:val="1"/>
+                <w:color w:val="abb2bf"/>
+                <w:sz w:val="23"/>
+                <w:szCs w:val="23"/>
+                <w:shd w:fill="282c34" w:val="clear"/>
+                <w:rtl w:val="0"/>
+              </w:rPr>
+              <w:t xml:space="preserve">, </w:t>
+            </w:r>
+            <w:r>
+              <w:rPr>
+                <w:rFonts w:ascii="Consolas" w:cs="Consolas" w:eastAsia="Consolas" w:hAnsi="Consolas"/>
+                <w:b w:val="1"/>
+                <w:color w:val="d19a66"/>
+                <w:sz w:val="23"/>
+                <w:szCs w:val="23"/>
+                <w:shd w:fill="282c34" w:val="clear"/>
+                <w:rtl w:val="0"/>
+              </w:rPr>
+              <w:t xml:space="preserve">36</w:t>
+            </w:r>
+            <w:r>
+              <w:rPr>
+                <w:rFonts w:ascii="Consolas" w:cs="Consolas" w:eastAsia="Consolas" w:hAnsi="Consolas"/>
+                <w:b w:val="1"/>
+                <w:color w:val="abb2bf"/>
+                <w:sz w:val="23"/>
+                <w:szCs w:val="23"/>
+                <w:shd w:fill="282c34" w:val="clear"/>
+                <w:rtl w:val="0"/>
+              </w:rPr>
+              <w:t xml:space="preserve">)</w:t>
+              <w:br w:type="textWrapping"/>
+              <w:t xml:space="preserve">p1.tellaboutYourself()</w:t>
+              <w:br w:type="textWrapping"/>
+              <w:t xml:space="preserve">p1.bankBalance</w:t>
+              <w:br w:type="textWrapping"/>
+              <w:br w:type="textWrapping"/>
+              <w:t xml:space="preserve">p1.takeMoney(</w:t>
+            </w:r>
+            <w:r>
+              <w:rPr>
+                <w:rFonts w:ascii="Consolas" w:cs="Consolas" w:eastAsia="Consolas" w:hAnsi="Consolas"/>
+                <w:b w:val="1"/>
+                <w:color w:val="d19a66"/>
+                <w:sz w:val="23"/>
+                <w:szCs w:val="23"/>
+                <w:shd w:fill="282c34" w:val="clear"/>
+                <w:rtl w:val="0"/>
+              </w:rPr>
+              <w:t xml:space="preserve">100</w:t>
+            </w:r>
+            <w:r>
+              <w:rPr>
+                <w:rFonts w:ascii="Consolas" w:cs="Consolas" w:eastAsia="Consolas" w:hAnsi="Consolas"/>
+                <w:b w:val="1"/>
+                <w:color w:val="abb2bf"/>
+                <w:sz w:val="23"/>
+                <w:szCs w:val="23"/>
+                <w:shd w:fill="282c34" w:val="clear"/>
+                <w:rtl w:val="0"/>
+              </w:rPr>
+              <w:t xml:space="preserve">)</w:t>
+            </w:r>
+            <w:r>
+              <w:rPr>
+                <w:rtl w:val="0"/>
+              </w:rPr>
+            </w:r>
+          </w:p>
+        </w:tc>
+      </w:tr>
+    </w:tbl>
+    <w:p>
+      <w:pPr>
+        <w:shd w:fill="ffffff" w:val="clear"/>
+        <w:spacing w:after="280" w:before="280" w:line="240" w:lineRule="auto"/>
+        <w:rPr>
+          <w:b w:val="1"/>
+          <w:sz w:val="23"/>
+          <w:szCs w:val="23"/>
+        </w:rPr>
+      </w:pPr>
+      <w:r>
+        <w:rPr>
+          <w:rtl w:val="0"/>
+        </w:rPr>
+      </w:r>
+    </w:p>
+    <w:p>
+      <w:pPr>
+        <w:shd w:fill="ffffff" w:val="clear"/>
+        <w:spacing w:after="280" w:before="280" w:line="240" w:lineRule="auto"/>
+        <w:rPr>
+          <w:b w:val="1"/>
+          <w:sz w:val="23"/>
+          <w:szCs w:val="23"/>
+        </w:rPr>
+      </w:pPr>
+      <w:r>
+        <w:rPr>
+          <w:b w:val="1"/>
+          <w:sz w:val="23"/>
+          <w:szCs w:val="23"/>
+          <w:rtl w:val="0"/>
+        </w:rPr>
+        <w:t xml:space="preserve">Exercise:</w:t>
+      </w:r>
+    </w:p>
+    <w:p>
+      <w:pPr>
+        <w:shd w:fill="ffffff" w:val="clear"/>
+        <w:spacing w:after="280" w:before="280" w:line="240" w:lineRule="auto"/>
+        <w:rPr>
+          <w:sz w:val="23"/>
+          <w:szCs w:val="23"/>
+        </w:rPr>
+      </w:pPr>
+      <w:r>
+        <w:rPr>
+          <w:sz w:val="23"/>
+          <w:szCs w:val="23"/>
+          <w:rtl w:val="0"/>
+        </w:rPr>
+        <w:t xml:space="preserve">Add more members in the </w:t>
+      </w:r>
+      <w:r>
+        <w:rPr>
+          <w:b w:val="1"/>
+          <w:sz w:val="23"/>
+          <w:szCs w:val="23"/>
+          <w:rtl w:val="0"/>
+        </w:rPr>
+        <w:t xml:space="preserve">Person </w:t>
+      </w:r>
+      <w:r>
+        <w:rPr>
+          <w:sz w:val="23"/>
+          <w:szCs w:val="23"/>
+          <w:rtl w:val="0"/>
+        </w:rPr>
+        <w:t xml:space="preserve">class like, weight, sex, birth place, school, etc</w:t>
+      </w:r>
+    </w:p>
+    <w:p>
+      <w:pPr>
+        <w:shd w:fill="ffffff" w:val="clear"/>
+        <w:spacing w:after="280" w:before="280" w:line="240" w:lineRule="auto"/>
+        <w:rPr>
+          <w:sz w:val="23"/>
+          <w:szCs w:val="23"/>
+        </w:rPr>
+      </w:pPr>
+      <w:r>
+        <w:rPr>
+          <w:rtl w:val="0"/>
+        </w:rPr>
+      </w:r>
+    </w:p>
+    <w:p>
+      <w:pPr>
+        <w:shd w:fill="ffffff" w:val="clear"/>
+        <w:spacing w:after="280" w:before="280" w:line="240" w:lineRule="auto"/>
+        <w:rPr>
+          <w:b w:val="1"/>
+          <w:sz w:val="23"/>
+          <w:szCs w:val="23"/>
+        </w:rPr>
+      </w:pPr>
+      <w:r>
+        <w:rPr>
+          <w:b w:val="1"/>
+          <w:sz w:val="23"/>
+          <w:szCs w:val="23"/>
+          <w:rtl w:val="0"/>
+        </w:rPr>
+        <w:t xml:space="preserve">Exercise:</w:t>
+      </w:r>
+    </w:p>
+    <w:p>
+      <w:pPr>
+        <w:shd w:fill="ffffff" w:val="clear"/>
+        <w:spacing w:after="280" w:before="280" w:line="240" w:lineRule="auto"/>
+        <w:rPr>
+          <w:sz w:val="23"/>
+          <w:szCs w:val="23"/>
+        </w:rPr>
+      </w:pPr>
+      <w:r>
+        <w:rPr>
+          <w:sz w:val="23"/>
+          <w:szCs w:val="23"/>
+          <w:rtl w:val="0"/>
+        </w:rPr>
+        <w:t xml:space="preserve">Add more methodss in the </w:t>
+      </w:r>
+      <w:r>
+        <w:rPr>
+          <w:b w:val="1"/>
+          <w:sz w:val="23"/>
+          <w:szCs w:val="23"/>
+          <w:rtl w:val="0"/>
+        </w:rPr>
+        <w:t xml:space="preserve">Person </w:t>
+      </w:r>
+      <w:r>
+        <w:rPr>
+          <w:sz w:val="23"/>
+          <w:szCs w:val="23"/>
+          <w:rtl w:val="0"/>
+        </w:rPr>
+        <w:t xml:space="preserve">class like, which prints out your school name, etc</w:t>
+      </w:r>
+    </w:p>
+    <w:p>
+      <w:pPr>
+        <w:numPr>
+          <w:ilvl w:val="0"/>
+          <w:numId w:val="15"/>
+        </w:numPr>
+        <w:shd w:fill="ffffff" w:val="clear"/>
+        <w:spacing w:after="280" w:before="280" w:line="240" w:lineRule="auto"/>
+        <w:ind w:left="720" w:hanging="360"/>
+        <w:rPr>
+          <w:sz w:val="23"/>
+          <w:szCs w:val="23"/>
+          <w:u w:val="none"/>
+        </w:rPr>
+      </w:pPr>
+      <w:r>
+        <w:rPr>
+          <w:sz w:val="23"/>
+          <w:szCs w:val="23"/>
+          <w:rtl w:val="0"/>
+        </w:rPr>
+        <w:t xml:space="preserve">E.g. take money and increase the bank balance</w:t>
+      </w:r>
+    </w:p>
+    <w:p>
+      <w:pPr>
+        <w:shd w:fill="ffffff" w:val="clear"/>
+        <w:spacing w:after="280" w:before="280" w:line="240" w:lineRule="auto"/>
+        <w:rPr>
+          <w:sz w:val="23"/>
+          <w:szCs w:val="23"/>
+        </w:rPr>
+      </w:pPr>
+      <w:r>
+        <w:br w:type="page"/>
+      </w:r>
+      <w:r>
+        <w:rPr>
+          <w:rtl w:val="0"/>
+        </w:rPr>
+      </w:r>
+    </w:p>
+    <w:p>
+      <w:pPr>
+        <w:pStyle w:val="Heading1"/>
+        <w:shd w:fill="ffffff" w:val="clear"/>
+        <w:spacing w:after="280" w:before="280" w:line="240" w:lineRule="auto"/>
+        <w:rPr/>
+      </w:pPr>
+      <w:bookmarkStart w:colFirst="0" w:colLast="0" w:name="_uscuakx2s1m2" w:id="34"/>
+      <w:bookmarkEnd w:id="34"/>
+      <w:r>
+        <w:rPr>
+          <w:rtl w:val="0"/>
+        </w:rPr>
+      </w:r>
+    </w:p>
+    <w:p>
+      <w:pPr>
+        <w:pStyle w:val="Heading1"/>
+        <w:rPr/>
+      </w:pPr>
+      <w:bookmarkStart w:colFirst="0" w:colLast="0" w:name="_4robpml3d1ia" w:id="35"/>
+      <w:bookmarkEnd w:id="35"/>
+      <w:r>
+        <w:rPr>
+          <w:rtl w:val="0"/>
+        </w:rPr>
+        <w:t xml:space="preserve">Class inheritence</w:t>
+      </w:r>
+    </w:p>
+    <w:tbl>
+      <w:tblPr>
+        <w:tblStyle w:val="Table85"/>
+        <w:jc w:val="left"/>
+        <w:tblInd w:w="100.0" w:type="pct"/>
+        <w:tblLayout w:type="fixed"/>
+        <w:tblLook w:val="0600"/>
+      </w:tblPr>
+      <w:tblGrid>
+        <w:gridCol w:w="9360"/>
+        <w:tblGridChange w:id="0">
+          <w:tblGrid>
+            <w:gridCol w:w="9360"/>
+          </w:tblGrid>
+        </w:tblGridChange>
+      </w:tblGrid>
+      <w:tr>
+        <w:tc>
+          <w:tcPr>
+            <w:shd w:fill="282c34" w:val="clear"/>
+            <w:tcMar>
+              <w:top w:w="100.0" w:type="dxa"/>
+              <w:left w:w="100.0" w:type="dxa"/>
+              <w:bottom w:w="100.0" w:type="dxa"/>
+              <w:right w:w="100.0" w:type="dxa"/>
+            </w:tcMar>
+            <w:vAlign w:val="top"/>
+          </w:tcPr>
+          <w:p>
+            <w:pPr>
+              <w:keepNext w:val="0"/>
+              <w:keepLines w:val="0"/>
+              <w:widowControl w:val="0"/>
+              <w:pBdr>
+                <w:top w:space="0" w:sz="0" w:val="nil"/>
+                <w:left w:space="0" w:sz="0" w:val="nil"/>
+                <w:bottom w:space="0" w:sz="0" w:val="nil"/>
+                <w:right w:space="0" w:sz="0" w:val="nil"/>
+                <w:between w:space="0" w:sz="0" w:val="nil"/>
+              </w:pBdr>
+              <w:shd w:fill="auto" w:val="clear"/>
+              <w:spacing w:after="0" w:before="0" w:line="276" w:lineRule="auto"/>
+              <w:ind w:left="0" w:right="0" w:firstLine="0"/>
+              <w:jc w:val="left"/>
+              <w:rPr/>
+            </w:pPr>
+            <w:r>
+              <w:rPr>
+                <w:rFonts w:ascii="Consolas" w:cs="Consolas" w:eastAsia="Consolas" w:hAnsi="Consolas"/>
+                <w:i w:val="1"/>
+                <w:color w:val="5c6370"/>
+                <w:shd w:fill="282c34" w:val="clear"/>
+                <w:rtl w:val="0"/>
+              </w:rPr>
+              <w:t xml:space="preserve"># do nothing</w:t>
+            </w:r>
+            <w:r>
+              <w:rPr>
+                <w:rFonts w:ascii="Consolas" w:cs="Consolas" w:eastAsia="Consolas" w:hAnsi="Consolas"/>
+                <w:color w:val="abb2bf"/>
+                <w:shd w:fill="282c34" w:val="clear"/>
+                <w:rtl w:val="0"/>
+              </w:rPr>
+              <w:br w:type="textWrapping"/>
+            </w:r>
+            <w:r>
+              <w:rPr>
+                <w:rFonts w:ascii="Consolas" w:cs="Consolas" w:eastAsia="Consolas" w:hAnsi="Consolas"/>
+                <w:color w:val="c678dd"/>
+                <w:shd w:fill="282c34" w:val="clear"/>
+                <w:rtl w:val="0"/>
+              </w:rPr>
+              <w:t xml:space="preserve">class</w:t>
+            </w:r>
+            <w:r>
+              <w:rPr>
+                <w:rFonts w:ascii="Consolas" w:cs="Consolas" w:eastAsia="Consolas" w:hAnsi="Consolas"/>
+                <w:color w:val="abb2bf"/>
+                <w:shd w:fill="282c34" w:val="clear"/>
+                <w:rtl w:val="0"/>
+              </w:rPr>
+              <w:t xml:space="preserve"> </w:t>
+            </w:r>
+            <w:r>
+              <w:rPr>
+                <w:rFonts w:ascii="Consolas" w:cs="Consolas" w:eastAsia="Consolas" w:hAnsi="Consolas"/>
+                <w:color w:val="e6c07b"/>
+                <w:shd w:fill="282c34" w:val="clear"/>
+                <w:rtl w:val="0"/>
+              </w:rPr>
+              <w:t xml:space="preserve">Agent</w:t>
+            </w:r>
+            <w:r>
+              <w:rPr>
+                <w:rFonts w:ascii="Consolas" w:cs="Consolas" w:eastAsia="Consolas" w:hAnsi="Consolas"/>
+                <w:color w:val="abb2bf"/>
+                <w:shd w:fill="282c34" w:val="clear"/>
+                <w:rtl w:val="0"/>
+              </w:rPr>
+              <w:t xml:space="preserve">(Person):</w:t>
+              <w:br w:type="textWrapping"/>
+              <w:t xml:space="preserve">    </w:t>
+            </w:r>
+            <w:r>
+              <w:rPr>
+                <w:rFonts w:ascii="Consolas" w:cs="Consolas" w:eastAsia="Consolas" w:hAnsi="Consolas"/>
+                <w:color w:val="c678dd"/>
+                <w:shd w:fill="282c34" w:val="clear"/>
+                <w:rtl w:val="0"/>
+              </w:rPr>
+              <w:t xml:space="preserve">pass</w:t>
+            </w:r>
+            <w:r>
+              <w:rPr>
+                <w:rFonts w:ascii="Consolas" w:cs="Consolas" w:eastAsia="Consolas" w:hAnsi="Consolas"/>
+                <w:color w:val="abb2bf"/>
+                <w:shd w:fill="282c34" w:val="clear"/>
+                <w:rtl w:val="0"/>
+              </w:rPr>
+              <w:br w:type="textWrapping"/>
+              <w:t xml:space="preserve">x07 = Agent(</w:t>
+            </w:r>
+            <w:r>
+              <w:rPr>
+                <w:rFonts w:ascii="Consolas" w:cs="Consolas" w:eastAsia="Consolas" w:hAnsi="Consolas"/>
+                <w:color w:val="98c379"/>
+                <w:shd w:fill="282c34" w:val="clear"/>
+                <w:rtl w:val="0"/>
+              </w:rPr>
+              <w:t xml:space="preserve">'ajit'</w:t>
+            </w:r>
+            <w:r>
+              <w:rPr>
+                <w:rFonts w:ascii="Consolas" w:cs="Consolas" w:eastAsia="Consolas" w:hAnsi="Consolas"/>
+                <w:color w:val="abb2bf"/>
+                <w:shd w:fill="282c34" w:val="clear"/>
+                <w:rtl w:val="0"/>
+              </w:rPr>
+              <w:t xml:space="preserve">,</w:t>
+            </w:r>
+            <w:r>
+              <w:rPr>
+                <w:rFonts w:ascii="Consolas" w:cs="Consolas" w:eastAsia="Consolas" w:hAnsi="Consolas"/>
+                <w:color w:val="d19a66"/>
+                <w:shd w:fill="282c34" w:val="clear"/>
+                <w:rtl w:val="0"/>
+              </w:rPr>
+              <w:t xml:space="preserve">38</w:t>
+            </w:r>
+            <w:r>
+              <w:rPr>
+                <w:rFonts w:ascii="Consolas" w:cs="Consolas" w:eastAsia="Consolas" w:hAnsi="Consolas"/>
+                <w:color w:val="abb2bf"/>
+                <w:shd w:fill="282c34" w:val="clear"/>
+                <w:rtl w:val="0"/>
+              </w:rPr>
+              <w:t xml:space="preserve">)</w:t>
+            </w:r>
+            <w:r>
+              <w:rPr>
+                <w:rtl w:val="0"/>
+              </w:rPr>
+            </w:r>
+          </w:p>
+        </w:tc>
+      </w:tr>
+    </w:tbl>
+    <w:p>
+      <w:pPr>
+        <w:rPr/>
+      </w:pPr>
+      <w:r>
+        <w:rPr>
+          <w:rtl w:val="0"/>
+        </w:rPr>
+      </w:r>
+    </w:p>
+    <w:p>
+      <w:pPr>
+        <w:rPr/>
+      </w:pPr>
+      <w:r>
+        <w:rPr>
+          <w:rtl w:val="0"/>
+        </w:rPr>
+      </w:r>
+    </w:p>
+    <w:p>
+      <w:pPr>
+        <w:shd w:fill="ffffff" w:val="clear"/>
+        <w:spacing w:after="280" w:before="280" w:line="240" w:lineRule="auto"/>
+        <w:rPr>
+          <w:sz w:val="23"/>
+          <w:szCs w:val="23"/>
+        </w:rPr>
+      </w:pPr>
+      <w:r>
+        <w:rPr>
+          <w:sz w:val="23"/>
+          <w:szCs w:val="23"/>
+          <w:rtl w:val="0"/>
+        </w:rPr>
+        <w:t xml:space="preserve"># add more members</w:t>
+      </w:r>
+    </w:p>
+    <w:tbl>
+      <w:tblPr>
+        <w:tblStyle w:val="Table86"/>
+        <w:jc w:val="left"/>
+        <w:tblInd w:w="100.0" w:type="pct"/>
+        <w:tblLayout w:type="fixed"/>
+        <w:tblLook w:val="0600"/>
+      </w:tblPr>
+      <w:tblGrid>
+        <w:gridCol w:w="9360"/>
+        <w:tblGridChange w:id="0">
+          <w:tblGrid>
+            <w:gridCol w:w="9360"/>
+          </w:tblGrid>
+        </w:tblGridChange>
+      </w:tblGrid>
+      <w:tr>
+        <w:tc>
+          <w:tcPr>
+            <w:shd w:fill="282c34" w:val="clear"/>
+            <w:tcMar>
+              <w:top w:w="100.0" w:type="dxa"/>
+              <w:left w:w="100.0" w:type="dxa"/>
+              <w:bottom w:w="100.0" w:type="dxa"/>
+              <w:right w:w="100.0" w:type="dxa"/>
+            </w:tcMar>
+            <w:vAlign w:val="top"/>
+          </w:tcPr>
+          <w:p>
+            <w:pPr>
+              <w:keepNext w:val="0"/>
+              <w:keepLines w:val="0"/>
+              <w:widowControl w:val="0"/>
+              <w:pBdr>
+                <w:top w:space="0" w:sz="0" w:val="nil"/>
+                <w:left w:space="0" w:sz="0" w:val="nil"/>
+                <w:bottom w:space="0" w:sz="0" w:val="nil"/>
+                <w:right w:space="0" w:sz="0" w:val="nil"/>
+                <w:between w:space="0" w:sz="0" w:val="nil"/>
+              </w:pBdr>
+              <w:shd w:fill="auto" w:val="clear"/>
+              <w:spacing w:after="0" w:before="0" w:line="276" w:lineRule="auto"/>
+              <w:ind w:left="0" w:right="0" w:firstLine="0"/>
+              <w:jc w:val="left"/>
+              <w:rPr>
+                <w:sz w:val="23"/>
+                <w:szCs w:val="23"/>
+              </w:rPr>
+            </w:pPr>
+            <w:r>
+              <w:rPr>
+                <w:rFonts w:ascii="Consolas" w:cs="Consolas" w:eastAsia="Consolas" w:hAnsi="Consolas"/>
+                <w:color w:val="c678dd"/>
+                <w:sz w:val="23"/>
+                <w:szCs w:val="23"/>
+                <w:shd w:fill="282c34" w:val="clear"/>
+                <w:rtl w:val="0"/>
+              </w:rPr>
+              <w:t xml:space="preserve">class</w:t>
+            </w:r>
+            <w:r>
+              <w:rPr>
+                <w:rFonts w:ascii="Consolas" w:cs="Consolas" w:eastAsia="Consolas" w:hAnsi="Consolas"/>
+                <w:color w:val="abb2bf"/>
+                <w:sz w:val="23"/>
+                <w:szCs w:val="23"/>
+                <w:shd w:fill="282c34" w:val="clear"/>
+                <w:rtl w:val="0"/>
+              </w:rPr>
+              <w:t xml:space="preserve"> </w:t>
+            </w:r>
+            <w:r>
+              <w:rPr>
+                <w:rFonts w:ascii="Consolas" w:cs="Consolas" w:eastAsia="Consolas" w:hAnsi="Consolas"/>
+                <w:color w:val="e6c07b"/>
+                <w:sz w:val="23"/>
+                <w:szCs w:val="23"/>
+                <w:shd w:fill="282c34" w:val="clear"/>
+                <w:rtl w:val="0"/>
+              </w:rPr>
+              <w:t xml:space="preserve">Agent</w:t>
+            </w:r>
+            <w:r>
+              <w:rPr>
+                <w:rFonts w:ascii="Consolas" w:cs="Consolas" w:eastAsia="Consolas" w:hAnsi="Consolas"/>
+                <w:color w:val="abb2bf"/>
+                <w:sz w:val="23"/>
+                <w:szCs w:val="23"/>
+                <w:shd w:fill="282c34" w:val="clear"/>
+                <w:rtl w:val="0"/>
+              </w:rPr>
+              <w:t xml:space="preserve">(Person):</w:t>
+              <w:br w:type="textWrapping"/>
+              <w:t xml:space="preserve">    </w:t>
+            </w:r>
+            <w:r>
+              <w:rPr>
+                <w:rFonts w:ascii="Consolas" w:cs="Consolas" w:eastAsia="Consolas" w:hAnsi="Consolas"/>
+                <w:color w:val="c678dd"/>
+                <w:sz w:val="23"/>
+                <w:szCs w:val="23"/>
+                <w:shd w:fill="282c34" w:val="clear"/>
+                <w:rtl w:val="0"/>
+              </w:rPr>
+              <w:t xml:space="preserve">def</w:t>
+            </w:r>
+            <w:r>
+              <w:rPr>
+                <w:rFonts w:ascii="Consolas" w:cs="Consolas" w:eastAsia="Consolas" w:hAnsi="Consolas"/>
+                <w:color w:val="abb2bf"/>
+                <w:sz w:val="23"/>
+                <w:szCs w:val="23"/>
+                <w:shd w:fill="282c34" w:val="clear"/>
+                <w:rtl w:val="0"/>
+              </w:rPr>
+              <w:t xml:space="preserve"> </w:t>
+            </w:r>
+            <w:r>
+              <w:rPr>
+                <w:rFonts w:ascii="Consolas" w:cs="Consolas" w:eastAsia="Consolas" w:hAnsi="Consolas"/>
+                <w:color w:val="61aeee"/>
+                <w:sz w:val="23"/>
+                <w:szCs w:val="23"/>
+                <w:shd w:fill="282c34" w:val="clear"/>
+                <w:rtl w:val="0"/>
+              </w:rPr>
+              <w:t xml:space="preserve">__init__</w:t>
+            </w:r>
+            <w:r>
+              <w:rPr>
+                <w:rFonts w:ascii="Consolas" w:cs="Consolas" w:eastAsia="Consolas" w:hAnsi="Consolas"/>
+                <w:color w:val="abb2bf"/>
+                <w:sz w:val="23"/>
+                <w:szCs w:val="23"/>
+                <w:shd w:fill="282c34" w:val="clear"/>
+                <w:rtl w:val="0"/>
+              </w:rPr>
+              <w:t xml:space="preserve">(self, name, age, department):</w:t>
+              <w:br w:type="textWrapping"/>
+              <w:t xml:space="preserve">        super().__init__(name, age)</w:t>
+              <w:br w:type="textWrapping"/>
+              <w:t xml:space="preserve">        self.dept = department     </w:t>
+              <w:br w:type="textWrapping"/>
+              <w:t xml:space="preserve">    </w:t>
+              <w:br w:type="textWrapping"/>
+              <w:t xml:space="preserve">x07 = Agent(</w:t>
+            </w:r>
+            <w:r>
+              <w:rPr>
+                <w:rFonts w:ascii="Consolas" w:cs="Consolas" w:eastAsia="Consolas" w:hAnsi="Consolas"/>
+                <w:color w:val="98c379"/>
+                <w:sz w:val="23"/>
+                <w:szCs w:val="23"/>
+                <w:shd w:fill="282c34" w:val="clear"/>
+                <w:rtl w:val="0"/>
+              </w:rPr>
+              <w:t xml:space="preserve">'ajit'</w:t>
+            </w:r>
+            <w:r>
+              <w:rPr>
+                <w:rFonts w:ascii="Consolas" w:cs="Consolas" w:eastAsia="Consolas" w:hAnsi="Consolas"/>
+                <w:color w:val="abb2bf"/>
+                <w:sz w:val="23"/>
+                <w:szCs w:val="23"/>
+                <w:shd w:fill="282c34" w:val="clear"/>
+                <w:rtl w:val="0"/>
+              </w:rPr>
+              <w:t xml:space="preserve">,</w:t>
+            </w:r>
+            <w:r>
+              <w:rPr>
+                <w:rFonts w:ascii="Consolas" w:cs="Consolas" w:eastAsia="Consolas" w:hAnsi="Consolas"/>
+                <w:color w:val="d19a66"/>
+                <w:sz w:val="23"/>
+                <w:szCs w:val="23"/>
+                <w:shd w:fill="282c34" w:val="clear"/>
+                <w:rtl w:val="0"/>
+              </w:rPr>
+              <w:t xml:space="preserve">38</w:t>
+            </w:r>
+            <w:r>
+              <w:rPr>
+                <w:rFonts w:ascii="Consolas" w:cs="Consolas" w:eastAsia="Consolas" w:hAnsi="Consolas"/>
+                <w:color w:val="abb2bf"/>
+                <w:sz w:val="23"/>
+                <w:szCs w:val="23"/>
+                <w:shd w:fill="282c34" w:val="clear"/>
+                <w:rtl w:val="0"/>
+              </w:rPr>
+              <w:t xml:space="preserve">,</w:t>
+            </w:r>
+            <w:r>
+              <w:rPr>
+                <w:rFonts w:ascii="Consolas" w:cs="Consolas" w:eastAsia="Consolas" w:hAnsi="Consolas"/>
+                <w:color w:val="98c379"/>
+                <w:sz w:val="23"/>
+                <w:szCs w:val="23"/>
+                <w:shd w:fill="282c34" w:val="clear"/>
+                <w:rtl w:val="0"/>
+              </w:rPr>
+              <w:t xml:space="preserve">'hacking'</w:t>
+            </w:r>
+            <w:r>
+              <w:rPr>
+                <w:rFonts w:ascii="Consolas" w:cs="Consolas" w:eastAsia="Consolas" w:hAnsi="Consolas"/>
+                <w:color w:val="abb2bf"/>
+                <w:sz w:val="23"/>
+                <w:szCs w:val="23"/>
+                <w:shd w:fill="282c34" w:val="clear"/>
+                <w:rtl w:val="0"/>
+              </w:rPr>
+              <w:t xml:space="preserve">)</w:t>
+            </w:r>
+            <w:r>
+              <w:rPr>
+                <w:rtl w:val="0"/>
+              </w:rPr>
+            </w:r>
+          </w:p>
+        </w:tc>
+      </w:tr>
+    </w:tbl>
+    <w:p>
+      <w:pPr>
+        <w:shd w:fill="ffffff" w:val="clear"/>
+        <w:spacing w:after="280" w:before="280" w:line="240" w:lineRule="auto"/>
+        <w:rPr>
+          <w:sz w:val="23"/>
+          <w:szCs w:val="23"/>
+        </w:rPr>
+      </w:pPr>
+      <w:r>
+        <w:rPr>
+          <w:rtl w:val="0"/>
+        </w:rPr>
+      </w:r>
+    </w:p>
+    <w:p>
+      <w:pPr>
+        <w:shd w:fill="ffffff" w:val="clear"/>
+        <w:spacing w:after="280" w:before="280" w:line="240" w:lineRule="auto"/>
+        <w:rPr>
+          <w:b w:val="1"/>
+          <w:sz w:val="23"/>
+          <w:szCs w:val="23"/>
+        </w:rPr>
+      </w:pPr>
+      <w:r>
+        <w:rPr>
+          <w:b w:val="1"/>
+          <w:sz w:val="23"/>
+          <w:szCs w:val="23"/>
+          <w:rtl w:val="0"/>
+        </w:rPr>
+        <w:t xml:space="preserve">Exercise:</w:t>
+      </w:r>
+    </w:p>
+    <w:p>
+      <w:pPr>
+        <w:shd w:fill="ffffff" w:val="clear"/>
+        <w:spacing w:after="280" w:before="280" w:line="240" w:lineRule="auto"/>
+        <w:rPr>
+          <w:sz w:val="23"/>
+          <w:szCs w:val="23"/>
+        </w:rPr>
+      </w:pPr>
+      <w:r>
+        <w:rPr>
+          <w:sz w:val="23"/>
+          <w:szCs w:val="23"/>
+          <w:rtl w:val="0"/>
+        </w:rPr>
+        <w:t xml:space="preserve">Create a child of the </w:t>
+      </w:r>
+      <w:r>
+        <w:rPr>
+          <w:b w:val="1"/>
+          <w:sz w:val="23"/>
+          <w:szCs w:val="23"/>
+          <w:rtl w:val="0"/>
+        </w:rPr>
+        <w:t xml:space="preserve">Agent </w:t>
+      </w:r>
+      <w:r>
+        <w:rPr>
+          <w:sz w:val="23"/>
+          <w:szCs w:val="23"/>
+          <w:rtl w:val="0"/>
+        </w:rPr>
+        <w:t xml:space="preserve">class.</w:t>
+      </w:r>
+    </w:p>
+    <w:p>
+      <w:pPr>
+        <w:shd w:fill="ffffff" w:val="clear"/>
+        <w:spacing w:after="280" w:before="280" w:line="240" w:lineRule="auto"/>
+        <w:rPr>
+          <w:sz w:val="23"/>
+          <w:szCs w:val="23"/>
+        </w:rPr>
+      </w:pPr>
+      <w:r>
+        <w:rPr>
+          <w:rtl w:val="0"/>
+        </w:rPr>
+      </w:r>
+    </w:p>
+    <w:p>
+      <w:pPr>
+        <w:shd w:fill="ffffff" w:val="clear"/>
+        <w:spacing w:after="280" w:before="280" w:line="240" w:lineRule="auto"/>
+        <w:rPr>
+          <w:b w:val="1"/>
+          <w:sz w:val="23"/>
+          <w:szCs w:val="23"/>
+        </w:rPr>
+      </w:pPr>
+      <w:r>
+        <w:rPr>
+          <w:b w:val="1"/>
+          <w:sz w:val="23"/>
+          <w:szCs w:val="23"/>
+          <w:rtl w:val="0"/>
+        </w:rPr>
+        <w:t xml:space="preserve">Exercise:</w:t>
+      </w:r>
+    </w:p>
+    <w:p>
+      <w:pPr>
+        <w:shd w:fill="ffffff" w:val="clear"/>
+        <w:spacing w:after="280" w:before="280" w:line="240" w:lineRule="auto"/>
+        <w:rPr>
+          <w:sz w:val="23"/>
+          <w:szCs w:val="23"/>
+        </w:rPr>
+      </w:pPr>
+      <w:r>
+        <w:rPr>
+          <w:sz w:val="23"/>
+          <w:szCs w:val="23"/>
+          <w:rtl w:val="0"/>
+        </w:rPr>
+        <w:t xml:space="preserve">Create  more classes and child classes like</w:t>
+      </w:r>
+    </w:p>
+    <w:p>
+      <w:pPr>
+        <w:shd w:fill="ffffff" w:val="clear"/>
+        <w:spacing w:after="280" w:before="280" w:line="240" w:lineRule="auto"/>
+        <w:rPr>
+          <w:sz w:val="23"/>
+          <w:szCs w:val="23"/>
+        </w:rPr>
+      </w:pPr>
+      <w:r>
+        <w:rPr>
+          <w:rtl w:val="0"/>
+        </w:rPr>
+      </w:r>
+    </w:p>
+    <w:p>
+      <w:pPr>
+        <w:shd w:fill="ffffff" w:val="clear"/>
+        <w:spacing w:after="280" w:before="280" w:line="240" w:lineRule="auto"/>
+        <w:rPr>
+          <w:b w:val="1"/>
+          <w:sz w:val="23"/>
+          <w:szCs w:val="23"/>
+        </w:rPr>
+      </w:pPr>
+      <w:r>
+        <w:rPr>
+          <w:b w:val="1"/>
+          <w:sz w:val="23"/>
+          <w:szCs w:val="23"/>
+          <w:rtl w:val="0"/>
+        </w:rPr>
+        <w:t xml:space="preserve">Exercise:</w:t>
+      </w:r>
+    </w:p>
+    <w:p>
+      <w:pPr>
+        <w:shd w:fill="ffffff" w:val="clear"/>
+        <w:spacing w:after="280" w:before="280" w:line="240" w:lineRule="auto"/>
+        <w:rPr>
+          <w:sz w:val="23"/>
+          <w:szCs w:val="23"/>
+        </w:rPr>
+      </w:pPr>
+      <w:r>
+        <w:rPr>
+          <w:sz w:val="23"/>
+          <w:szCs w:val="23"/>
+          <w:rtl w:val="0"/>
+        </w:rPr>
+        <w:t xml:space="preserve">Separate your </w:t>
+      </w:r>
+      <w:r>
+        <w:rPr>
+          <w:b w:val="1"/>
+          <w:sz w:val="23"/>
+          <w:szCs w:val="23"/>
+          <w:rtl w:val="0"/>
+        </w:rPr>
+        <w:t xml:space="preserve">class</w:t>
+      </w:r>
+      <w:r>
+        <w:rPr>
+          <w:sz w:val="23"/>
+          <w:szCs w:val="23"/>
+          <w:rtl w:val="0"/>
+        </w:rPr>
+        <w:t xml:space="preserve"> files  in a separate module. Use it in another file by calling the </w:t>
+      </w:r>
+      <w:r>
+        <w:rPr>
+          <w:b w:val="1"/>
+          <w:sz w:val="23"/>
+          <w:szCs w:val="23"/>
+          <w:rtl w:val="0"/>
+        </w:rPr>
+        <w:t xml:space="preserve">import </w:t>
+      </w:r>
+      <w:r>
+        <w:rPr>
+          <w:sz w:val="23"/>
+          <w:szCs w:val="23"/>
+          <w:rtl w:val="0"/>
+        </w:rPr>
+        <w:t xml:space="preserve">keyword.</w:t>
+      </w:r>
+      <w:r>
+        <w:rPr>
+          <w:rtl w:val="0"/>
+        </w:rPr>
+      </w:r>
+    </w:p>
+    <w:p>
+      <w:pPr>
+        <w:shd w:fill="ffffff" w:val="clear"/>
+        <w:spacing w:after="280" w:before="280" w:line="240" w:lineRule="auto"/>
+        <w:rPr>
+          <w:sz w:val="23"/>
+          <w:szCs w:val="23"/>
+        </w:rPr>
+      </w:pPr>
+      <w:r>
+        <w:rPr>
+          <w:rtl w:val="0"/>
+        </w:rPr>
+      </w:r>
+    </w:p>
+    <w:p>
+      <w:pPr>
+        <w:shd w:fill="ffffff" w:val="clear"/>
+        <w:spacing w:after="280" w:before="280" w:line="240" w:lineRule="auto"/>
+        <w:rPr>
+          <w:sz w:val="23"/>
+          <w:szCs w:val="23"/>
+        </w:rPr>
+      </w:pPr>
+      <w:r>
+        <w:rPr>
+          <w:rtl w:val="0"/>
+        </w:rPr>
+      </w:r>
+    </w:p>
+    <w:p>
+      <w:pPr>
+        <w:shd w:fill="ffffff" w:val="clear"/>
+        <w:spacing w:after="280" w:before="280" w:line="240" w:lineRule="auto"/>
+        <w:rPr>
+          <w:b w:val="1"/>
+          <w:sz w:val="23"/>
+          <w:szCs w:val="23"/>
+        </w:rPr>
+      </w:pPr>
+      <w:r>
+        <w:rPr>
+          <w:rtl w:val="0"/>
+        </w:rPr>
+      </w:r>
+    </w:p>
+    <w:p>
+      <w:pPr>
+        <w:shd w:fill="ffffff" w:val="clear"/>
+        <w:spacing w:after="280" w:before="280" w:lineRule="auto"/>
+        <w:rPr>
+          <w:sz w:val="23"/>
+          <w:szCs w:val="23"/>
+        </w:rPr>
+      </w:pPr>
+      <w:r>
+        <w:rPr>
+          <w:rtl w:val="0"/>
+        </w:rPr>
       </w:r>
     </w:p>
     <w:p>
@@ -19215,6 +21537,116 @@
     </w:lvl>
   </w:abstractNum>
   <w:abstractNum w:abstractNumId="16">
+    <w:lvl w:ilvl="0">
+      <w:start w:val="1"/>
+      <w:numFmt w:val="bullet"/>
+      <w:lvlText w:val="-"/>
+      <w:lvlJc w:val="left"/>
+      <w:pPr>
+        <w:ind w:left="720" w:hanging="360"/>
+      </w:pPr>
+      <w:rPr>
+        <w:u w:val="none"/>
+      </w:rPr>
+    </w:lvl>
+    <w:lvl w:ilvl="1">
+      <w:start w:val="1"/>
+      <w:numFmt w:val="bullet"/>
+      <w:lvlText w:val="-"/>
+      <w:lvlJc w:val="left"/>
+      <w:pPr>
+        <w:ind w:left="1440" w:hanging="360"/>
+      </w:pPr>
+      <w:rPr>
+        <w:u w:val="none"/>
+      </w:rPr>
+    </w:lvl>
+    <w:lvl w:ilvl="2">
+      <w:start w:val="1"/>
+      <w:numFmt w:val="bullet"/>
+      <w:lvlText w:val="-"/>
+      <w:lvlJc w:val="left"/>
+      <w:pPr>
+        <w:ind w:left="2160" w:hanging="360"/>
+      </w:pPr>
+      <w:rPr>
+        <w:u w:val="none"/>
+      </w:rPr>
+    </w:lvl>
+    <w:lvl w:ilvl="3">
+      <w:start w:val="1"/>
+      <w:numFmt w:val="bullet"/>
+      <w:lvlText w:val="-"/>
+      <w:lvlJc w:val="left"/>
+      <w:pPr>
+        <w:ind w:left="2880" w:hanging="360"/>
+      </w:pPr>
+      <w:rPr>
+        <w:u w:val="none"/>
+      </w:rPr>
+    </w:lvl>
+    <w:lvl w:ilvl="4">
+      <w:start w:val="1"/>
+      <w:numFmt w:val="bullet"/>
+      <w:lvlText w:val="-"/>
+      <w:lvlJc w:val="left"/>
+      <w:pPr>
+        <w:ind w:left="3600" w:hanging="360"/>
+      </w:pPr>
+      <w:rPr>
+        <w:u w:val="none"/>
+      </w:rPr>
+    </w:lvl>
+    <w:lvl w:ilvl="5">
+      <w:start w:val="1"/>
+      <w:numFmt w:val="bullet"/>
+      <w:lvlText w:val="-"/>
+      <w:lvlJc w:val="left"/>
+      <w:pPr>
+        <w:ind w:left="4320" w:hanging="360"/>
+      </w:pPr>
+      <w:rPr>
+        <w:u w:val="none"/>
+      </w:rPr>
+    </w:lvl>
+    <w:lvl w:ilvl="6">
+      <w:start w:val="1"/>
+      <w:numFmt w:val="bullet"/>
+      <w:lvlText w:val="-"/>
+      <w:lvlJc w:val="left"/>
+      <w:pPr>
+        <w:ind w:left="5040" w:hanging="360"/>
+      </w:pPr>
+      <w:rPr>
+        <w:u w:val="none"/>
+      </w:rPr>
+    </w:lvl>
+    <w:lvl w:ilvl="7">
+      <w:start w:val="1"/>
+      <w:numFmt w:val="bullet"/>
+      <w:lvlText w:val="-"/>
+      <w:lvlJc w:val="left"/>
+      <w:pPr>
+        <w:ind w:left="5760" w:hanging="360"/>
+      </w:pPr>
+      <w:rPr>
+        <w:u w:val="none"/>
+      </w:rPr>
+    </w:lvl>
+    <w:lvl w:ilvl="8">
+      <w:start w:val="1"/>
+      <w:numFmt w:val="bullet"/>
+      <w:lvlText w:val="-"/>
+      <w:lvlJc w:val="left"/>
+      <w:pPr>
+        <w:ind w:left="6480" w:hanging="360"/>
+      </w:pPr>
+      <w:rPr>
+        <w:u w:val="none"/>
+      </w:rPr>
+    </w:lvl>
+  </w:abstractNum>
+  <w:abstractNum w:abstractNumId="17">
     <w:lvl w:ilvl="0">
       <w:start w:val="1"/>
       <w:numFmt w:val="bullet"/>
@@ -19371,6 +21803,9 @@
   </w:num>
   <w:num w:numId="16">
     <w:abstractNumId w:val="16"/>
+  </w:num>
+  <w:num w:numId="17">
+    <w:abstractNumId w:val="17"/>
   </w:num>
 </w:numbering>
 </file>
@@ -20534,6 +22969,110 @@
       </w:tblCellMar>
     </w:tblPr>
   </w:style>
+  <w:style w:type="table" w:styleId="Table79">
+    <w:basedOn w:val="TableNormal"/>
+    <w:tblPr>
+      <w:tblStyleRowBandSize w:val="1"/>
+      <w:tblStyleColBandSize w:val="1"/>
+      <w:tblCellMar>
+        <w:top w:w="100.0" w:type="dxa"/>
+        <w:left w:w="100.0" w:type="dxa"/>
+        <w:bottom w:w="100.0" w:type="dxa"/>
+        <w:right w:w="100.0" w:type="dxa"/>
+      </w:tblCellMar>
+    </w:tblPr>
+  </w:style>
+  <w:style w:type="table" w:styleId="Table80">
+    <w:basedOn w:val="TableNormal"/>
+    <w:tblPr>
+      <w:tblStyleRowBandSize w:val="1"/>
+      <w:tblStyleColBandSize w:val="1"/>
+      <w:tblCellMar>
+        <w:top w:w="100.0" w:type="dxa"/>
+        <w:left w:w="100.0" w:type="dxa"/>
+        <w:bottom w:w="100.0" w:type="dxa"/>
+        <w:right w:w="100.0" w:type="dxa"/>
+      </w:tblCellMar>
+    </w:tblPr>
+  </w:style>
+  <w:style w:type="table" w:styleId="Table81">
+    <w:basedOn w:val="TableNormal"/>
+    <w:tblPr>
+      <w:tblStyleRowBandSize w:val="1"/>
+      <w:tblStyleColBandSize w:val="1"/>
+      <w:tblCellMar>
+        <w:top w:w="100.0" w:type="dxa"/>
+        <w:left w:w="100.0" w:type="dxa"/>
+        <w:bottom w:w="100.0" w:type="dxa"/>
+        <w:right w:w="100.0" w:type="dxa"/>
+      </w:tblCellMar>
+    </w:tblPr>
+  </w:style>
+  <w:style w:type="table" w:styleId="Table82">
+    <w:basedOn w:val="TableNormal"/>
+    <w:tblPr>
+      <w:tblStyleRowBandSize w:val="1"/>
+      <w:tblStyleColBandSize w:val="1"/>
+      <w:tblCellMar>
+        <w:top w:w="100.0" w:type="dxa"/>
+        <w:left w:w="100.0" w:type="dxa"/>
+        <w:bottom w:w="100.0" w:type="dxa"/>
+        <w:right w:w="100.0" w:type="dxa"/>
+      </w:tblCellMar>
+    </w:tblPr>
+  </w:style>
+  <w:style w:type="table" w:styleId="Table83">
+    <w:basedOn w:val="TableNormal"/>
+    <w:tblPr>
+      <w:tblStyleRowBandSize w:val="1"/>
+      <w:tblStyleColBandSize w:val="1"/>
+      <w:tblCellMar>
+        <w:top w:w="100.0" w:type="dxa"/>
+        <w:left w:w="100.0" w:type="dxa"/>
+        <w:bottom w:w="100.0" w:type="dxa"/>
+        <w:right w:w="100.0" w:type="dxa"/>
+      </w:tblCellMar>
+    </w:tblPr>
+  </w:style>
+  <w:style w:type="table" w:styleId="Table84">
+    <w:basedOn w:val="TableNormal"/>
+    <w:tblPr>
+      <w:tblStyleRowBandSize w:val="1"/>
+      <w:tblStyleColBandSize w:val="1"/>
+      <w:tblCellMar>
+        <w:top w:w="100.0" w:type="dxa"/>
+        <w:left w:w="100.0" w:type="dxa"/>
+        <w:bottom w:w="100.0" w:type="dxa"/>
+        <w:right w:w="100.0" w:type="dxa"/>
+      </w:tblCellMar>
+    </w:tblPr>
+  </w:style>
+  <w:style w:type="table" w:styleId="Table85">
+    <w:basedOn w:val="TableNormal"/>
+    <w:tblPr>
+      <w:tblStyleRowBandSize w:val="1"/>
+      <w:tblStyleColBandSize w:val="1"/>
+      <w:tblCellMar>
+        <w:top w:w="100.0" w:type="dxa"/>
+        <w:left w:w="100.0" w:type="dxa"/>
+        <w:bottom w:w="100.0" w:type="dxa"/>
+        <w:right w:w="100.0" w:type="dxa"/>
+      </w:tblCellMar>
+    </w:tblPr>
+  </w:style>
+  <w:style w:type="table" w:styleId="Table86">
+    <w:basedOn w:val="TableNormal"/>
+    <w:tblPr>
+      <w:tblStyleRowBandSize w:val="1"/>
+      <w:tblStyleColBandSize w:val="1"/>
+      <w:tblCellMar>
+        <w:top w:w="100.0" w:type="dxa"/>
+        <w:left w:w="100.0" w:type="dxa"/>
+        <w:bottom w:w="100.0" w:type="dxa"/>
+        <w:right w:w="100.0" w:type="dxa"/>
+      </w:tblCellMar>
+    </w:tblPr>
+  </w:style>
 </w:styles>
 </file>
 

</xml_diff>